<commit_message>
Initial creation for the APIs in the GDD Signed-off-by: mohamed-mustafa-farag <mmfhaggag@gmail.com>
</commit_message>
<xml_diff>
--- a/Software Specification/Architecture/GDD/PO2EBL_ELECTRIC_BLENDER_GDD.docx
+++ b/Software Specification/Architecture/GDD/PO2EBL_ELECTRIC_BLENDER_GDD.docx
@@ -1,6 +1,6 @@
 
 <file path=word/document.xml><?xml version="1.0" encoding="utf-8"?>
-<w:document xmlns:wpc="http://schemas.microsoft.com/office/word/2010/wordprocessingCanvas" xmlns:cx="http://schemas.microsoft.com/office/drawing/2014/chartex" xmlns:cx1="http://schemas.microsoft.com/office/drawing/2015/9/8/chartex" xmlns:cx2="http://schemas.microsoft.com/office/drawing/2015/10/21/chartex" xmlns:cx3="http://schemas.microsoft.com/office/drawing/2016/5/9/chartex" xmlns:cx4="http://schemas.microsoft.com/office/drawing/2016/5/10/chartex" xmlns:cx5="http://schemas.microsoft.com/office/drawing/2016/5/11/chartex" xmlns:cx6="http://schemas.microsoft.com/office/drawing/2016/5/12/chartex" xmlns:cx7="http://schemas.microsoft.com/office/drawing/2016/5/13/chartex" xmlns:cx8="http://schemas.microsoft.com/office/drawing/2016/5/14/chartex" xmlns:mc="http://schemas.openxmlformats.org/markup-compatibility/2006" xmlns:aink="http://schemas.microsoft.com/office/drawing/2016/ink" xmlns:am3d="http://schemas.microsoft.com/office/drawing/2017/model3d" xmlns:o="urn:schemas-microsoft-com:office:office" xmlns:r="http://schemas.openxmlformats.org/officeDocument/2006/relationships" xmlns:m="http://schemas.openxmlformats.org/officeDocument/2006/math" xmlns:v="urn:schemas-microsoft-com:vml" xmlns:wp14="http://schemas.microsoft.com/office/word/2010/wordprocessingDrawing" xmlns:wp="http://schemas.openxmlformats.org/drawingml/2006/wordprocessingDrawing" xmlns:w10="urn:schemas-microsoft-com:office:word" xmlns:w="http://schemas.openxmlformats.org/wordprocessingml/2006/main" xmlns:w14="http://schemas.microsoft.com/office/word/2010/wordml" xmlns:w15="http://schemas.microsoft.com/office/word/2012/wordml" xmlns:w16cid="http://schemas.microsoft.com/office/word/2016/wordml/cid" xmlns:w16se="http://schemas.microsoft.com/office/word/2015/wordml/symex" xmlns:wpg="http://schemas.microsoft.com/office/word/2010/wordprocessingGroup" xmlns:wpi="http://schemas.microsoft.com/office/word/2010/wordprocessingInk" xmlns:wne="http://schemas.microsoft.com/office/word/2006/wordml" xmlns:wps="http://schemas.microsoft.com/office/word/2010/wordprocessingShape" mc:Ignorable="w14 w15 w16se w16cid wp14">
+<w:document xmlns:wpc="http://schemas.microsoft.com/office/word/2010/wordprocessingCanvas" xmlns:cx="http://schemas.microsoft.com/office/drawing/2014/chartex" xmlns:mc="http://schemas.openxmlformats.org/markup-compatibility/2006" xmlns:o="urn:schemas-microsoft-com:office:office" xmlns:r="http://schemas.openxmlformats.org/officeDocument/2006/relationships" xmlns:m="http://schemas.openxmlformats.org/officeDocument/2006/math" xmlns:v="urn:schemas-microsoft-com:vml" xmlns:wp14="http://schemas.microsoft.com/office/word/2010/wordprocessingDrawing" xmlns:wp="http://schemas.openxmlformats.org/drawingml/2006/wordprocessingDrawing" xmlns:w10="urn:schemas-microsoft-com:office:word" xmlns:w="http://schemas.openxmlformats.org/wordprocessingml/2006/main" xmlns:w14="http://schemas.microsoft.com/office/word/2010/wordml" xmlns:w15="http://schemas.microsoft.com/office/word/2012/wordml" xmlns:w16se="http://schemas.microsoft.com/office/word/2015/wordml/symex" xmlns:wpg="http://schemas.microsoft.com/office/word/2010/wordprocessingGroup" xmlns:wpi="http://schemas.microsoft.com/office/word/2010/wordprocessingInk" xmlns:wne="http://schemas.microsoft.com/office/word/2006/wordml" xmlns:wps="http://schemas.microsoft.com/office/word/2010/wordprocessingShape" mc:Ignorable="w14 w15 w16se wp14">
   <w:body>
     <w:p/>
     <w:p>
@@ -49,14 +49,7 @@
           <w:b/>
           <w:sz w:val="44"/>
         </w:rPr>
-        <w:t>GDD</w:t>
-      </w:r>
-      <w:r>
-        <w:rPr>
-          <w:b/>
-          <w:sz w:val="44"/>
-        </w:rPr>
-        <w:t xml:space="preserve"> DOCUMENT</w:t>
+        <w:t>GDD DOCUMENT</w:t>
       </w:r>
     </w:p>
     <w:p>
@@ -81,100 +74,62 @@
           <w:b/>
           <w:sz w:val="36"/>
         </w:rPr>
-        <w:t xml:space="preserve">Version </w:t>
-      </w:r>
-      <w:r>
+        <w:t>Version 1.0</w:t>
+      </w:r>
+    </w:p>
+    <w:p>
+      <w:pPr>
+        <w:jc w:val="center"/>
         <w:rPr>
           <w:b/>
           <w:sz w:val="36"/>
         </w:rPr>
-        <w:t>1</w:t>
-      </w:r>
+      </w:pPr>
       <w:r>
         <w:rPr>
           <w:b/>
           <w:sz w:val="36"/>
         </w:rPr>
-        <w:t>.</w:t>
-      </w:r>
-      <w:r>
+        <w:t>Draft</w:t>
+      </w:r>
+    </w:p>
+    <w:p>
+      <w:pPr>
+        <w:jc w:val="center"/>
         <w:rPr>
           <w:b/>
           <w:sz w:val="36"/>
         </w:rPr>
-        <w:t>0</w:t>
-      </w:r>
-    </w:p>
-    <w:p>
-      <w:pPr>
-        <w:jc w:val="center"/>
-        <w:rPr>
-          <w:b/>
-          <w:sz w:val="36"/>
-        </w:rPr>
-      </w:pPr>
-      <w:r>
-        <w:rPr>
-          <w:b/>
-          <w:sz w:val="36"/>
-        </w:rPr>
-        <w:t>Draft</w:t>
-      </w:r>
-    </w:p>
-    <w:p>
-      <w:pPr>
-        <w:jc w:val="center"/>
-        <w:rPr>
-          <w:b/>
-          <w:sz w:val="36"/>
-        </w:rPr>
-      </w:pPr>
-    </w:p>
-    <w:p/>
-    <w:p/>
-    <w:p/>
-    <w:p/>
-    <w:p/>
-    <w:p/>
-    <w:p/>
-    <w:p/>
-    <w:p/>
-    <w:p/>
-    <w:p/>
-    <w:p/>
-    <w:p/>
-    <w:p/>
-    <w:p>
-      <w:pPr>
-        <w:keepNext/>
-        <w:keepLines/>
-        <w:spacing w:before="240"/>
-        <w:outlineLvl w:val="0"/>
-        <w:rPr>
-          <w:rFonts w:asciiTheme="majorHAnsi" w:eastAsiaTheme="majorEastAsia" w:hAnsiTheme="majorHAnsi" w:cstheme="majorBidi"/>
-          <w:b/>
-          <w:bCs/>
-          <w:color w:val="000000" w:themeColor="text1"/>
-          <w:sz w:val="32"/>
-          <w:szCs w:val="32"/>
-        </w:rPr>
+      </w:pPr>
+    </w:p>
+    <w:p/>
+    <w:p/>
+    <w:p/>
+    <w:p/>
+    <w:p/>
+    <w:p/>
+    <w:p/>
+    <w:p/>
+    <w:p/>
+    <w:p/>
+    <w:p/>
+    <w:p/>
+    <w:p/>
+    <w:p/>
+    <w:p>
+      <w:pPr>
+        <w:pStyle w:val="Heading1"/>
       </w:pPr>
       <w:bookmarkStart w:id="0" w:name="_Toc31615425"/>
       <w:bookmarkStart w:id="1" w:name="_Toc33618287"/>
-      <w:r>
-        <w:rPr>
-          <w:rFonts w:asciiTheme="majorHAnsi" w:eastAsiaTheme="majorEastAsia" w:hAnsiTheme="majorHAnsi" w:cstheme="majorBidi"/>
-          <w:b/>
-          <w:bCs/>
-          <w:color w:val="000000" w:themeColor="text1"/>
-          <w:sz w:val="32"/>
-          <w:szCs w:val="32"/>
-        </w:rPr>
+      <w:bookmarkStart w:id="2" w:name="_Toc33653243"/>
+      <w:r>
         <w:lastRenderedPageBreak/>
         <w:t>Document Status</w:t>
       </w:r>
       <w:bookmarkEnd w:id="0"/>
       <w:bookmarkEnd w:id="1"/>
+      <w:bookmarkEnd w:id="2"/>
     </w:p>
     <w:p/>
     <w:tbl>
@@ -458,37 +413,20 @@
     </w:p>
     <w:p>
       <w:pPr>
-        <w:pStyle w:val="TitleNoTOC"/>
-        <w:jc w:val="left"/>
-        <w:rPr>
-          <w:rFonts w:asciiTheme="majorHAnsi" w:hAnsiTheme="majorHAnsi" w:cstheme="majorHAnsi"/>
-        </w:rPr>
-      </w:pPr>
-      <w:r>
-        <w:rPr>
-          <w:rFonts w:asciiTheme="majorHAnsi" w:hAnsiTheme="majorHAnsi" w:cstheme="majorHAnsi"/>
-        </w:rPr>
+        <w:pStyle w:val="Heading1"/>
+      </w:pPr>
+      <w:bookmarkStart w:id="3" w:name="_Toc33653244"/>
+      <w:r>
         <w:lastRenderedPageBreak/>
-        <w:t>1-</w:t>
-      </w:r>
-      <w:r>
-        <w:rPr>
-          <w:rFonts w:asciiTheme="majorHAnsi" w:hAnsiTheme="majorHAnsi" w:cstheme="majorHAnsi"/>
-        </w:rPr>
         <w:t>Document</w:t>
       </w:r>
       <w:r>
-        <w:rPr>
-          <w:rFonts w:asciiTheme="majorHAnsi" w:hAnsiTheme="majorHAnsi" w:cstheme="majorHAnsi"/>
-        </w:rPr>
         <w:t xml:space="preserve"> Histo</w:t>
       </w:r>
       <w:r>
-        <w:rPr>
-          <w:rFonts w:asciiTheme="majorHAnsi" w:hAnsiTheme="majorHAnsi" w:cstheme="majorHAnsi"/>
-        </w:rPr>
         <w:t>ry</w:t>
       </w:r>
+      <w:bookmarkEnd w:id="3"/>
     </w:p>
     <w:p>
       <w:pPr>
@@ -629,6 +567,72 @@
           </w:tcPr>
           <w:p>
             <w:pPr>
+              <w:jc w:val="center"/>
+              <w:rPr>
+                <w:rFonts w:asciiTheme="majorHAnsi" w:hAnsiTheme="majorHAnsi" w:cstheme="majorHAnsi"/>
+                <w:b/>
+                <w:sz w:val="28"/>
+                <w:szCs w:val="28"/>
+              </w:rPr>
+            </w:pPr>
+          </w:p>
+        </w:tc>
+        <w:tc>
+          <w:tcPr>
+            <w:tcW w:w="1620" w:type="dxa"/>
+          </w:tcPr>
+          <w:p>
+            <w:pPr>
+              <w:jc w:val="center"/>
+              <w:rPr>
+                <w:rFonts w:asciiTheme="majorHAnsi" w:hAnsiTheme="majorHAnsi" w:cstheme="majorHAnsi"/>
+                <w:b/>
+                <w:sz w:val="28"/>
+                <w:szCs w:val="28"/>
+              </w:rPr>
+            </w:pPr>
+          </w:p>
+        </w:tc>
+        <w:tc>
+          <w:tcPr>
+            <w:tcW w:w="2430" w:type="dxa"/>
+          </w:tcPr>
+          <w:p>
+            <w:pPr>
+              <w:jc w:val="center"/>
+              <w:rPr>
+                <w:rFonts w:asciiTheme="majorHAnsi" w:hAnsiTheme="majorHAnsi" w:cstheme="majorHAnsi"/>
+                <w:b/>
+                <w:sz w:val="28"/>
+                <w:szCs w:val="28"/>
+              </w:rPr>
+            </w:pPr>
+          </w:p>
+        </w:tc>
+        <w:tc>
+          <w:tcPr>
+            <w:tcW w:w="5760" w:type="dxa"/>
+          </w:tcPr>
+          <w:p>
+            <w:pPr>
+              <w:jc w:val="center"/>
+              <w:rPr>
+                <w:rFonts w:asciiTheme="majorHAnsi" w:hAnsiTheme="majorHAnsi" w:cstheme="majorHAnsi"/>
+                <w:b/>
+                <w:sz w:val="28"/>
+                <w:szCs w:val="28"/>
+              </w:rPr>
+            </w:pPr>
+          </w:p>
+        </w:tc>
+      </w:tr>
+      <w:tr>
+        <w:tc>
+          <w:tcPr>
+            <w:tcW w:w="1080" w:type="dxa"/>
+          </w:tcPr>
+          <w:p>
+            <w:pPr>
               <w:pStyle w:val="Header"/>
               <w:jc w:val="center"/>
               <w:rPr>
@@ -643,15 +647,7 @@
                 <w:sz w:val="28"/>
                 <w:szCs w:val="28"/>
               </w:rPr>
-              <w:t>1.</w:t>
-            </w:r>
-            <w:r>
-              <w:rPr>
-                <w:rFonts w:asciiTheme="majorHAnsi" w:hAnsiTheme="majorHAnsi" w:cstheme="majorHAnsi"/>
-                <w:sz w:val="28"/>
-                <w:szCs w:val="28"/>
-              </w:rPr>
-              <w:t>0</w:t>
+              <w:t>1.0</w:t>
             </w:r>
           </w:p>
         </w:tc>
@@ -737,6 +733,135 @@
                 <w:szCs w:val="28"/>
               </w:rPr>
               <w:t xml:space="preserve">Initial Creation </w:t>
+            </w:r>
+          </w:p>
+        </w:tc>
+      </w:tr>
+      <w:tr>
+        <w:tc>
+          <w:tcPr>
+            <w:tcW w:w="1080" w:type="dxa"/>
+          </w:tcPr>
+          <w:p>
+            <w:pPr>
+              <w:pStyle w:val="Header"/>
+              <w:jc w:val="center"/>
+              <w:rPr>
+                <w:rFonts w:asciiTheme="majorHAnsi" w:hAnsiTheme="majorHAnsi" w:cstheme="majorHAnsi"/>
+                <w:sz w:val="28"/>
+                <w:szCs w:val="28"/>
+              </w:rPr>
+            </w:pPr>
+            <w:r>
+              <w:rPr>
+                <w:rFonts w:asciiTheme="majorHAnsi" w:hAnsiTheme="majorHAnsi" w:cstheme="majorHAnsi"/>
+                <w:sz w:val="28"/>
+                <w:szCs w:val="28"/>
+              </w:rPr>
+              <w:t>1.</w:t>
+            </w:r>
+            <w:r>
+              <w:rPr>
+                <w:rFonts w:asciiTheme="majorHAnsi" w:hAnsiTheme="majorHAnsi" w:cstheme="majorHAnsi"/>
+                <w:sz w:val="28"/>
+                <w:szCs w:val="28"/>
+              </w:rPr>
+              <w:t>1</w:t>
+            </w:r>
+          </w:p>
+        </w:tc>
+        <w:tc>
+          <w:tcPr>
+            <w:tcW w:w="1620" w:type="dxa"/>
+          </w:tcPr>
+          <w:p>
+            <w:pPr>
+              <w:jc w:val="left"/>
+              <w:rPr>
+                <w:rFonts w:asciiTheme="majorHAnsi" w:hAnsiTheme="majorHAnsi" w:cstheme="majorHAnsi"/>
+                <w:sz w:val="28"/>
+                <w:szCs w:val="28"/>
+              </w:rPr>
+            </w:pPr>
+            <w:r>
+              <w:rPr>
+                <w:rFonts w:asciiTheme="majorHAnsi" w:hAnsiTheme="majorHAnsi" w:cstheme="majorHAnsi"/>
+                <w:sz w:val="28"/>
+                <w:szCs w:val="28"/>
+              </w:rPr>
+              <w:t>0</w:t>
+            </w:r>
+            <w:r>
+              <w:rPr>
+                <w:rFonts w:asciiTheme="majorHAnsi" w:hAnsiTheme="majorHAnsi" w:cstheme="majorHAnsi"/>
+                <w:sz w:val="28"/>
+                <w:szCs w:val="28"/>
+              </w:rPr>
+              <w:t>1/</w:t>
+            </w:r>
+            <w:r>
+              <w:rPr>
+                <w:rFonts w:asciiTheme="majorHAnsi" w:hAnsiTheme="majorHAnsi" w:cstheme="majorHAnsi"/>
+                <w:sz w:val="28"/>
+                <w:szCs w:val="28"/>
+              </w:rPr>
+              <w:t>24/2020</w:t>
+            </w:r>
+          </w:p>
+        </w:tc>
+        <w:tc>
+          <w:tcPr>
+            <w:tcW w:w="2430" w:type="dxa"/>
+          </w:tcPr>
+          <w:p>
+            <w:pPr>
+              <w:jc w:val="left"/>
+              <w:rPr>
+                <w:rFonts w:asciiTheme="majorHAnsi" w:hAnsiTheme="majorHAnsi" w:cstheme="majorHAnsi"/>
+                <w:sz w:val="28"/>
+                <w:szCs w:val="28"/>
+              </w:rPr>
+            </w:pPr>
+            <w:r>
+              <w:rPr>
+                <w:rFonts w:asciiTheme="majorHAnsi" w:hAnsiTheme="majorHAnsi" w:cstheme="majorHAnsi"/>
+                <w:sz w:val="28"/>
+                <w:szCs w:val="28"/>
+              </w:rPr>
+              <w:t xml:space="preserve">Mohamed M. </w:t>
+            </w:r>
+            <w:proofErr w:type="spellStart"/>
+            <w:r>
+              <w:rPr>
+                <w:rFonts w:asciiTheme="majorHAnsi" w:hAnsiTheme="majorHAnsi" w:cstheme="majorHAnsi"/>
+                <w:sz w:val="28"/>
+                <w:szCs w:val="28"/>
+              </w:rPr>
+              <w:t>Farag</w:t>
+            </w:r>
+            <w:proofErr w:type="spellEnd"/>
+          </w:p>
+        </w:tc>
+        <w:tc>
+          <w:tcPr>
+            <w:tcW w:w="5760" w:type="dxa"/>
+          </w:tcPr>
+          <w:p>
+            <w:pPr>
+              <w:jc w:val="left"/>
+              <w:rPr>
+                <w:rFonts w:asciiTheme="majorHAnsi" w:hAnsiTheme="majorHAnsi" w:cstheme="majorHAnsi"/>
+                <w:sz w:val="28"/>
+                <w:szCs w:val="28"/>
+              </w:rPr>
+            </w:pPr>
+            <w:r>
+              <w:rPr>
+                <w:rFonts w:asciiTheme="majorHAnsi" w:hAnsiTheme="majorHAnsi" w:cstheme="majorHAnsi"/>
+                <w:sz w:val="28"/>
+                <w:szCs w:val="28"/>
+              </w:rPr>
+              <w:t>Adding initial APIs for components</w:t>
             </w:r>
           </w:p>
         </w:tc>
@@ -972,6 +1097,7 @@
           <w:rFonts w:ascii="Times New Roman" w:eastAsia="Times New Roman" w:hAnsi="Times New Roman" w:cs="Times New Roman"/>
           <w:b w:val="0"/>
           <w:bCs/>
+          <w:noProof/>
           <w:color w:val="000000" w:themeColor="text1"/>
           <w:sz w:val="20"/>
           <w:szCs w:val="48"/>
@@ -985,7 +1111,6 @@
       <w:sdtEndPr>
         <w:rPr>
           <w:b/>
-          <w:noProof/>
           <w:color w:val="auto"/>
           <w:szCs w:val="20"/>
         </w:rPr>
@@ -1028,13 +1153,10 @@
           <w:r>
             <w:fldChar w:fldCharType="separate"/>
           </w:r>
-          <w:hyperlink w:anchor="_Toc33120263" w:history="1">
+          <w:hyperlink w:anchor="_Toc33653243" w:history="1">
             <w:r>
               <w:rPr>
                 <w:rStyle w:val="Hyperlink"/>
-                <w:rFonts w:eastAsiaTheme="majorEastAsia"/>
-                <w:b/>
-                <w:bCs/>
               </w:rPr>
               <w:t>Document Status</w:t>
             </w:r>
@@ -1054,7 +1176,7 @@
               <w:rPr>
                 <w:webHidden/>
               </w:rPr>
-              <w:instrText xml:space="preserve"> PAGEREF _Toc33120263 \h </w:instrText>
+              <w:instrText xml:space="preserve"> PAGEREF _Toc33653243 \h </w:instrText>
             </w:r>
             <w:r>
               <w:rPr>
@@ -1090,13 +1212,12 @@
               <w:szCs w:val="22"/>
             </w:rPr>
           </w:pPr>
-          <w:hyperlink w:anchor="_Toc33120264" w:history="1">
+          <w:hyperlink w:anchor="_Toc33653244" w:history="1">
             <w:r>
               <w:rPr>
                 <w:rStyle w:val="Hyperlink"/>
-                <w:rFonts w:eastAsiaTheme="majorEastAsia"/>
-              </w:rPr>
-              <w:t>Table of figures</w:t>
+              </w:rPr>
+              <w:t>Document History</w:t>
             </w:r>
             <w:r>
               <w:rPr>
@@ -1114,7 +1235,7 @@
               <w:rPr>
                 <w:webHidden/>
               </w:rPr>
-              <w:instrText xml:space="preserve"> PAGEREF _Toc33120264 \h </w:instrText>
+              <w:instrText xml:space="preserve"> PAGEREF _Toc33653244 \h </w:instrText>
             </w:r>
             <w:r>
               <w:rPr>
@@ -1131,7 +1252,7 @@
               <w:rPr>
                 <w:webHidden/>
               </w:rPr>
-              <w:t>4</w:t>
+              <w:t>3</w:t>
             </w:r>
             <w:r>
               <w:rPr>
@@ -1150,14 +1271,12 @@
               <w:szCs w:val="22"/>
             </w:rPr>
           </w:pPr>
-          <w:hyperlink w:anchor="_Toc33120265" w:history="1">
+          <w:hyperlink w:anchor="_Toc33653245" w:history="1">
             <w:r>
               <w:rPr>
                 <w:rStyle w:val="Hyperlink"/>
-                <w:rFonts w:eastAsiaTheme="majorEastAsia"/>
-                <w:bCs/>
-              </w:rPr>
-              <w:t>1 Introduction</w:t>
+              </w:rPr>
+              <w:t>Introduction</w:t>
             </w:r>
             <w:r>
               <w:rPr>
@@ -1175,7 +1294,7 @@
               <w:rPr>
                 <w:webHidden/>
               </w:rPr>
-              <w:instrText xml:space="preserve"> PAGEREF _Toc33120265 \h </w:instrText>
+              <w:instrText xml:space="preserve"> PAGEREF _Toc33653245 \h </w:instrText>
             </w:r>
             <w:r>
               <w:rPr>
@@ -1192,95 +1311,10 @@
               <w:rPr>
                 <w:webHidden/>
               </w:rPr>
-              <w:t>5</w:t>
-            </w:r>
-            <w:r>
-              <w:rPr>
-                <w:webHidden/>
-              </w:rPr>
-              <w:fldChar w:fldCharType="end"/>
-            </w:r>
-          </w:hyperlink>
-        </w:p>
-        <w:p>
-          <w:pPr>
-            <w:pStyle w:val="TOC2"/>
-            <w:tabs>
-              <w:tab w:val="right" w:leader="dot" w:pos="9350"/>
-            </w:tabs>
-            <w:rPr>
-              <w:noProof/>
-            </w:rPr>
-          </w:pPr>
-          <w:hyperlink w:anchor="_Toc33120266" w:history="1">
-            <w:r>
-              <w:rPr>
-                <w:rStyle w:val="Hyperlink"/>
-                <w:rFonts w:eastAsiaTheme="majorEastAsia"/>
-                <w:noProof/>
-              </w:rPr>
-              <w:t>1</w:t>
-            </w:r>
-            <w:r>
-              <w:rPr>
-                <w:rStyle w:val="Hyperlink"/>
-                <w:noProof/>
-              </w:rPr>
-              <w:t>.1Project Describtion</w:t>
-            </w:r>
-            <w:r>
-              <w:rPr>
-                <w:rStyle w:val="Hyperlink"/>
-                <w:b/>
-                <w:bCs/>
-                <w:noProof/>
-              </w:rPr>
-              <w:t xml:space="preserve"> </w:t>
-            </w:r>
-            <w:r>
-              <w:rPr>
-                <w:noProof/>
-                <w:webHidden/>
-              </w:rPr>
-              <w:tab/>
-            </w:r>
-            <w:r>
-              <w:rPr>
-                <w:noProof/>
-                <w:webHidden/>
-              </w:rPr>
-              <w:fldChar w:fldCharType="begin"/>
-            </w:r>
-            <w:r>
-              <w:rPr>
-                <w:noProof/>
-                <w:webHidden/>
-              </w:rPr>
-              <w:instrText xml:space="preserve"> PAGEREF _Toc33120266 \h </w:instrText>
-            </w:r>
-            <w:r>
-              <w:rPr>
-                <w:noProof/>
-                <w:webHidden/>
-              </w:rPr>
-            </w:r>
-            <w:r>
-              <w:rPr>
-                <w:noProof/>
-                <w:webHidden/>
-              </w:rPr>
-              <w:fldChar w:fldCharType="separate"/>
-            </w:r>
-            <w:r>
-              <w:rPr>
-                <w:noProof/>
-                <w:webHidden/>
-              </w:rPr>
-              <w:t>5</w:t>
-            </w:r>
-            <w:r>
-              <w:rPr>
-                <w:noProof/>
+              <w:t>6</w:t>
+            </w:r>
+            <w:r>
+              <w:rPr>
                 <w:webHidden/>
               </w:rPr>
               <w:fldChar w:fldCharType="end"/>
@@ -1300,76 +1334,56 @@
               <w:szCs w:val="22"/>
             </w:rPr>
           </w:pPr>
-          <w:hyperlink w:anchor="_Toc33120266" w:history="1">
+          <w:hyperlink w:anchor="_Toc33653246" w:history="1">
             <w:r>
               <w:rPr>
                 <w:rStyle w:val="Hyperlink"/>
-                <w:rFonts w:eastAsiaTheme="majorEastAsia"/>
+                <w:rFonts w:cstheme="majorHAnsi"/>
+                <w:bCs/>
                 <w:noProof/>
               </w:rPr>
-              <w:t>1</w:t>
-            </w:r>
-            <w:r>
-              <w:rPr>
-                <w:rStyle w:val="Hyperlink"/>
+              <w:t>1.1 Project Description</w:t>
+            </w:r>
+            <w:r>
+              <w:rPr>
                 <w:noProof/>
-              </w:rPr>
-              <w:t>.</w:t>
-            </w:r>
-            <w:r>
-              <w:rPr>
-                <w:rStyle w:val="Hyperlink"/>
+                <w:webHidden/>
+              </w:rPr>
+              <w:tab/>
+            </w:r>
+            <w:r>
+              <w:rPr>
                 <w:noProof/>
-              </w:rPr>
-              <w:t>2</w:t>
-            </w:r>
-            <w:r>
-              <w:rPr>
-                <w:rStyle w:val="Hyperlink"/>
+                <w:webHidden/>
+              </w:rPr>
+              <w:fldChar w:fldCharType="begin"/>
+            </w:r>
+            <w:r>
+              <w:rPr>
                 <w:noProof/>
-              </w:rPr>
-              <w:t xml:space="preserve">Block Diagram </w:t>
+                <w:webHidden/>
+              </w:rPr>
+              <w:instrText xml:space="preserve"> PAGEREF _Toc33653246 \h </w:instrText>
             </w:r>
             <w:r>
               <w:rPr>
                 <w:noProof/>
                 <w:webHidden/>
               </w:rPr>
-              <w:tab/>
             </w:r>
             <w:r>
               <w:rPr>
                 <w:noProof/>
                 <w:webHidden/>
               </w:rPr>
-              <w:fldChar w:fldCharType="begin"/>
+              <w:fldChar w:fldCharType="separate"/>
             </w:r>
             <w:r>
               <w:rPr>
                 <w:noProof/>
                 <w:webHidden/>
               </w:rPr>
-              <w:instrText xml:space="preserve"> PAGEREF _Toc33120266 \h </w:instrText>
-            </w:r>
-            <w:r>
-              <w:rPr>
-                <w:noProof/>
-                <w:webHidden/>
-              </w:rPr>
-            </w:r>
-            <w:r>
-              <w:rPr>
-                <w:noProof/>
-                <w:webHidden/>
-              </w:rPr>
-              <w:fldChar w:fldCharType="separate"/>
-            </w:r>
-            <w:r>
-              <w:rPr>
-                <w:noProof/>
-                <w:webHidden/>
-              </w:rPr>
-              <w:t>5</w:t>
+              <w:t>6</w:t>
             </w:r>
             <w:r>
               <w:rPr>
@@ -1380,7 +1394,79 @@
             </w:r>
           </w:hyperlink>
         </w:p>
-        <w:bookmarkStart w:id="2" w:name="_Hlk33622827"/>
+        <w:p>
+          <w:pPr>
+            <w:pStyle w:val="TOC2"/>
+            <w:tabs>
+              <w:tab w:val="right" w:leader="dot" w:pos="9350"/>
+            </w:tabs>
+            <w:rPr>
+              <w:rFonts w:asciiTheme="minorHAnsi" w:eastAsiaTheme="minorEastAsia" w:hAnsiTheme="minorHAnsi" w:cstheme="minorBidi"/>
+              <w:noProof/>
+              <w:sz w:val="22"/>
+              <w:szCs w:val="22"/>
+            </w:rPr>
+          </w:pPr>
+          <w:hyperlink w:anchor="_Toc33653247" w:history="1">
+            <w:r>
+              <w:rPr>
+                <w:rStyle w:val="Hyperlink"/>
+                <w:rFonts w:cstheme="majorHAnsi"/>
+                <w:bCs/>
+                <w:noProof/>
+              </w:rPr>
+              <w:t>1.2 Block diagram</w:t>
+            </w:r>
+            <w:r>
+              <w:rPr>
+                <w:noProof/>
+                <w:webHidden/>
+              </w:rPr>
+              <w:tab/>
+            </w:r>
+            <w:r>
+              <w:rPr>
+                <w:noProof/>
+                <w:webHidden/>
+              </w:rPr>
+              <w:fldChar w:fldCharType="begin"/>
+            </w:r>
+            <w:r>
+              <w:rPr>
+                <w:noProof/>
+                <w:webHidden/>
+              </w:rPr>
+              <w:instrText xml:space="preserve"> PAGEREF _Toc33653247 \h </w:instrText>
+            </w:r>
+            <w:r>
+              <w:rPr>
+                <w:noProof/>
+                <w:webHidden/>
+              </w:rPr>
+            </w:r>
+            <w:r>
+              <w:rPr>
+                <w:noProof/>
+                <w:webHidden/>
+              </w:rPr>
+              <w:fldChar w:fldCharType="separate"/>
+            </w:r>
+            <w:r>
+              <w:rPr>
+                <w:noProof/>
+                <w:webHidden/>
+              </w:rPr>
+              <w:t>6</w:t>
+            </w:r>
+            <w:r>
+              <w:rPr>
+                <w:noProof/>
+                <w:webHidden/>
+              </w:rPr>
+              <w:fldChar w:fldCharType="end"/>
+            </w:r>
+          </w:hyperlink>
+        </w:p>
         <w:p>
           <w:pPr>
             <w:pStyle w:val="TOC1"/>
@@ -1390,214 +1476,189 @@
               <w:szCs w:val="22"/>
             </w:rPr>
           </w:pPr>
-          <w:r>
-            <w:rPr>
-              <w:rStyle w:val="Hyperlink"/>
-              <w:rFonts w:eastAsiaTheme="majorEastAsia"/>
-              <w:bCs/>
-            </w:rPr>
-            <w:fldChar w:fldCharType="begin"/>
-          </w:r>
-          <w:r>
-            <w:rPr>
-              <w:rStyle w:val="Hyperlink"/>
-              <w:rFonts w:eastAsiaTheme="majorEastAsia"/>
-              <w:bCs/>
-            </w:rPr>
-            <w:instrText xml:space="preserve"> HYPERLINK \l "_Toc33120268" </w:instrText>
-          </w:r>
-          <w:r>
-            <w:rPr>
-              <w:rStyle w:val="Hyperlink"/>
-              <w:rFonts w:eastAsiaTheme="majorEastAsia"/>
-              <w:bCs/>
-            </w:rPr>
-            <w:fldChar w:fldCharType="separate"/>
-          </w:r>
-          <w:r>
-            <w:rPr>
-              <w:rStyle w:val="Hyperlink"/>
-              <w:rFonts w:eastAsiaTheme="majorEastAsia"/>
-              <w:bCs/>
-            </w:rPr>
-            <w:t xml:space="preserve">2 </w:t>
-          </w:r>
-          <w:r>
-            <w:rPr>
-              <w:rStyle w:val="Hyperlink"/>
-              <w:lang w:val="en"/>
-            </w:rPr>
-            <w:t>Input Output signals</w:t>
-          </w:r>
-          <w:r>
-            <w:rPr>
-              <w:rStyle w:val="Hyperlink"/>
-              <w:webHidden/>
-            </w:rPr>
-            <w:tab/>
-          </w:r>
-          <w:r>
-            <w:rPr>
-              <w:rStyle w:val="Hyperlink"/>
-              <w:webHidden/>
-            </w:rPr>
-            <w:fldChar w:fldCharType="begin"/>
-          </w:r>
-          <w:r>
-            <w:rPr>
-              <w:rStyle w:val="Hyperlink"/>
-              <w:webHidden/>
-            </w:rPr>
-            <w:instrText xml:space="preserve"> PAGEREF _Toc33120268 \h </w:instrText>
-          </w:r>
-          <w:r>
-            <w:rPr>
-              <w:rStyle w:val="Hyperlink"/>
-              <w:webHidden/>
-            </w:rPr>
-          </w:r>
-          <w:r>
-            <w:rPr>
-              <w:rStyle w:val="Hyperlink"/>
-              <w:webHidden/>
-            </w:rPr>
-            <w:fldChar w:fldCharType="separate"/>
-          </w:r>
-          <w:r>
-            <w:rPr>
-              <w:rStyle w:val="Hyperlink"/>
-              <w:webHidden/>
-            </w:rPr>
-            <w:t>6</w:t>
-          </w:r>
-          <w:r>
-            <w:rPr>
-              <w:rStyle w:val="Hyperlink"/>
-              <w:webHidden/>
-            </w:rPr>
-            <w:fldChar w:fldCharType="end"/>
-          </w:r>
-          <w:r>
-            <w:fldChar w:fldCharType="end"/>
-          </w:r>
-        </w:p>
-        <w:bookmarkEnd w:id="2"/>
-        <w:p>
-          <w:pPr>
-            <w:pStyle w:val="TOC1"/>
-          </w:pPr>
-          <w:r>
-            <w:rPr>
-              <w:rStyle w:val="Hyperlink"/>
-              <w:rFonts w:eastAsiaTheme="majorEastAsia"/>
-              <w:b/>
-              <w:bCs/>
-            </w:rPr>
-            <w:fldChar w:fldCharType="begin"/>
-          </w:r>
-          <w:r>
-            <w:rPr>
-              <w:rStyle w:val="Hyperlink"/>
-              <w:rFonts w:eastAsiaTheme="majorEastAsia"/>
-              <w:b/>
-              <w:bCs/>
-            </w:rPr>
-            <w:instrText xml:space="preserve"> HYPERLINK \l "_Toc33120272" </w:instrText>
-          </w:r>
-          <w:r>
-            <w:rPr>
-              <w:rStyle w:val="Hyperlink"/>
-              <w:rFonts w:eastAsiaTheme="majorEastAsia"/>
-              <w:b/>
-              <w:bCs/>
-            </w:rPr>
-            <w:fldChar w:fldCharType="separate"/>
-          </w:r>
-          <w:r>
-            <w:rPr>
-              <w:rStyle w:val="Hyperlink"/>
-              <w:rFonts w:eastAsiaTheme="majorEastAsia"/>
-              <w:b/>
-              <w:bCs/>
-            </w:rPr>
-            <w:t xml:space="preserve">3 </w:t>
-          </w:r>
-          <w:r>
-            <w:t>Software features</w:t>
-          </w:r>
-          <w:r>
-            <w:rPr>
-              <w:webHidden/>
-            </w:rPr>
-            <w:tab/>
-          </w:r>
-          <w:r>
-            <w:rPr>
-              <w:webHidden/>
-            </w:rPr>
-            <w:fldChar w:fldCharType="begin"/>
-          </w:r>
-          <w:r>
-            <w:rPr>
-              <w:webHidden/>
-            </w:rPr>
-            <w:instrText xml:space="preserve"> PAGEREF _Toc33120272 \h </w:instrText>
-          </w:r>
-          <w:r>
-            <w:rPr>
-              <w:webHidden/>
-            </w:rPr>
-          </w:r>
-          <w:r>
-            <w:rPr>
-              <w:webHidden/>
-            </w:rPr>
-            <w:fldChar w:fldCharType="separate"/>
-          </w:r>
-          <w:r>
-            <w:rPr>
-              <w:webHidden/>
-            </w:rPr>
-            <w:t>7</w:t>
-          </w:r>
-          <w:r>
-            <w:rPr>
-              <w:webHidden/>
-            </w:rPr>
-            <w:fldChar w:fldCharType="end"/>
-          </w:r>
-          <w:r>
-            <w:fldChar w:fldCharType="end"/>
-          </w:r>
+          <w:hyperlink w:anchor="_Toc33653248" w:history="1">
+            <w:r>
+              <w:rPr>
+                <w:rStyle w:val="Hyperlink"/>
+              </w:rPr>
+              <w:t>Input Output signals</w:t>
+            </w:r>
+            <w:r>
+              <w:rPr>
+                <w:webHidden/>
+              </w:rPr>
+              <w:tab/>
+            </w:r>
+            <w:r>
+              <w:rPr>
+                <w:webHidden/>
+              </w:rPr>
+              <w:fldChar w:fldCharType="begin"/>
+            </w:r>
+            <w:r>
+              <w:rPr>
+                <w:webHidden/>
+              </w:rPr>
+              <w:instrText xml:space="preserve"> PAGEREF _Toc33653248 \h </w:instrText>
+            </w:r>
+            <w:r>
+              <w:rPr>
+                <w:webHidden/>
+              </w:rPr>
+            </w:r>
+            <w:r>
+              <w:rPr>
+                <w:webHidden/>
+              </w:rPr>
+              <w:fldChar w:fldCharType="separate"/>
+            </w:r>
+            <w:r>
+              <w:rPr>
+                <w:webHidden/>
+              </w:rPr>
+              <w:t>7</w:t>
+            </w:r>
+            <w:r>
+              <w:rPr>
+                <w:webHidden/>
+              </w:rPr>
+              <w:fldChar w:fldCharType="end"/>
+            </w:r>
+          </w:hyperlink>
         </w:p>
         <w:p>
           <w:pPr>
             <w:pStyle w:val="TOC1"/>
+            <w:rPr>
+              <w:rFonts w:asciiTheme="minorHAnsi" w:eastAsiaTheme="minorEastAsia" w:hAnsiTheme="minorHAnsi" w:cstheme="minorBidi"/>
+              <w:sz w:val="22"/>
+              <w:szCs w:val="22"/>
+            </w:rPr>
           </w:pPr>
-          <w:hyperlink w:anchor="_Toc33120273" w:history="1">
+          <w:hyperlink w:anchor="_Toc33653249" w:history="1">
             <w:r>
               <w:rPr>
                 <w:rStyle w:val="Hyperlink"/>
-                <w:rFonts w:eastAsiaTheme="majorEastAsia"/>
-                <w:b/>
-                <w:bCs/>
-              </w:rPr>
-              <w:t>4</w:t>
-            </w:r>
-            <w:r>
-              <w:t xml:space="preserve"> </w:t>
-            </w:r>
-            <w:r>
+              </w:rPr>
+              <w:t>Software features</w:t>
+            </w:r>
+            <w:r>
+              <w:rPr>
+                <w:webHidden/>
+              </w:rPr>
+              <w:tab/>
+            </w:r>
+            <w:r>
+              <w:rPr>
+                <w:webHidden/>
+              </w:rPr>
+              <w:fldChar w:fldCharType="begin"/>
+            </w:r>
+            <w:r>
+              <w:rPr>
+                <w:webHidden/>
+              </w:rPr>
+              <w:instrText xml:space="preserve"> PAGEREF _Toc33653249 \h </w:instrText>
+            </w:r>
+            <w:r>
+              <w:rPr>
+                <w:webHidden/>
+              </w:rPr>
+            </w:r>
+            <w:r>
+              <w:rPr>
+                <w:webHidden/>
+              </w:rPr>
+              <w:fldChar w:fldCharType="separate"/>
+            </w:r>
+            <w:r>
+              <w:rPr>
+                <w:webHidden/>
+              </w:rPr>
+              <w:t>8</w:t>
+            </w:r>
+            <w:r>
+              <w:rPr>
+                <w:webHidden/>
+              </w:rPr>
+              <w:fldChar w:fldCharType="end"/>
+            </w:r>
+          </w:hyperlink>
+        </w:p>
+        <w:p>
+          <w:pPr>
+            <w:pStyle w:val="TOC1"/>
+            <w:rPr>
+              <w:rFonts w:asciiTheme="minorHAnsi" w:eastAsiaTheme="minorEastAsia" w:hAnsiTheme="minorHAnsi" w:cstheme="minorBidi"/>
+              <w:sz w:val="22"/>
+              <w:szCs w:val="22"/>
+            </w:rPr>
+          </w:pPr>
+          <w:hyperlink w:anchor="_Toc33653250" w:history="1">
+            <w:r>
+              <w:rPr>
+                <w:rStyle w:val="Hyperlink"/>
+              </w:rPr>
               <w:t>Static Architecture</w:t>
             </w:r>
             <w:r>
               <w:rPr>
+                <w:webHidden/>
+              </w:rPr>
+              <w:tab/>
+            </w:r>
+            <w:r>
+              <w:rPr>
+                <w:webHidden/>
+              </w:rPr>
+              <w:fldChar w:fldCharType="begin"/>
+            </w:r>
+            <w:r>
+              <w:rPr>
+                <w:webHidden/>
+              </w:rPr>
+              <w:instrText xml:space="preserve"> PAGEREF _Toc33653250 \h </w:instrText>
+            </w:r>
+            <w:r>
+              <w:rPr>
+                <w:webHidden/>
+              </w:rPr>
+            </w:r>
+            <w:r>
+              <w:rPr>
+                <w:webHidden/>
+              </w:rPr>
+              <w:fldChar w:fldCharType="separate"/>
+            </w:r>
+            <w:r>
+              <w:rPr>
+                <w:webHidden/>
+              </w:rPr>
+              <w:t>9</w:t>
+            </w:r>
+            <w:r>
+              <w:rPr>
+                <w:webHidden/>
+              </w:rPr>
+              <w:fldChar w:fldCharType="end"/>
+            </w:r>
+          </w:hyperlink>
+        </w:p>
+        <w:p>
+          <w:pPr>
+            <w:pStyle w:val="TOC1"/>
+            <w:rPr>
+              <w:rFonts w:asciiTheme="minorHAnsi" w:eastAsiaTheme="minorEastAsia" w:hAnsiTheme="minorHAnsi" w:cstheme="minorBidi"/>
+              <w:sz w:val="22"/>
+              <w:szCs w:val="22"/>
+            </w:rPr>
+          </w:pPr>
+          <w:hyperlink w:anchor="_Toc33653251" w:history="1">
+            <w:r>
+              <w:rPr>
                 <w:rStyle w:val="Hyperlink"/>
-                <w:rFonts w:eastAsiaTheme="majorEastAsia"/>
-                <w:b/>
-                <w:bCs/>
-              </w:rPr>
-              <w:t>:</w:t>
+              </w:rPr>
+              <w:t>APP Components APIs</w:t>
             </w:r>
             <w:r>
               <w:rPr>
@@ -1615,7 +1676,7 @@
               <w:rPr>
                 <w:webHidden/>
               </w:rPr>
-              <w:instrText xml:space="preserve"> PAGEREF _Toc33120273 \h </w:instrText>
+              <w:instrText xml:space="preserve"> PAGEREF _Toc33653251 \h </w:instrText>
             </w:r>
             <w:r>
               <w:rPr>
@@ -1632,7 +1693,149 @@
               <w:rPr>
                 <w:webHidden/>
               </w:rPr>
-              <w:t>17</w:t>
+              <w:t>10</w:t>
+            </w:r>
+            <w:r>
+              <w:rPr>
+                <w:webHidden/>
+              </w:rPr>
+              <w:fldChar w:fldCharType="end"/>
+            </w:r>
+          </w:hyperlink>
+        </w:p>
+        <w:p>
+          <w:pPr>
+            <w:pStyle w:val="TOC1"/>
+            <w:rPr>
+              <w:rFonts w:asciiTheme="minorHAnsi" w:eastAsiaTheme="minorEastAsia" w:hAnsiTheme="minorHAnsi" w:cstheme="minorBidi"/>
+              <w:sz w:val="22"/>
+              <w:szCs w:val="22"/>
+            </w:rPr>
+          </w:pPr>
+          <w:hyperlink w:anchor="_Toc33653252" w:history="1">
+            <w:r>
+              <w:rPr>
+                <w:rStyle w:val="Hyperlink"/>
+              </w:rPr>
+              <w:t>HAL Comp</w:t>
+            </w:r>
+            <w:r>
+              <w:rPr>
+                <w:rStyle w:val="Hyperlink"/>
+              </w:rPr>
+              <w:t>o</w:t>
+            </w:r>
+            <w:r>
+              <w:rPr>
+                <w:rStyle w:val="Hyperlink"/>
+              </w:rPr>
+              <w:t>nents APIs</w:t>
+            </w:r>
+            <w:r>
+              <w:rPr>
+                <w:webHidden/>
+              </w:rPr>
+              <w:tab/>
+            </w:r>
+            <w:r>
+              <w:rPr>
+                <w:webHidden/>
+              </w:rPr>
+              <w:fldChar w:fldCharType="begin"/>
+            </w:r>
+            <w:r>
+              <w:rPr>
+                <w:webHidden/>
+              </w:rPr>
+              <w:instrText xml:space="preserve"> PAGEREF _Toc33653252 \h </w:instrText>
+            </w:r>
+            <w:r>
+              <w:rPr>
+                <w:webHidden/>
+              </w:rPr>
+            </w:r>
+            <w:r>
+              <w:rPr>
+                <w:webHidden/>
+              </w:rPr>
+              <w:fldChar w:fldCharType="separate"/>
+            </w:r>
+            <w:r>
+              <w:rPr>
+                <w:webHidden/>
+              </w:rPr>
+              <w:t>11</w:t>
+            </w:r>
+            <w:r>
+              <w:rPr>
+                <w:webHidden/>
+              </w:rPr>
+              <w:fldChar w:fldCharType="end"/>
+            </w:r>
+          </w:hyperlink>
+        </w:p>
+        <w:p>
+          <w:pPr>
+            <w:pStyle w:val="TOC1"/>
+            <w:rPr>
+              <w:rFonts w:asciiTheme="minorHAnsi" w:eastAsiaTheme="minorEastAsia" w:hAnsiTheme="minorHAnsi" w:cstheme="minorBidi"/>
+              <w:sz w:val="22"/>
+              <w:szCs w:val="22"/>
+            </w:rPr>
+          </w:pPr>
+          <w:hyperlink w:anchor="_Toc33653253" w:history="1">
+            <w:r>
+              <w:rPr>
+                <w:rStyle w:val="Hyperlink"/>
+              </w:rPr>
+              <w:t>MCAL C</w:t>
+            </w:r>
+            <w:r>
+              <w:rPr>
+                <w:rStyle w:val="Hyperlink"/>
+              </w:rPr>
+              <w:t>o</w:t>
+            </w:r>
+            <w:r>
+              <w:rPr>
+                <w:rStyle w:val="Hyperlink"/>
+              </w:rPr>
+              <w:t>mponents APIs</w:t>
+            </w:r>
+            <w:r>
+              <w:rPr>
+                <w:webHidden/>
+              </w:rPr>
+              <w:tab/>
+            </w:r>
+            <w:r>
+              <w:rPr>
+                <w:webHidden/>
+              </w:rPr>
+              <w:fldChar w:fldCharType="begin"/>
+            </w:r>
+            <w:r>
+              <w:rPr>
+                <w:webHidden/>
+              </w:rPr>
+              <w:instrText xml:space="preserve"> PAGEREF _Toc33653253 \h </w:instrText>
+            </w:r>
+            <w:r>
+              <w:rPr>
+                <w:webHidden/>
+              </w:rPr>
+            </w:r>
+            <w:r>
+              <w:rPr>
+                <w:webHidden/>
+              </w:rPr>
+              <w:fldChar w:fldCharType="separate"/>
+            </w:r>
+            <w:r>
+              <w:rPr>
+                <w:webHidden/>
+              </w:rPr>
+              <w:t>12</w:t>
             </w:r>
             <w:r>
               <w:rPr>
@@ -1653,116 +1856,9 @@
             </w:rPr>
             <w:fldChar w:fldCharType="end"/>
           </w:r>
-          <w:hyperlink w:anchor="_Toc33120273" w:history="1">
-            <w:r>
-              <w:rPr>
-                <w:rStyle w:val="TitleChar"/>
-                <w:sz w:val="20"/>
-                <w:szCs w:val="20"/>
-              </w:rPr>
-              <w:t xml:space="preserve">5 </w:t>
-            </w:r>
-            <w:r>
-              <w:t>APP Components APIs.</w:t>
-            </w:r>
-            <w:r>
-              <w:rPr>
-                <w:webHidden/>
-              </w:rPr>
-              <w:tab/>
-            </w:r>
-            <w:r>
-              <w:rPr>
-                <w:webHidden/>
-              </w:rPr>
-              <w:fldChar w:fldCharType="begin"/>
-            </w:r>
-            <w:r>
-              <w:rPr>
-                <w:webHidden/>
-              </w:rPr>
-              <w:instrText xml:space="preserve"> PAGEREF _Toc33120273 \h </w:instrText>
-            </w:r>
-            <w:r>
-              <w:rPr>
-                <w:webHidden/>
-              </w:rPr>
-            </w:r>
-            <w:r>
-              <w:rPr>
-                <w:webHidden/>
-              </w:rPr>
-              <w:fldChar w:fldCharType="separate"/>
-            </w:r>
-            <w:r>
-              <w:rPr>
-                <w:webHidden/>
-              </w:rPr>
-              <w:t>17</w:t>
-            </w:r>
-            <w:r>
-              <w:rPr>
-                <w:webHidden/>
-              </w:rPr>
-              <w:fldChar w:fldCharType="end"/>
-            </w:r>
-          </w:hyperlink>
-        </w:p>
-        <w:p>
-          <w:pPr>
-            <w:pStyle w:val="TOC1"/>
-          </w:pPr>
-          <w:r>
-            <w:t xml:space="preserve">6 </w:t>
-          </w:r>
-          <w:r>
-            <w:t>HAL Components APIs.</w:t>
-          </w:r>
-          <w:r>
-            <w:rPr>
-              <w:webHidden/>
-            </w:rPr>
-            <w:t xml:space="preserve"> </w:t>
-          </w:r>
-          <w:r>
-            <w:rPr>
-              <w:webHidden/>
-            </w:rPr>
-            <w:tab/>
-          </w:r>
         </w:p>
       </w:sdtContent>
     </w:sdt>
-    <w:p>
-      <w:pPr>
-        <w:pStyle w:val="TOC1"/>
-      </w:pPr>
-      <w:r>
-        <w:t>7</w:t>
-      </w:r>
-      <w:r>
-        <w:t xml:space="preserve"> </w:t>
-      </w:r>
-      <w:r>
-        <w:t>MCAL</w:t>
-      </w:r>
-      <w:r>
-        <w:t xml:space="preserve"> Components APIs.</w:t>
-      </w:r>
-      <w:r>
-        <w:rPr>
-          <w:webHidden/>
-        </w:rPr>
-        <w:t xml:space="preserve"> </w:t>
-      </w:r>
-      <w:r>
-        <w:rPr>
-          <w:webHidden/>
-        </w:rPr>
-        <w:tab/>
-      </w:r>
-    </w:p>
-    <w:p/>
     <w:p/>
     <w:p/>
     <w:p/>
@@ -1906,38 +2002,20 @@
     <w:p>
       <w:pPr>
         <w:pStyle w:val="Heading1"/>
-        <w:keepLines w:val="0"/>
-        <w:tabs>
-          <w:tab w:val="num" w:pos="432"/>
-        </w:tabs>
-        <w:spacing w:before="100"/>
-        <w:jc w:val="left"/>
-        <w:rPr>
-          <w:rFonts w:cstheme="majorHAnsi"/>
-          <w:b/>
-          <w:bCs/>
-          <w:color w:val="auto"/>
-          <w:szCs w:val="48"/>
-        </w:rPr>
-      </w:pPr>
-      <w:bookmarkStart w:id="3" w:name="_Toc32222654"/>
-      <w:bookmarkStart w:id="4" w:name="_Toc466012295"/>
-      <w:bookmarkStart w:id="5" w:name="_Toc434992860"/>
-      <w:bookmarkStart w:id="6" w:name="_Toc33271669"/>
-      <w:r>
-        <w:rPr>
-          <w:rFonts w:cstheme="majorHAnsi"/>
-          <w:b/>
-          <w:bCs/>
-          <w:color w:val="auto"/>
-          <w:szCs w:val="48"/>
-        </w:rPr>
-        <w:t>1 Introduction</w:t>
-      </w:r>
-      <w:bookmarkEnd w:id="3"/>
+      </w:pPr>
+      <w:bookmarkStart w:id="4" w:name="_Toc32222654"/>
+      <w:bookmarkStart w:id="5" w:name="_Toc466012295"/>
+      <w:bookmarkStart w:id="6" w:name="_Toc434992860"/>
+      <w:bookmarkStart w:id="7" w:name="_Toc33271669"/>
+      <w:bookmarkStart w:id="8" w:name="_Toc33653245"/>
+      <w:r>
+        <w:t>Introduction</w:t>
+      </w:r>
       <w:bookmarkEnd w:id="4"/>
       <w:bookmarkEnd w:id="5"/>
       <w:bookmarkEnd w:id="6"/>
+      <w:bookmarkEnd w:id="7"/>
+      <w:bookmarkEnd w:id="8"/>
     </w:p>
     <w:p>
       <w:pPr>
@@ -1961,8 +2039,9 @@
           <w:szCs w:val="40"/>
         </w:rPr>
       </w:pPr>
-      <w:bookmarkStart w:id="7" w:name="_Toc32222655"/>
-      <w:bookmarkStart w:id="8" w:name="_Toc33271670"/>
+      <w:bookmarkStart w:id="9" w:name="_Toc32222655"/>
+      <w:bookmarkStart w:id="10" w:name="_Toc33271670"/>
+      <w:bookmarkStart w:id="11" w:name="_Toc33653246"/>
       <w:r>
         <w:rPr>
           <w:rFonts w:cstheme="majorHAnsi"/>
@@ -1972,8 +2051,8 @@
         </w:rPr>
         <w:t xml:space="preserve">1.1 </w:t>
       </w:r>
-      <w:bookmarkEnd w:id="7"/>
-      <w:bookmarkEnd w:id="8"/>
+      <w:bookmarkEnd w:id="9"/>
+      <w:bookmarkEnd w:id="10"/>
       <w:r>
         <w:rPr>
           <w:rFonts w:cstheme="majorHAnsi"/>
@@ -1983,6 +2062,7 @@
         </w:rPr>
         <w:t>Project Description</w:t>
       </w:r>
+      <w:bookmarkEnd w:id="11"/>
     </w:p>
     <w:p>
       <w:pPr>
@@ -2029,6 +2109,7 @@
           <w:szCs w:val="40"/>
         </w:rPr>
       </w:pPr>
+      <w:bookmarkStart w:id="12" w:name="_Toc33653247"/>
       <w:r>
         <w:rPr>
           <w:rFonts w:cstheme="majorHAnsi"/>
@@ -2065,18 +2146,18 @@
         </w:rPr>
         <w:t>Block diagram</w:t>
       </w:r>
+      <w:bookmarkEnd w:id="12"/>
     </w:p>
     <w:p>
       <w:r>
         <w:rPr>
           <w:rFonts w:asciiTheme="majorHAnsi" w:hAnsiTheme="majorHAnsi" w:cstheme="majorHAnsi"/>
           <w:noProof/>
-          <w:lang w:eastAsia="ja-JP"/>
         </w:rPr>
         <w:drawing>
-          <wp:inline distT="0" distB="0" distL="0" distR="0" wp14:anchorId="775DA53F" wp14:editId="5E9952BA">
-            <wp:extent cx="5724525" cy="2962275"/>
-            <wp:effectExtent l="0" t="0" r="9525" b="9525"/>
+          <wp:inline distT="0" distB="0" distL="0" distR="0" wp14:anchorId="775DA53F" wp14:editId="07D1391F">
+            <wp:extent cx="6007735" cy="2906829"/>
+            <wp:effectExtent l="0" t="0" r="0" b="8255"/>
             <wp:docPr id="2" name="Picture 2"/>
             <wp:cNvGraphicFramePr>
               <a:graphicFrameLocks xmlns:a="http://schemas.openxmlformats.org/drawingml/2006/main" noChangeAspect="1"/>
@@ -2103,7 +2184,7 @@
                   <pic:spPr>
                     <a:xfrm>
                       <a:off x="0" y="0"/>
-                      <a:ext cx="5724525" cy="2962275"/>
+                      <a:ext cx="6060478" cy="2932349"/>
                     </a:xfrm>
                     <a:prstGeom prst="rect">
                       <a:avLst/>
@@ -2130,7 +2211,7 @@
           <w:szCs w:val="20"/>
         </w:rPr>
       </w:pPr>
-      <w:bookmarkStart w:id="9" w:name="_Toc32412963"/>
+      <w:bookmarkStart w:id="13" w:name="_Toc32412963"/>
       <w:r>
         <w:t xml:space="preserve">Figure </w:t>
       </w:r>
@@ -2158,56 +2239,18 @@
       <w:r>
         <w:t xml:space="preserve"> Block Diagram</w:t>
       </w:r>
-      <w:bookmarkEnd w:id="9"/>
+      <w:bookmarkEnd w:id="13"/>
     </w:p>
     <w:p/>
     <w:p>
       <w:pPr>
         <w:pStyle w:val="Heading1"/>
-        <w:keepLines w:val="0"/>
-        <w:tabs>
-          <w:tab w:val="num" w:pos="432"/>
-        </w:tabs>
-        <w:spacing w:before="100"/>
-        <w:jc w:val="left"/>
-        <w:rPr>
-          <w:rFonts w:cstheme="majorHAnsi"/>
-          <w:b/>
-          <w:bCs/>
-          <w:color w:val="auto"/>
-          <w:szCs w:val="48"/>
-        </w:rPr>
-      </w:pPr>
-      <w:r>
-        <w:rPr>
-          <w:rFonts w:cstheme="majorHAnsi"/>
-          <w:b/>
-          <w:bCs/>
-          <w:color w:val="auto"/>
-          <w:szCs w:val="48"/>
-        </w:rPr>
-        <w:t>2</w:t>
-      </w:r>
-      <w:r>
-        <w:rPr>
-          <w:rFonts w:cstheme="majorHAnsi"/>
-          <w:b/>
-          <w:bCs/>
-          <w:color w:val="auto"/>
-          <w:szCs w:val="48"/>
-        </w:rPr>
-        <w:t xml:space="preserve"> </w:t>
-      </w:r>
-      <w:r>
-        <w:rPr>
-          <w:rFonts w:cstheme="majorHAnsi"/>
-          <w:b/>
-          <w:bCs/>
-          <w:color w:val="auto"/>
-          <w:szCs w:val="48"/>
-        </w:rPr>
+      </w:pPr>
+      <w:bookmarkStart w:id="14" w:name="_Toc33653248"/>
+      <w:r>
         <w:t>Input Output signals</w:t>
       </w:r>
+      <w:bookmarkEnd w:id="14"/>
     </w:p>
     <w:p>
       <w:pPr>
@@ -2227,7 +2270,7 @@
         <w:spacing w:before="0" w:after="160" w:line="259" w:lineRule="auto"/>
         <w:jc w:val="left"/>
       </w:pPr>
-      <w:bookmarkStart w:id="10" w:name="_Toc33271668"/>
+      <w:bookmarkStart w:id="15" w:name="_Toc33271668"/>
     </w:p>
     <w:p>
       <w:pPr>
@@ -2307,7 +2350,7 @@
         <w:jc w:val="left"/>
       </w:pPr>
     </w:p>
-    <w:bookmarkEnd w:id="10"/>
+    <w:bookmarkEnd w:id="15"/>
     <w:p/>
     <w:p/>
     <w:p/>
@@ -2334,59 +2377,16 @@
     <w:p>
       <w:pPr>
         <w:pStyle w:val="Heading1"/>
-        <w:keepLines w:val="0"/>
-        <w:tabs>
-          <w:tab w:val="num" w:pos="432"/>
-        </w:tabs>
-        <w:spacing w:before="100"/>
-        <w:jc w:val="left"/>
-        <w:rPr>
-          <w:rFonts w:cstheme="majorHAnsi"/>
-          <w:bCs/>
-          <w:color w:val="auto"/>
-          <w:szCs w:val="40"/>
-        </w:rPr>
-      </w:pPr>
-      <w:r>
-        <w:rPr>
-          <w:rFonts w:cstheme="majorHAnsi"/>
-          <w:b/>
-          <w:bCs/>
-          <w:color w:val="auto"/>
-          <w:szCs w:val="48"/>
-        </w:rPr>
+      </w:pPr>
+      <w:bookmarkStart w:id="16" w:name="_Toc33653249"/>
+      <w:r>
         <w:lastRenderedPageBreak/>
-        <w:t>3</w:t>
-      </w:r>
-      <w:r>
-        <w:rPr>
-          <w:rFonts w:cstheme="majorHAnsi"/>
-          <w:b/>
-          <w:bCs/>
-          <w:color w:val="auto"/>
-          <w:szCs w:val="48"/>
-        </w:rPr>
+        <w:t>Software features</w:t>
+      </w:r>
+      <w:bookmarkEnd w:id="16"/>
+      <w:r>
         <w:t xml:space="preserve"> </w:t>
       </w:r>
-      <w:r>
-        <w:rPr>
-          <w:rFonts w:cstheme="majorHAnsi"/>
-          <w:b/>
-          <w:bCs/>
-          <w:color w:val="auto"/>
-          <w:szCs w:val="48"/>
-        </w:rPr>
-        <w:t>Software features</w:t>
-      </w:r>
-      <w:r>
-        <w:rPr>
-          <w:rFonts w:cstheme="majorHAnsi"/>
-          <w:bCs/>
-          <w:color w:val="auto"/>
-          <w:szCs w:val="40"/>
-        </w:rPr>
-        <w:t xml:space="preserve"> </w:t>
-      </w:r>
     </w:p>
     <w:p/>
     <w:p/>
@@ -2427,42 +2427,12 @@
     <w:p>
       <w:pPr>
         <w:pStyle w:val="Heading1"/>
-        <w:keepLines w:val="0"/>
-        <w:tabs>
-          <w:tab w:val="num" w:pos="432"/>
-        </w:tabs>
-        <w:spacing w:before="100"/>
-        <w:jc w:val="left"/>
-        <w:rPr>
-          <w:rFonts w:cstheme="majorHAnsi"/>
-          <w:b/>
-          <w:bCs/>
-          <w:color w:val="auto"/>
-          <w:szCs w:val="48"/>
-        </w:rPr>
-      </w:pPr>
-      <w:bookmarkStart w:id="11" w:name="_GoBack"/>
-      <w:bookmarkEnd w:id="11"/>
-      <w:r>
-        <w:rPr>
-          <w:rFonts w:cstheme="majorHAnsi"/>
-          <w:b/>
-          <w:bCs/>
-          <w:color w:val="auto"/>
-          <w:szCs w:val="48"/>
-        </w:rPr>
-        <w:t xml:space="preserve">4 </w:t>
-      </w:r>
-      <w:r>
-        <w:rPr>
-          <w:rFonts w:cstheme="majorHAnsi"/>
-          <w:b/>
-          <w:bCs/>
-          <w:color w:val="auto"/>
-          <w:szCs w:val="48"/>
-        </w:rPr>
+      </w:pPr>
+      <w:bookmarkStart w:id="17" w:name="_Toc33653250"/>
+      <w:r>
         <w:t>Static Architecture</w:t>
       </w:r>
+      <w:bookmarkEnd w:id="17"/>
     </w:p>
     <w:p/>
     <w:p/>
@@ -2516,6 +2486,1023 @@
       </w:r>
     </w:p>
     <w:p/>
+    <w:p/>
+    <w:p/>
+    <w:p/>
+    <w:p/>
+    <w:p/>
+    <w:p/>
+    <w:p/>
+    <w:p/>
+    <w:p/>
+    <w:p/>
+    <w:p/>
+    <w:p/>
+    <w:p/>
+    <w:p/>
+    <w:p/>
+    <w:p/>
+    <w:p>
+      <w:pPr>
+        <w:pStyle w:val="Heading1"/>
+      </w:pPr>
+      <w:bookmarkStart w:id="18" w:name="_Toc33653251"/>
+      <w:r>
+        <w:t>A</w:t>
+      </w:r>
+      <w:r>
+        <w:t>PP</w:t>
+      </w:r>
+      <w:r>
+        <w:t xml:space="preserve"> Components APIs</w:t>
+      </w:r>
+      <w:bookmarkEnd w:id="18"/>
+    </w:p>
+    <w:p/>
+    <w:p/>
+    <w:p/>
+    <w:p/>
+    <w:p/>
+    <w:p/>
+    <w:p/>
+    <w:p/>
+    <w:p/>
+    <w:p/>
+    <w:p/>
+    <w:p/>
+    <w:p/>
+    <w:p/>
+    <w:p/>
+    <w:p/>
+    <w:p/>
+    <w:p/>
+    <w:p/>
+    <w:p/>
+    <w:p/>
+    <w:p/>
+    <w:p/>
+    <w:p/>
+    <w:p/>
+    <w:p/>
+    <w:p/>
+    <w:p/>
+    <w:p/>
+    <w:p/>
+    <w:p>
+      <w:pPr>
+        <w:tabs>
+          <w:tab w:val="left" w:pos="4025"/>
+        </w:tabs>
+      </w:pPr>
+      <w:r>
+        <w:tab/>
+      </w:r>
+    </w:p>
+    <w:p/>
+    <w:p/>
+    <w:p/>
+    <w:p/>
+    <w:p>
+      <w:pPr>
+        <w:pStyle w:val="Heading1"/>
+      </w:pPr>
+      <w:bookmarkStart w:id="19" w:name="_Toc33653252"/>
+      <w:r>
+        <w:t>S</w:t>
+      </w:r>
+      <w:bookmarkStart w:id="20" w:name="_GoBack"/>
+      <w:bookmarkEnd w:id="20"/>
+      <w:r>
+        <w:t>HAL Components APIs</w:t>
+      </w:r>
+      <w:bookmarkEnd w:id="19"/>
+    </w:p>
+    <w:p>
+      <w:pPr>
+        <w:rPr>
+          <w:sz w:val="28"/>
+          <w:szCs w:val="28"/>
+        </w:rPr>
+      </w:pPr>
+    </w:p>
+    <w:p>
+      <w:pPr>
+        <w:rPr>
+          <w:sz w:val="28"/>
+          <w:szCs w:val="28"/>
+        </w:rPr>
+      </w:pPr>
+      <w:r>
+        <w:rPr>
+          <w:sz w:val="28"/>
+          <w:szCs w:val="28"/>
+        </w:rPr>
+        <w:t>LED:</w:t>
+      </w:r>
+    </w:p>
+    <w:p>
+      <w:pPr>
+        <w:rPr>
+          <w:sz w:val="28"/>
+          <w:szCs w:val="28"/>
+        </w:rPr>
+      </w:pPr>
+      <w:r>
+        <w:rPr>
+          <w:sz w:val="28"/>
+          <w:szCs w:val="28"/>
+        </w:rPr>
+        <w:tab/>
+      </w:r>
+      <w:proofErr w:type="spellStart"/>
+      <w:r>
+        <w:rPr>
+          <w:sz w:val="28"/>
+          <w:szCs w:val="28"/>
+        </w:rPr>
+        <w:t>ErrorSt</w:t>
+      </w:r>
+      <w:proofErr w:type="spellEnd"/>
+      <w:r>
+        <w:rPr>
+          <w:sz w:val="28"/>
+          <w:szCs w:val="28"/>
+        </w:rPr>
+        <w:t xml:space="preserve"> </w:t>
+      </w:r>
+      <w:proofErr w:type="spellStart"/>
+      <w:r>
+        <w:rPr>
+          <w:sz w:val="28"/>
+          <w:szCs w:val="28"/>
+        </w:rPr>
+        <w:t>LedInit</w:t>
+      </w:r>
+      <w:proofErr w:type="spellEnd"/>
+      <w:r>
+        <w:rPr>
+          <w:sz w:val="28"/>
+          <w:szCs w:val="28"/>
+        </w:rPr>
+        <w:t>(void);</w:t>
+      </w:r>
+    </w:p>
+    <w:p>
+      <w:pPr>
+        <w:rPr>
+          <w:sz w:val="28"/>
+          <w:szCs w:val="28"/>
+        </w:rPr>
+      </w:pPr>
+      <w:r>
+        <w:rPr>
+          <w:sz w:val="28"/>
+          <w:szCs w:val="28"/>
+        </w:rPr>
+        <w:tab/>
+      </w:r>
+      <w:proofErr w:type="spellStart"/>
+      <w:r>
+        <w:rPr>
+          <w:sz w:val="28"/>
+          <w:szCs w:val="28"/>
+        </w:rPr>
+        <w:t>ErrorSt</w:t>
+      </w:r>
+      <w:proofErr w:type="spellEnd"/>
+      <w:r>
+        <w:rPr>
+          <w:sz w:val="28"/>
+          <w:szCs w:val="28"/>
+        </w:rPr>
+        <w:t xml:space="preserve"> </w:t>
+      </w:r>
+      <w:proofErr w:type="spellStart"/>
+      <w:r>
+        <w:rPr>
+          <w:sz w:val="28"/>
+          <w:szCs w:val="28"/>
+        </w:rPr>
+        <w:t>LedOn</w:t>
+      </w:r>
+      <w:proofErr w:type="spellEnd"/>
+      <w:r>
+        <w:rPr>
+          <w:sz w:val="28"/>
+          <w:szCs w:val="28"/>
+        </w:rPr>
+        <w:t>(void);</w:t>
+      </w:r>
+    </w:p>
+    <w:p>
+      <w:pPr>
+        <w:rPr>
+          <w:sz w:val="28"/>
+          <w:szCs w:val="28"/>
+        </w:rPr>
+      </w:pPr>
+      <w:r>
+        <w:rPr>
+          <w:sz w:val="28"/>
+          <w:szCs w:val="28"/>
+        </w:rPr>
+        <w:tab/>
+      </w:r>
+      <w:proofErr w:type="spellStart"/>
+      <w:r>
+        <w:rPr>
+          <w:sz w:val="28"/>
+          <w:szCs w:val="28"/>
+        </w:rPr>
+        <w:t>ErrorSt</w:t>
+      </w:r>
+      <w:proofErr w:type="spellEnd"/>
+      <w:r>
+        <w:rPr>
+          <w:sz w:val="28"/>
+          <w:szCs w:val="28"/>
+        </w:rPr>
+        <w:t xml:space="preserve"> </w:t>
+      </w:r>
+      <w:proofErr w:type="spellStart"/>
+      <w:r>
+        <w:rPr>
+          <w:sz w:val="28"/>
+          <w:szCs w:val="28"/>
+        </w:rPr>
+        <w:t>LedOff</w:t>
+      </w:r>
+      <w:proofErr w:type="spellEnd"/>
+      <w:r>
+        <w:rPr>
+          <w:sz w:val="28"/>
+          <w:szCs w:val="28"/>
+        </w:rPr>
+        <w:t>(void);</w:t>
+      </w:r>
+    </w:p>
+    <w:p>
+      <w:pPr>
+        <w:rPr>
+          <w:sz w:val="28"/>
+          <w:szCs w:val="28"/>
+        </w:rPr>
+      </w:pPr>
+      <w:r>
+        <w:rPr>
+          <w:sz w:val="28"/>
+          <w:szCs w:val="28"/>
+        </w:rPr>
+        <w:t xml:space="preserve">Switch        </w:t>
+      </w:r>
+    </w:p>
+    <w:p>
+      <w:pPr>
+        <w:rPr>
+          <w:sz w:val="28"/>
+          <w:szCs w:val="28"/>
+        </w:rPr>
+      </w:pPr>
+      <w:r>
+        <w:rPr>
+          <w:sz w:val="28"/>
+          <w:szCs w:val="28"/>
+        </w:rPr>
+        <w:tab/>
+      </w:r>
+      <w:proofErr w:type="spellStart"/>
+      <w:r>
+        <w:rPr>
+          <w:sz w:val="28"/>
+          <w:szCs w:val="28"/>
+        </w:rPr>
+        <w:t>ErrorSt</w:t>
+      </w:r>
+      <w:proofErr w:type="spellEnd"/>
+      <w:r>
+        <w:rPr>
+          <w:sz w:val="28"/>
+          <w:szCs w:val="28"/>
+        </w:rPr>
+        <w:t xml:space="preserve"> </w:t>
+      </w:r>
+      <w:proofErr w:type="spellStart"/>
+      <w:r>
+        <w:rPr>
+          <w:sz w:val="28"/>
+          <w:szCs w:val="28"/>
+        </w:rPr>
+        <w:t>SwitchInit</w:t>
+      </w:r>
+      <w:proofErr w:type="spellEnd"/>
+      <w:r>
+        <w:rPr>
+          <w:sz w:val="28"/>
+          <w:szCs w:val="28"/>
+        </w:rPr>
+        <w:t>(void);</w:t>
+      </w:r>
+    </w:p>
+    <w:p>
+      <w:pPr>
+        <w:rPr>
+          <w:sz w:val="28"/>
+          <w:szCs w:val="28"/>
+        </w:rPr>
+      </w:pPr>
+      <w:r>
+        <w:rPr>
+          <w:sz w:val="28"/>
+          <w:szCs w:val="28"/>
+        </w:rPr>
+        <w:tab/>
+      </w:r>
+      <w:proofErr w:type="spellStart"/>
+      <w:r>
+        <w:rPr>
+          <w:sz w:val="28"/>
+          <w:szCs w:val="28"/>
+        </w:rPr>
+        <w:t>ErrorSt</w:t>
+      </w:r>
+      <w:proofErr w:type="spellEnd"/>
+      <w:r>
+        <w:rPr>
+          <w:sz w:val="28"/>
+          <w:szCs w:val="28"/>
+        </w:rPr>
+        <w:t xml:space="preserve"> </w:t>
+      </w:r>
+      <w:proofErr w:type="spellStart"/>
+      <w:proofErr w:type="gramStart"/>
+      <w:r>
+        <w:rPr>
+          <w:sz w:val="28"/>
+          <w:szCs w:val="28"/>
+        </w:rPr>
+        <w:t>SwitchRead</w:t>
+      </w:r>
+      <w:proofErr w:type="spellEnd"/>
+      <w:r>
+        <w:rPr>
+          <w:sz w:val="28"/>
+          <w:szCs w:val="28"/>
+        </w:rPr>
+        <w:t>(</w:t>
+      </w:r>
+      <w:proofErr w:type="gramEnd"/>
+      <w:r>
+        <w:rPr>
+          <w:sz w:val="28"/>
+          <w:szCs w:val="28"/>
+        </w:rPr>
+        <w:t>u8 Copy_u8Port, u8 Copy_u8Pin, u8 *Copy_u8Ptr);</w:t>
+      </w:r>
+    </w:p>
+    <w:p>
+      <w:pPr>
+        <w:rPr>
+          <w:sz w:val="28"/>
+          <w:szCs w:val="28"/>
+        </w:rPr>
+      </w:pPr>
+      <w:r>
+        <w:rPr>
+          <w:sz w:val="28"/>
+          <w:szCs w:val="28"/>
+        </w:rPr>
+        <w:t xml:space="preserve">Motor        </w:t>
+      </w:r>
+    </w:p>
+    <w:p>
+      <w:pPr>
+        <w:rPr>
+          <w:sz w:val="28"/>
+          <w:szCs w:val="28"/>
+        </w:rPr>
+      </w:pPr>
+      <w:r>
+        <w:rPr>
+          <w:sz w:val="28"/>
+          <w:szCs w:val="28"/>
+        </w:rPr>
+        <w:tab/>
+      </w:r>
+      <w:proofErr w:type="spellStart"/>
+      <w:r>
+        <w:rPr>
+          <w:sz w:val="28"/>
+          <w:szCs w:val="28"/>
+        </w:rPr>
+        <w:t>ErrorSt</w:t>
+      </w:r>
+      <w:proofErr w:type="spellEnd"/>
+      <w:r>
+        <w:rPr>
+          <w:sz w:val="28"/>
+          <w:szCs w:val="28"/>
+        </w:rPr>
+        <w:t xml:space="preserve"> </w:t>
+      </w:r>
+      <w:proofErr w:type="spellStart"/>
+      <w:r>
+        <w:rPr>
+          <w:sz w:val="28"/>
+          <w:szCs w:val="28"/>
+        </w:rPr>
+        <w:t>MotorInit</w:t>
+      </w:r>
+      <w:proofErr w:type="spellEnd"/>
+      <w:r>
+        <w:rPr>
+          <w:sz w:val="28"/>
+          <w:szCs w:val="28"/>
+        </w:rPr>
+        <w:t>(void);</w:t>
+      </w:r>
+    </w:p>
+    <w:p>
+      <w:pPr>
+        <w:rPr>
+          <w:sz w:val="28"/>
+          <w:szCs w:val="28"/>
+        </w:rPr>
+      </w:pPr>
+      <w:r>
+        <w:rPr>
+          <w:sz w:val="28"/>
+          <w:szCs w:val="28"/>
+        </w:rPr>
+        <w:tab/>
+      </w:r>
+      <w:proofErr w:type="spellStart"/>
+      <w:r>
+        <w:rPr>
+          <w:sz w:val="28"/>
+          <w:szCs w:val="28"/>
+        </w:rPr>
+        <w:t>ErrorSt</w:t>
+      </w:r>
+      <w:proofErr w:type="spellEnd"/>
+      <w:r>
+        <w:rPr>
+          <w:sz w:val="28"/>
+          <w:szCs w:val="28"/>
+        </w:rPr>
+        <w:t xml:space="preserve"> </w:t>
+      </w:r>
+      <w:proofErr w:type="spellStart"/>
+      <w:proofErr w:type="gramStart"/>
+      <w:r>
+        <w:rPr>
+          <w:sz w:val="28"/>
+          <w:szCs w:val="28"/>
+        </w:rPr>
+        <w:t>MotorSetSpeed</w:t>
+      </w:r>
+      <w:proofErr w:type="spellEnd"/>
+      <w:r>
+        <w:rPr>
+          <w:sz w:val="28"/>
+          <w:szCs w:val="28"/>
+        </w:rPr>
+        <w:t>(</w:t>
+      </w:r>
+      <w:proofErr w:type="gramEnd"/>
+      <w:r>
+        <w:rPr>
+          <w:sz w:val="28"/>
+          <w:szCs w:val="28"/>
+        </w:rPr>
+        <w:t>u8 Copy_u8Speed);</w:t>
+      </w:r>
+    </w:p>
+    <w:p>
+      <w:pPr>
+        <w:rPr>
+          <w:sz w:val="28"/>
+          <w:szCs w:val="28"/>
+        </w:rPr>
+      </w:pPr>
+      <w:r>
+        <w:rPr>
+          <w:sz w:val="28"/>
+          <w:szCs w:val="28"/>
+        </w:rPr>
+        <w:tab/>
+      </w:r>
+      <w:proofErr w:type="spellStart"/>
+      <w:r>
+        <w:rPr>
+          <w:sz w:val="28"/>
+          <w:szCs w:val="28"/>
+        </w:rPr>
+        <w:t>ErrorSt</w:t>
+      </w:r>
+      <w:proofErr w:type="spellEnd"/>
+      <w:r>
+        <w:rPr>
+          <w:sz w:val="28"/>
+          <w:szCs w:val="28"/>
+        </w:rPr>
+        <w:t xml:space="preserve"> </w:t>
+      </w:r>
+      <w:proofErr w:type="spellStart"/>
+      <w:r>
+        <w:rPr>
+          <w:sz w:val="28"/>
+          <w:szCs w:val="28"/>
+        </w:rPr>
+        <w:t>MotorStop</w:t>
+      </w:r>
+      <w:proofErr w:type="spellEnd"/>
+      <w:r>
+        <w:rPr>
+          <w:sz w:val="28"/>
+          <w:szCs w:val="28"/>
+        </w:rPr>
+        <w:t>(void);</w:t>
+      </w:r>
+    </w:p>
+    <w:p>
+      <w:pPr>
+        <w:rPr>
+          <w:sz w:val="28"/>
+          <w:szCs w:val="28"/>
+        </w:rPr>
+      </w:pPr>
+      <w:r>
+        <w:rPr>
+          <w:sz w:val="28"/>
+          <w:szCs w:val="28"/>
+        </w:rPr>
+        <w:t>Voltage Sensor</w:t>
+      </w:r>
+    </w:p>
+    <w:p>
+      <w:pPr>
+        <w:rPr>
+          <w:sz w:val="28"/>
+          <w:szCs w:val="28"/>
+        </w:rPr>
+      </w:pPr>
+      <w:r>
+        <w:rPr>
+          <w:sz w:val="28"/>
+          <w:szCs w:val="28"/>
+        </w:rPr>
+        <w:tab/>
+      </w:r>
+      <w:proofErr w:type="spellStart"/>
+      <w:r>
+        <w:rPr>
+          <w:sz w:val="28"/>
+          <w:szCs w:val="28"/>
+        </w:rPr>
+        <w:t>ErrorSt</w:t>
+      </w:r>
+      <w:proofErr w:type="spellEnd"/>
+      <w:r>
+        <w:rPr>
+          <w:sz w:val="28"/>
+          <w:szCs w:val="28"/>
+        </w:rPr>
+        <w:t xml:space="preserve"> </w:t>
+      </w:r>
+      <w:proofErr w:type="spellStart"/>
+      <w:r>
+        <w:rPr>
+          <w:sz w:val="28"/>
+          <w:szCs w:val="28"/>
+        </w:rPr>
+        <w:t>VoltageSensorInit</w:t>
+      </w:r>
+      <w:proofErr w:type="spellEnd"/>
+      <w:r>
+        <w:rPr>
+          <w:sz w:val="28"/>
+          <w:szCs w:val="28"/>
+        </w:rPr>
+        <w:t>(void)</w:t>
+      </w:r>
+    </w:p>
+    <w:p>
+      <w:pPr>
+        <w:rPr>
+          <w:sz w:val="28"/>
+          <w:szCs w:val="28"/>
+        </w:rPr>
+      </w:pPr>
+      <w:r>
+        <w:rPr>
+          <w:sz w:val="28"/>
+          <w:szCs w:val="28"/>
+        </w:rPr>
+        <w:tab/>
+      </w:r>
+      <w:proofErr w:type="spellStart"/>
+      <w:r>
+        <w:rPr>
+          <w:sz w:val="28"/>
+          <w:szCs w:val="28"/>
+        </w:rPr>
+        <w:t>ErrorSt</w:t>
+      </w:r>
+      <w:proofErr w:type="spellEnd"/>
+      <w:r>
+        <w:rPr>
+          <w:sz w:val="28"/>
+          <w:szCs w:val="28"/>
+        </w:rPr>
+        <w:t xml:space="preserve"> </w:t>
+      </w:r>
+      <w:proofErr w:type="spellStart"/>
+      <w:r>
+        <w:rPr>
+          <w:sz w:val="28"/>
+          <w:szCs w:val="28"/>
+        </w:rPr>
+        <w:t>VoltageSensorRead</w:t>
+      </w:r>
+      <w:proofErr w:type="spellEnd"/>
+      <w:r>
+        <w:rPr>
+          <w:sz w:val="28"/>
+          <w:szCs w:val="28"/>
+        </w:rPr>
+        <w:t>(*Copy_u8Ptr)</w:t>
+      </w:r>
+    </w:p>
+    <w:p/>
+    <w:p/>
+    <w:p/>
+    <w:p/>
+    <w:p/>
+    <w:p/>
+    <w:p/>
+    <w:p/>
+    <w:p/>
+    <w:p/>
+    <w:p/>
+    <w:p/>
+    <w:p/>
+    <w:p/>
+    <w:p/>
+    <w:p/>
+    <w:p/>
+    <w:p>
+      <w:pPr>
+        <w:pStyle w:val="Heading1"/>
+      </w:pPr>
+      <w:bookmarkStart w:id="21" w:name="_Toc33653253"/>
+      <w:r>
+        <w:t>MC</w:t>
+      </w:r>
+      <w:r>
+        <w:t>AL Components APIs</w:t>
+      </w:r>
+      <w:bookmarkEnd w:id="21"/>
+    </w:p>
+    <w:p/>
+    <w:p>
+      <w:pPr>
+        <w:rPr>
+          <w:sz w:val="28"/>
+          <w:szCs w:val="28"/>
+        </w:rPr>
+      </w:pPr>
+      <w:r>
+        <w:rPr>
+          <w:sz w:val="28"/>
+          <w:szCs w:val="28"/>
+        </w:rPr>
+        <w:t xml:space="preserve">GPIO        </w:t>
+      </w:r>
+    </w:p>
+    <w:p>
+      <w:pPr>
+        <w:rPr>
+          <w:sz w:val="28"/>
+          <w:szCs w:val="28"/>
+        </w:rPr>
+      </w:pPr>
+      <w:r>
+        <w:rPr>
+          <w:sz w:val="28"/>
+          <w:szCs w:val="28"/>
+        </w:rPr>
+        <w:tab/>
+      </w:r>
+      <w:proofErr w:type="spellStart"/>
+      <w:r>
+        <w:rPr>
+          <w:sz w:val="28"/>
+          <w:szCs w:val="28"/>
+        </w:rPr>
+        <w:t>ErrorSt</w:t>
+      </w:r>
+      <w:proofErr w:type="spellEnd"/>
+      <w:r>
+        <w:rPr>
+          <w:sz w:val="28"/>
+          <w:szCs w:val="28"/>
+        </w:rPr>
+        <w:t xml:space="preserve"> </w:t>
+      </w:r>
+      <w:proofErr w:type="spellStart"/>
+      <w:proofErr w:type="gramStart"/>
+      <w:r>
+        <w:rPr>
+          <w:sz w:val="28"/>
+          <w:szCs w:val="28"/>
+        </w:rPr>
+        <w:t>GPIOSetPinDir</w:t>
+      </w:r>
+      <w:proofErr w:type="spellEnd"/>
+      <w:r>
+        <w:rPr>
+          <w:sz w:val="28"/>
+          <w:szCs w:val="28"/>
+        </w:rPr>
+        <w:t>(</w:t>
+      </w:r>
+      <w:proofErr w:type="gramEnd"/>
+      <w:r>
+        <w:rPr>
+          <w:sz w:val="28"/>
+          <w:szCs w:val="28"/>
+        </w:rPr>
+        <w:t>u8 Copy_u8Port, u8 Copy_u8Pin, u8 Copy_u8Dir);</w:t>
+      </w:r>
+    </w:p>
+    <w:p>
+      <w:pPr>
+        <w:rPr>
+          <w:sz w:val="28"/>
+          <w:szCs w:val="28"/>
+        </w:rPr>
+      </w:pPr>
+      <w:r>
+        <w:rPr>
+          <w:sz w:val="28"/>
+          <w:szCs w:val="28"/>
+        </w:rPr>
+        <w:tab/>
+      </w:r>
+      <w:proofErr w:type="spellStart"/>
+      <w:r>
+        <w:rPr>
+          <w:sz w:val="28"/>
+          <w:szCs w:val="28"/>
+        </w:rPr>
+        <w:t>ErrorSt</w:t>
+      </w:r>
+      <w:proofErr w:type="spellEnd"/>
+      <w:r>
+        <w:rPr>
+          <w:sz w:val="28"/>
+          <w:szCs w:val="28"/>
+        </w:rPr>
+        <w:t xml:space="preserve"> </w:t>
+      </w:r>
+      <w:proofErr w:type="spellStart"/>
+      <w:proofErr w:type="gramStart"/>
+      <w:r>
+        <w:rPr>
+          <w:sz w:val="28"/>
+          <w:szCs w:val="28"/>
+        </w:rPr>
+        <w:t>GPIOSetPinVal</w:t>
+      </w:r>
+      <w:proofErr w:type="spellEnd"/>
+      <w:r>
+        <w:rPr>
+          <w:sz w:val="28"/>
+          <w:szCs w:val="28"/>
+        </w:rPr>
+        <w:t>(</w:t>
+      </w:r>
+      <w:proofErr w:type="gramEnd"/>
+      <w:r>
+        <w:rPr>
+          <w:sz w:val="28"/>
+          <w:szCs w:val="28"/>
+        </w:rPr>
+        <w:t>u8 Copy_u8Port, u8 Copy_u8Pin, u8 Copy_u8val);</w:t>
+      </w:r>
+    </w:p>
+    <w:p>
+      <w:pPr>
+        <w:rPr>
+          <w:sz w:val="28"/>
+          <w:szCs w:val="28"/>
+        </w:rPr>
+      </w:pPr>
+      <w:r>
+        <w:rPr>
+          <w:sz w:val="28"/>
+          <w:szCs w:val="28"/>
+        </w:rPr>
+        <w:tab/>
+      </w:r>
+      <w:proofErr w:type="spellStart"/>
+      <w:r>
+        <w:rPr>
+          <w:sz w:val="28"/>
+          <w:szCs w:val="28"/>
+        </w:rPr>
+        <w:t>ErrorSt</w:t>
+      </w:r>
+      <w:proofErr w:type="spellEnd"/>
+      <w:r>
+        <w:rPr>
+          <w:sz w:val="28"/>
+          <w:szCs w:val="28"/>
+        </w:rPr>
+        <w:t xml:space="preserve"> </w:t>
+      </w:r>
+      <w:proofErr w:type="spellStart"/>
+      <w:proofErr w:type="gramStart"/>
+      <w:r>
+        <w:rPr>
+          <w:sz w:val="28"/>
+          <w:szCs w:val="28"/>
+        </w:rPr>
+        <w:t>GPIOGetPinVal</w:t>
+      </w:r>
+      <w:proofErr w:type="spellEnd"/>
+      <w:r>
+        <w:rPr>
+          <w:sz w:val="28"/>
+          <w:szCs w:val="28"/>
+        </w:rPr>
+        <w:t>(</w:t>
+      </w:r>
+      <w:proofErr w:type="gramEnd"/>
+      <w:r>
+        <w:rPr>
+          <w:sz w:val="28"/>
+          <w:szCs w:val="28"/>
+        </w:rPr>
+        <w:t>u8 Copy_u8Port, u8 Copy_u8Pin, u8 *Copy_u8Ptr);</w:t>
+      </w:r>
+    </w:p>
+    <w:p>
+      <w:pPr>
+        <w:rPr>
+          <w:sz w:val="28"/>
+          <w:szCs w:val="28"/>
+        </w:rPr>
+      </w:pPr>
+      <w:r>
+        <w:rPr>
+          <w:sz w:val="28"/>
+          <w:szCs w:val="28"/>
+        </w:rPr>
+        <w:t>TIMER</w:t>
+      </w:r>
+    </w:p>
+    <w:p>
+      <w:pPr>
+        <w:rPr>
+          <w:sz w:val="28"/>
+          <w:szCs w:val="28"/>
+        </w:rPr>
+      </w:pPr>
+      <w:r>
+        <w:rPr>
+          <w:sz w:val="28"/>
+          <w:szCs w:val="28"/>
+        </w:rPr>
+        <w:tab/>
+      </w:r>
+      <w:proofErr w:type="spellStart"/>
+      <w:r>
+        <w:rPr>
+          <w:sz w:val="28"/>
+          <w:szCs w:val="28"/>
+        </w:rPr>
+        <w:t>ErrorSt</w:t>
+      </w:r>
+      <w:proofErr w:type="spellEnd"/>
+      <w:r>
+        <w:rPr>
+          <w:sz w:val="28"/>
+          <w:szCs w:val="28"/>
+        </w:rPr>
+        <w:t xml:space="preserve"> </w:t>
+      </w:r>
+      <w:proofErr w:type="spellStart"/>
+      <w:r>
+        <w:rPr>
+          <w:sz w:val="28"/>
+          <w:szCs w:val="28"/>
+        </w:rPr>
+        <w:t>TimerInit</w:t>
+      </w:r>
+      <w:proofErr w:type="spellEnd"/>
+      <w:r>
+        <w:rPr>
+          <w:sz w:val="28"/>
+          <w:szCs w:val="28"/>
+        </w:rPr>
+        <w:t>(void);</w:t>
+      </w:r>
+    </w:p>
+    <w:p>
+      <w:pPr>
+        <w:rPr>
+          <w:sz w:val="28"/>
+          <w:szCs w:val="28"/>
+        </w:rPr>
+      </w:pPr>
+      <w:r>
+        <w:rPr>
+          <w:sz w:val="28"/>
+          <w:szCs w:val="28"/>
+        </w:rPr>
+        <w:tab/>
+      </w:r>
+      <w:proofErr w:type="spellStart"/>
+      <w:r>
+        <w:rPr>
+          <w:sz w:val="28"/>
+          <w:szCs w:val="28"/>
+        </w:rPr>
+        <w:t>ErrorSt</w:t>
+      </w:r>
+      <w:proofErr w:type="spellEnd"/>
+      <w:r>
+        <w:rPr>
+          <w:sz w:val="28"/>
+          <w:szCs w:val="28"/>
+        </w:rPr>
+        <w:t xml:space="preserve"> </w:t>
+      </w:r>
+      <w:proofErr w:type="spellStart"/>
+      <w:r>
+        <w:rPr>
+          <w:sz w:val="28"/>
+          <w:szCs w:val="28"/>
+        </w:rPr>
+        <w:t>TimerStart</w:t>
+      </w:r>
+      <w:proofErr w:type="spellEnd"/>
+      <w:r>
+        <w:rPr>
+          <w:sz w:val="28"/>
+          <w:szCs w:val="28"/>
+        </w:rPr>
+        <w:t>(void);</w:t>
+      </w:r>
+    </w:p>
+    <w:p>
+      <w:pPr>
+        <w:rPr>
+          <w:sz w:val="28"/>
+          <w:szCs w:val="28"/>
+        </w:rPr>
+      </w:pPr>
+      <w:r>
+        <w:rPr>
+          <w:sz w:val="28"/>
+          <w:szCs w:val="28"/>
+        </w:rPr>
+        <w:tab/>
+      </w:r>
+      <w:proofErr w:type="spellStart"/>
+      <w:r>
+        <w:rPr>
+          <w:sz w:val="28"/>
+          <w:szCs w:val="28"/>
+        </w:rPr>
+        <w:t>ErrorSt</w:t>
+      </w:r>
+      <w:proofErr w:type="spellEnd"/>
+      <w:r>
+        <w:rPr>
+          <w:sz w:val="28"/>
+          <w:szCs w:val="28"/>
+        </w:rPr>
+        <w:t xml:space="preserve"> </w:t>
+      </w:r>
+      <w:proofErr w:type="spellStart"/>
+      <w:r>
+        <w:rPr>
+          <w:sz w:val="28"/>
+          <w:szCs w:val="28"/>
+        </w:rPr>
+        <w:t>TimerStop</w:t>
+      </w:r>
+      <w:proofErr w:type="spellEnd"/>
+      <w:r>
+        <w:rPr>
+          <w:sz w:val="28"/>
+          <w:szCs w:val="28"/>
+        </w:rPr>
+        <w:t>(void);</w:t>
+      </w:r>
+    </w:p>
     <w:sectPr>
       <w:headerReference w:type="default" r:id="rId9"/>
       <w:footerReference w:type="default" r:id="rId10"/>
@@ -2529,7 +3516,7 @@
 </file>
 
 <file path=word/endnotes.xml><?xml version="1.0" encoding="utf-8"?>
-<w:endnotes xmlns:wpc="http://schemas.microsoft.com/office/word/2010/wordprocessingCanvas" xmlns:cx="http://schemas.microsoft.com/office/drawing/2014/chartex" xmlns:cx1="http://schemas.microsoft.com/office/drawing/2015/9/8/chartex" xmlns:cx2="http://schemas.microsoft.com/office/drawing/2015/10/21/chartex" xmlns:cx3="http://schemas.microsoft.com/office/drawing/2016/5/9/chartex" xmlns:cx4="http://schemas.microsoft.com/office/drawing/2016/5/10/chartex" xmlns:cx5="http://schemas.microsoft.com/office/drawing/2016/5/11/chartex" xmlns:cx6="http://schemas.microsoft.com/office/drawing/2016/5/12/chartex" xmlns:cx7="http://schemas.microsoft.com/office/drawing/2016/5/13/chartex" xmlns:cx8="http://schemas.microsoft.com/office/drawing/2016/5/14/chartex" xmlns:mc="http://schemas.openxmlformats.org/markup-compatibility/2006" xmlns:aink="http://schemas.microsoft.com/office/drawing/2016/ink" xmlns:am3d="http://schemas.microsoft.com/office/drawing/2017/model3d" xmlns:o="urn:schemas-microsoft-com:office:office" xmlns:r="http://schemas.openxmlformats.org/officeDocument/2006/relationships" xmlns:m="http://schemas.openxmlformats.org/officeDocument/2006/math" xmlns:v="urn:schemas-microsoft-com:vml" xmlns:wp14="http://schemas.microsoft.com/office/word/2010/wordprocessingDrawing" xmlns:wp="http://schemas.openxmlformats.org/drawingml/2006/wordprocessingDrawing" xmlns:w10="urn:schemas-microsoft-com:office:word" xmlns:w="http://schemas.openxmlformats.org/wordprocessingml/2006/main" xmlns:w14="http://schemas.microsoft.com/office/word/2010/wordml" xmlns:w15="http://schemas.microsoft.com/office/word/2012/wordml" xmlns:w16cid="http://schemas.microsoft.com/office/word/2016/wordml/cid" xmlns:w16se="http://schemas.microsoft.com/office/word/2015/wordml/symex" xmlns:wpg="http://schemas.microsoft.com/office/word/2010/wordprocessingGroup" xmlns:wpi="http://schemas.microsoft.com/office/word/2010/wordprocessingInk" xmlns:wne="http://schemas.microsoft.com/office/word/2006/wordml" xmlns:wps="http://schemas.microsoft.com/office/word/2010/wordprocessingShape" mc:Ignorable="w14 w15 w16se w16cid wp14">
+<w:endnotes xmlns:wpc="http://schemas.microsoft.com/office/word/2010/wordprocessingCanvas" xmlns:cx="http://schemas.microsoft.com/office/drawing/2014/chartex" xmlns:mc="http://schemas.openxmlformats.org/markup-compatibility/2006" xmlns:o="urn:schemas-microsoft-com:office:office" xmlns:r="http://schemas.openxmlformats.org/officeDocument/2006/relationships" xmlns:m="http://schemas.openxmlformats.org/officeDocument/2006/math" xmlns:v="urn:schemas-microsoft-com:vml" xmlns:wp14="http://schemas.microsoft.com/office/word/2010/wordprocessingDrawing" xmlns:wp="http://schemas.openxmlformats.org/drawingml/2006/wordprocessingDrawing" xmlns:w10="urn:schemas-microsoft-com:office:word" xmlns:w="http://schemas.openxmlformats.org/wordprocessingml/2006/main" xmlns:w14="http://schemas.microsoft.com/office/word/2010/wordml" xmlns:w15="http://schemas.microsoft.com/office/word/2012/wordml" xmlns:w16se="http://schemas.microsoft.com/office/word/2015/wordml/symex" xmlns:wpg="http://schemas.microsoft.com/office/word/2010/wordprocessingGroup" xmlns:wpi="http://schemas.microsoft.com/office/word/2010/wordprocessingInk" xmlns:wne="http://schemas.microsoft.com/office/word/2006/wordml" xmlns:wps="http://schemas.microsoft.com/office/word/2010/wordprocessingShape" mc:Ignorable="w14 w15 w16se wp14">
   <w:endnote w:type="separator" w:id="-1">
     <w:p>
       <w:pPr>
@@ -2554,7 +3541,7 @@
 </file>
 
 <file path=word/footer1.xml><?xml version="1.0" encoding="utf-8"?>
-<w:ftr xmlns:wpc="http://schemas.microsoft.com/office/word/2010/wordprocessingCanvas" xmlns:cx="http://schemas.microsoft.com/office/drawing/2014/chartex" xmlns:cx1="http://schemas.microsoft.com/office/drawing/2015/9/8/chartex" xmlns:cx2="http://schemas.microsoft.com/office/drawing/2015/10/21/chartex" xmlns:cx3="http://schemas.microsoft.com/office/drawing/2016/5/9/chartex" xmlns:cx4="http://schemas.microsoft.com/office/drawing/2016/5/10/chartex" xmlns:cx5="http://schemas.microsoft.com/office/drawing/2016/5/11/chartex" xmlns:cx6="http://schemas.microsoft.com/office/drawing/2016/5/12/chartex" xmlns:cx7="http://schemas.microsoft.com/office/drawing/2016/5/13/chartex" xmlns:cx8="http://schemas.microsoft.com/office/drawing/2016/5/14/chartex" xmlns:mc="http://schemas.openxmlformats.org/markup-compatibility/2006" xmlns:aink="http://schemas.microsoft.com/office/drawing/2016/ink" xmlns:am3d="http://schemas.microsoft.com/office/drawing/2017/model3d" xmlns:o="urn:schemas-microsoft-com:office:office" xmlns:r="http://schemas.openxmlformats.org/officeDocument/2006/relationships" xmlns:m="http://schemas.openxmlformats.org/officeDocument/2006/math" xmlns:v="urn:schemas-microsoft-com:vml" xmlns:wp14="http://schemas.microsoft.com/office/word/2010/wordprocessingDrawing" xmlns:wp="http://schemas.openxmlformats.org/drawingml/2006/wordprocessingDrawing" xmlns:w10="urn:schemas-microsoft-com:office:word" xmlns:w="http://schemas.openxmlformats.org/wordprocessingml/2006/main" xmlns:w14="http://schemas.microsoft.com/office/word/2010/wordml" xmlns:w15="http://schemas.microsoft.com/office/word/2012/wordml" xmlns:w16cid="http://schemas.microsoft.com/office/word/2016/wordml/cid" xmlns:w16se="http://schemas.microsoft.com/office/word/2015/wordml/symex" xmlns:wpg="http://schemas.microsoft.com/office/word/2010/wordprocessingGroup" xmlns:wpi="http://schemas.microsoft.com/office/word/2010/wordprocessingInk" xmlns:wne="http://schemas.microsoft.com/office/word/2006/wordml" xmlns:wps="http://schemas.microsoft.com/office/word/2010/wordprocessingShape" mc:Ignorable="w14 w15 w16se w16cid wp14">
+<w:ftr xmlns:wpc="http://schemas.microsoft.com/office/word/2010/wordprocessingCanvas" xmlns:cx="http://schemas.microsoft.com/office/drawing/2014/chartex" xmlns:mc="http://schemas.openxmlformats.org/markup-compatibility/2006" xmlns:o="urn:schemas-microsoft-com:office:office" xmlns:r="http://schemas.openxmlformats.org/officeDocument/2006/relationships" xmlns:m="http://schemas.openxmlformats.org/officeDocument/2006/math" xmlns:v="urn:schemas-microsoft-com:vml" xmlns:wp14="http://schemas.microsoft.com/office/word/2010/wordprocessingDrawing" xmlns:wp="http://schemas.openxmlformats.org/drawingml/2006/wordprocessingDrawing" xmlns:w10="urn:schemas-microsoft-com:office:word" xmlns:w="http://schemas.openxmlformats.org/wordprocessingml/2006/main" xmlns:w14="http://schemas.microsoft.com/office/word/2010/wordml" xmlns:w15="http://schemas.microsoft.com/office/word/2012/wordml" xmlns:w16se="http://schemas.microsoft.com/office/word/2015/wordml/symex" xmlns:wpg="http://schemas.microsoft.com/office/word/2010/wordprocessingGroup" xmlns:wpi="http://schemas.microsoft.com/office/word/2010/wordprocessingInk" xmlns:wne="http://schemas.microsoft.com/office/word/2006/wordml" xmlns:wps="http://schemas.microsoft.com/office/word/2010/wordprocessingShape" mc:Ignorable="w14 w15 w16se wp14">
   <w:p>
     <w:pPr>
       <w:pStyle w:val="Footer"/>
@@ -2584,7 +3571,7 @@
 </file>
 
 <file path=word/footnotes.xml><?xml version="1.0" encoding="utf-8"?>
-<w:footnotes xmlns:wpc="http://schemas.microsoft.com/office/word/2010/wordprocessingCanvas" xmlns:cx="http://schemas.microsoft.com/office/drawing/2014/chartex" xmlns:cx1="http://schemas.microsoft.com/office/drawing/2015/9/8/chartex" xmlns:cx2="http://schemas.microsoft.com/office/drawing/2015/10/21/chartex" xmlns:cx3="http://schemas.microsoft.com/office/drawing/2016/5/9/chartex" xmlns:cx4="http://schemas.microsoft.com/office/drawing/2016/5/10/chartex" xmlns:cx5="http://schemas.microsoft.com/office/drawing/2016/5/11/chartex" xmlns:cx6="http://schemas.microsoft.com/office/drawing/2016/5/12/chartex" xmlns:cx7="http://schemas.microsoft.com/office/drawing/2016/5/13/chartex" xmlns:cx8="http://schemas.microsoft.com/office/drawing/2016/5/14/chartex" xmlns:mc="http://schemas.openxmlformats.org/markup-compatibility/2006" xmlns:aink="http://schemas.microsoft.com/office/drawing/2016/ink" xmlns:am3d="http://schemas.microsoft.com/office/drawing/2017/model3d" xmlns:o="urn:schemas-microsoft-com:office:office" xmlns:r="http://schemas.openxmlformats.org/officeDocument/2006/relationships" xmlns:m="http://schemas.openxmlformats.org/officeDocument/2006/math" xmlns:v="urn:schemas-microsoft-com:vml" xmlns:wp14="http://schemas.microsoft.com/office/word/2010/wordprocessingDrawing" xmlns:wp="http://schemas.openxmlformats.org/drawingml/2006/wordprocessingDrawing" xmlns:w10="urn:schemas-microsoft-com:office:word" xmlns:w="http://schemas.openxmlformats.org/wordprocessingml/2006/main" xmlns:w14="http://schemas.microsoft.com/office/word/2010/wordml" xmlns:w15="http://schemas.microsoft.com/office/word/2012/wordml" xmlns:w16cid="http://schemas.microsoft.com/office/word/2016/wordml/cid" xmlns:w16se="http://schemas.microsoft.com/office/word/2015/wordml/symex" xmlns:wpg="http://schemas.microsoft.com/office/word/2010/wordprocessingGroup" xmlns:wpi="http://schemas.microsoft.com/office/word/2010/wordprocessingInk" xmlns:wne="http://schemas.microsoft.com/office/word/2006/wordml" xmlns:wps="http://schemas.microsoft.com/office/word/2010/wordprocessingShape" mc:Ignorable="w14 w15 w16se w16cid wp14">
+<w:footnotes xmlns:wpc="http://schemas.microsoft.com/office/word/2010/wordprocessingCanvas" xmlns:cx="http://schemas.microsoft.com/office/drawing/2014/chartex" xmlns:mc="http://schemas.openxmlformats.org/markup-compatibility/2006" xmlns:o="urn:schemas-microsoft-com:office:office" xmlns:r="http://schemas.openxmlformats.org/officeDocument/2006/relationships" xmlns:m="http://schemas.openxmlformats.org/officeDocument/2006/math" xmlns:v="urn:schemas-microsoft-com:vml" xmlns:wp14="http://schemas.microsoft.com/office/word/2010/wordprocessingDrawing" xmlns:wp="http://schemas.openxmlformats.org/drawingml/2006/wordprocessingDrawing" xmlns:w10="urn:schemas-microsoft-com:office:word" xmlns:w="http://schemas.openxmlformats.org/wordprocessingml/2006/main" xmlns:w14="http://schemas.microsoft.com/office/word/2010/wordml" xmlns:w15="http://schemas.microsoft.com/office/word/2012/wordml" xmlns:w16se="http://schemas.microsoft.com/office/word/2015/wordml/symex" xmlns:wpg="http://schemas.microsoft.com/office/word/2010/wordprocessingGroup" xmlns:wpi="http://schemas.microsoft.com/office/word/2010/wordprocessingInk" xmlns:wne="http://schemas.microsoft.com/office/word/2006/wordml" xmlns:wps="http://schemas.microsoft.com/office/word/2010/wordprocessingShape" mc:Ignorable="w14 w15 w16se wp14">
   <w:footnote w:type="separator" w:id="-1">
     <w:p>
       <w:pPr>
@@ -2609,7 +3596,7 @@
 </file>
 
 <file path=word/header1.xml><?xml version="1.0" encoding="utf-8"?>
-<w:hdr xmlns:wpc="http://schemas.microsoft.com/office/word/2010/wordprocessingCanvas" xmlns:cx="http://schemas.microsoft.com/office/drawing/2014/chartex" xmlns:cx1="http://schemas.microsoft.com/office/drawing/2015/9/8/chartex" xmlns:cx2="http://schemas.microsoft.com/office/drawing/2015/10/21/chartex" xmlns:cx3="http://schemas.microsoft.com/office/drawing/2016/5/9/chartex" xmlns:cx4="http://schemas.microsoft.com/office/drawing/2016/5/10/chartex" xmlns:cx5="http://schemas.microsoft.com/office/drawing/2016/5/11/chartex" xmlns:cx6="http://schemas.microsoft.com/office/drawing/2016/5/12/chartex" xmlns:cx7="http://schemas.microsoft.com/office/drawing/2016/5/13/chartex" xmlns:cx8="http://schemas.microsoft.com/office/drawing/2016/5/14/chartex" xmlns:mc="http://schemas.openxmlformats.org/markup-compatibility/2006" xmlns:aink="http://schemas.microsoft.com/office/drawing/2016/ink" xmlns:am3d="http://schemas.microsoft.com/office/drawing/2017/model3d" xmlns:o="urn:schemas-microsoft-com:office:office" xmlns:r="http://schemas.openxmlformats.org/officeDocument/2006/relationships" xmlns:m="http://schemas.openxmlformats.org/officeDocument/2006/math" xmlns:v="urn:schemas-microsoft-com:vml" xmlns:wp14="http://schemas.microsoft.com/office/word/2010/wordprocessingDrawing" xmlns:wp="http://schemas.openxmlformats.org/drawingml/2006/wordprocessingDrawing" xmlns:w10="urn:schemas-microsoft-com:office:word" xmlns:w="http://schemas.openxmlformats.org/wordprocessingml/2006/main" xmlns:w14="http://schemas.microsoft.com/office/word/2010/wordml" xmlns:w15="http://schemas.microsoft.com/office/word/2012/wordml" xmlns:w16cid="http://schemas.microsoft.com/office/word/2016/wordml/cid" xmlns:w16se="http://schemas.microsoft.com/office/word/2015/wordml/symex" xmlns:wpg="http://schemas.microsoft.com/office/word/2010/wordprocessingGroup" xmlns:wpi="http://schemas.microsoft.com/office/word/2010/wordprocessingInk" xmlns:wne="http://schemas.microsoft.com/office/word/2006/wordml" xmlns:wps="http://schemas.microsoft.com/office/word/2010/wordprocessingShape" mc:Ignorable="w14 w15 w16se w16cid wp14">
+<w:hdr xmlns:wpc="http://schemas.microsoft.com/office/word/2010/wordprocessingCanvas" xmlns:cx="http://schemas.microsoft.com/office/drawing/2014/chartex" xmlns:mc="http://schemas.openxmlformats.org/markup-compatibility/2006" xmlns:o="urn:schemas-microsoft-com:office:office" xmlns:r="http://schemas.openxmlformats.org/officeDocument/2006/relationships" xmlns:m="http://schemas.openxmlformats.org/officeDocument/2006/math" xmlns:v="urn:schemas-microsoft-com:vml" xmlns:wp14="http://schemas.microsoft.com/office/word/2010/wordprocessingDrawing" xmlns:wp="http://schemas.openxmlformats.org/drawingml/2006/wordprocessingDrawing" xmlns:w10="urn:schemas-microsoft-com:office:word" xmlns:w="http://schemas.openxmlformats.org/wordprocessingml/2006/main" xmlns:w14="http://schemas.microsoft.com/office/word/2010/wordml" xmlns:w15="http://schemas.microsoft.com/office/word/2012/wordml" xmlns:w16se="http://schemas.microsoft.com/office/word/2015/wordml/symex" xmlns:wpg="http://schemas.microsoft.com/office/word/2010/wordprocessingGroup" xmlns:wpi="http://schemas.microsoft.com/office/word/2010/wordprocessingInk" xmlns:wne="http://schemas.microsoft.com/office/word/2006/wordml" xmlns:wps="http://schemas.microsoft.com/office/word/2010/wordprocessingShape" mc:Ignorable="w14 w15 w16se wp14">
   <w:p>
     <w:pPr>
       <w:pStyle w:val="Header"/>
@@ -2744,13 +3731,7 @@
             <w:rPr>
               <w:color w:val="767171" w:themeColor="background2" w:themeShade="80"/>
             </w:rPr>
-            <w:t xml:space="preserve"> Version:  </w:t>
-          </w:r>
-          <w:r>
-            <w:rPr>
-              <w:color w:val="767171" w:themeColor="background2" w:themeShade="80"/>
-            </w:rPr>
-            <w:t>1</w:t>
+            <w:t xml:space="preserve"> Version:  1</w:t>
           </w:r>
           <w:r>
             <w:rPr>
@@ -2857,13 +3838,7 @@
             <w:rPr>
               <w:color w:val="767171" w:themeColor="background2" w:themeShade="80"/>
             </w:rPr>
-            <w:t>2</w:t>
-          </w:r>
-          <w:r>
-            <w:rPr>
-              <w:color w:val="767171" w:themeColor="background2" w:themeShade="80"/>
-            </w:rPr>
-            <w:t>6</w:t>
+            <w:t>26</w:t>
           </w:r>
           <w:r>
             <w:rPr>
@@ -2884,7 +3859,7 @@
 </file>
 
 <file path=word/numbering.xml><?xml version="1.0" encoding="utf-8"?>
-<w:numbering xmlns:wpc="http://schemas.microsoft.com/office/word/2010/wordprocessingCanvas" xmlns:cx="http://schemas.microsoft.com/office/drawing/2014/chartex" xmlns:cx1="http://schemas.microsoft.com/office/drawing/2015/9/8/chartex" xmlns:cx2="http://schemas.microsoft.com/office/drawing/2015/10/21/chartex" xmlns:cx3="http://schemas.microsoft.com/office/drawing/2016/5/9/chartex" xmlns:cx4="http://schemas.microsoft.com/office/drawing/2016/5/10/chartex" xmlns:cx5="http://schemas.microsoft.com/office/drawing/2016/5/11/chartex" xmlns:cx6="http://schemas.microsoft.com/office/drawing/2016/5/12/chartex" xmlns:cx7="http://schemas.microsoft.com/office/drawing/2016/5/13/chartex" xmlns:cx8="http://schemas.microsoft.com/office/drawing/2016/5/14/chartex" xmlns:mc="http://schemas.openxmlformats.org/markup-compatibility/2006" xmlns:aink="http://schemas.microsoft.com/office/drawing/2016/ink" xmlns:am3d="http://schemas.microsoft.com/office/drawing/2017/model3d" xmlns:o="urn:schemas-microsoft-com:office:office" xmlns:r="http://schemas.openxmlformats.org/officeDocument/2006/relationships" xmlns:m="http://schemas.openxmlformats.org/officeDocument/2006/math" xmlns:v="urn:schemas-microsoft-com:vml" xmlns:wp14="http://schemas.microsoft.com/office/word/2010/wordprocessingDrawing" xmlns:wp="http://schemas.openxmlformats.org/drawingml/2006/wordprocessingDrawing" xmlns:w10="urn:schemas-microsoft-com:office:word" xmlns:w="http://schemas.openxmlformats.org/wordprocessingml/2006/main" xmlns:w14="http://schemas.microsoft.com/office/word/2010/wordml" xmlns:w15="http://schemas.microsoft.com/office/word/2012/wordml" xmlns:w16cid="http://schemas.microsoft.com/office/word/2016/wordml/cid" xmlns:w16se="http://schemas.microsoft.com/office/word/2015/wordml/symex" xmlns:wpg="http://schemas.microsoft.com/office/word/2010/wordprocessingGroup" xmlns:wpi="http://schemas.microsoft.com/office/word/2010/wordprocessingInk" xmlns:wne="http://schemas.microsoft.com/office/word/2006/wordml" xmlns:wps="http://schemas.microsoft.com/office/word/2010/wordprocessingShape" mc:Ignorable="w14 w15 w16se w16cid wp14">
+<w:numbering xmlns:wpc="http://schemas.microsoft.com/office/word/2010/wordprocessingCanvas" xmlns:cx="http://schemas.microsoft.com/office/drawing/2014/chartex" xmlns:mc="http://schemas.openxmlformats.org/markup-compatibility/2006" xmlns:o="urn:schemas-microsoft-com:office:office" xmlns:r="http://schemas.openxmlformats.org/officeDocument/2006/relationships" xmlns:m="http://schemas.openxmlformats.org/officeDocument/2006/math" xmlns:v="urn:schemas-microsoft-com:vml" xmlns:wp14="http://schemas.microsoft.com/office/word/2010/wordprocessingDrawing" xmlns:wp="http://schemas.openxmlformats.org/drawingml/2006/wordprocessingDrawing" xmlns:w10="urn:schemas-microsoft-com:office:word" xmlns:w="http://schemas.openxmlformats.org/wordprocessingml/2006/main" xmlns:w14="http://schemas.microsoft.com/office/word/2010/wordml" xmlns:w15="http://schemas.microsoft.com/office/word/2012/wordml" xmlns:w16se="http://schemas.microsoft.com/office/word/2015/wordml/symex" xmlns:wpg="http://schemas.microsoft.com/office/word/2010/wordprocessingGroup" xmlns:wpi="http://schemas.microsoft.com/office/word/2010/wordprocessingInk" xmlns:wne="http://schemas.microsoft.com/office/word/2006/wordml" xmlns:wps="http://schemas.microsoft.com/office/word/2010/wordprocessingShape" mc:Ignorable="w14 w15 w16se wp14">
   <w:abstractNum w:abstractNumId="0" w15:restartNumberingAfterBreak="0">
     <w:nsid w:val="6CD85B9C"/>
     <w:multiLevelType w:val="hybridMultilevel"/>
@@ -3067,7 +4042,7 @@
 </file>
 
 <file path=word/styles.xml><?xml version="1.0" encoding="utf-8"?>
-<w:styles xmlns:mc="http://schemas.openxmlformats.org/markup-compatibility/2006" xmlns:r="http://schemas.openxmlformats.org/officeDocument/2006/relationships" xmlns:w="http://schemas.openxmlformats.org/wordprocessingml/2006/main" xmlns:w14="http://schemas.microsoft.com/office/word/2010/wordml" xmlns:w15="http://schemas.microsoft.com/office/word/2012/wordml" xmlns:w16cid="http://schemas.microsoft.com/office/word/2016/wordml/cid" xmlns:w16se="http://schemas.microsoft.com/office/word/2015/wordml/symex" mc:Ignorable="w14 w15 w16se w16cid">
+<w:styles xmlns:mc="http://schemas.openxmlformats.org/markup-compatibility/2006" xmlns:r="http://schemas.openxmlformats.org/officeDocument/2006/relationships" xmlns:w="http://schemas.openxmlformats.org/wordprocessingml/2006/main" xmlns:w14="http://schemas.microsoft.com/office/word/2010/wordml" xmlns:w15="http://schemas.microsoft.com/office/word/2012/wordml" xmlns:w16se="http://schemas.microsoft.com/office/word/2015/wordml/symex" mc:Ignorable="w14 w15 w16se">
   <w:docDefaults>
     <w:rPrDefault>
       <w:rPr>
@@ -3083,7 +4058,7 @@
       </w:pPr>
     </w:pPrDefault>
   </w:docDefaults>
-  <w:latentStyles w:defLockedState="0" w:defUIPriority="99" w:defSemiHidden="0" w:defUnhideWhenUsed="0" w:defQFormat="0" w:count="375">
+  <w:latentStyles w:defLockedState="0" w:defUIPriority="99" w:defSemiHidden="0" w:defUnhideWhenUsed="0" w:defQFormat="0" w:count="371">
     <w:lsdException w:name="Normal" w:uiPriority="0" w:qFormat="1"/>
     <w:lsdException w:name="heading 1" w:uiPriority="9" w:qFormat="1"/>
     <w:lsdException w:name="heading 2" w:semiHidden="1" w:uiPriority="9" w:unhideWhenUsed="1" w:qFormat="1"/>
@@ -3455,10 +4430,6 @@
     <w:lsdException w:name="List Table 5 Dark Accent 6" w:uiPriority="50"/>
     <w:lsdException w:name="List Table 6 Colorful Accent 6" w:uiPriority="51"/>
     <w:lsdException w:name="List Table 7 Colorful Accent 6" w:uiPriority="52"/>
-    <w:lsdException w:name="Mention" w:semiHidden="1" w:unhideWhenUsed="1"/>
-    <w:lsdException w:name="Smart Hyperlink" w:semiHidden="1" w:unhideWhenUsed="1"/>
-    <w:lsdException w:name="Hashtag" w:semiHidden="1" w:unhideWhenUsed="1"/>
-    <w:lsdException w:name="Unresolved Mention" w:semiHidden="1" w:unhideWhenUsed="1"/>
   </w:latentStyles>
   <w:style w:type="paragraph" w:default="1" w:styleId="Normal">
     <w:name w:val="Normal"/>
@@ -3684,7 +4655,7 @@
       <w:contextualSpacing/>
     </w:pPr>
   </w:style>
-  <w:style w:type="character" w:styleId="UnresolvedMention">
+  <w:style w:type="character" w:customStyle="1" w:styleId="UnresolvedMention">
     <w:name w:val="Unresolved Mention"/>
     <w:basedOn w:val="DefaultParagraphFont"/>
     <w:uiPriority w:val="99"/>

</xml_diff>

<commit_message>
upeading the input and output signals Signed-off-by: mohamed-mustafa-farag <mmfhaggag@gmail.com>
</commit_message>
<xml_diff>
--- a/Software Specification/Architecture/GDD/PO2EBL_ELECTRIC_BLENDER_GDD.docx
+++ b/Software Specification/Architecture/GDD/PO2EBL_ELECTRIC_BLENDER_GDD.docx
@@ -1,6 +1,6 @@
 
 <file path=word/document.xml><?xml version="1.0" encoding="utf-8"?>
-<w:document xmlns:wpc="http://schemas.microsoft.com/office/word/2010/wordprocessingCanvas" xmlns:cx="http://schemas.microsoft.com/office/drawing/2014/chartex" xmlns:cx1="http://schemas.microsoft.com/office/drawing/2015/9/8/chartex" xmlns:cx2="http://schemas.microsoft.com/office/drawing/2015/10/21/chartex" xmlns:cx3="http://schemas.microsoft.com/office/drawing/2016/5/9/chartex" xmlns:cx4="http://schemas.microsoft.com/office/drawing/2016/5/10/chartex" xmlns:cx5="http://schemas.microsoft.com/office/drawing/2016/5/11/chartex" xmlns:cx6="http://schemas.microsoft.com/office/drawing/2016/5/12/chartex" xmlns:cx7="http://schemas.microsoft.com/office/drawing/2016/5/13/chartex" xmlns:cx8="http://schemas.microsoft.com/office/drawing/2016/5/14/chartex" xmlns:mc="http://schemas.openxmlformats.org/markup-compatibility/2006" xmlns:aink="http://schemas.microsoft.com/office/drawing/2016/ink" xmlns:am3d="http://schemas.microsoft.com/office/drawing/2017/model3d" xmlns:o="urn:schemas-microsoft-com:office:office" xmlns:r="http://schemas.openxmlformats.org/officeDocument/2006/relationships" xmlns:m="http://schemas.openxmlformats.org/officeDocument/2006/math" xmlns:v="urn:schemas-microsoft-com:vml" xmlns:wp14="http://schemas.microsoft.com/office/word/2010/wordprocessingDrawing" xmlns:wp="http://schemas.openxmlformats.org/drawingml/2006/wordprocessingDrawing" xmlns:w10="urn:schemas-microsoft-com:office:word" xmlns:w="http://schemas.openxmlformats.org/wordprocessingml/2006/main" xmlns:w14="http://schemas.microsoft.com/office/word/2010/wordml" xmlns:w15="http://schemas.microsoft.com/office/word/2012/wordml" xmlns:w16cid="http://schemas.microsoft.com/office/word/2016/wordml/cid" xmlns:w16se="http://schemas.microsoft.com/office/word/2015/wordml/symex" xmlns:wpg="http://schemas.microsoft.com/office/word/2010/wordprocessingGroup" xmlns:wpi="http://schemas.microsoft.com/office/word/2010/wordprocessingInk" xmlns:wne="http://schemas.microsoft.com/office/word/2006/wordml" xmlns:wps="http://schemas.microsoft.com/office/word/2010/wordprocessingShape" mc:Ignorable="w14 w15 w16se w16cid wp14">
+<w:document xmlns:wpc="http://schemas.microsoft.com/office/word/2010/wordprocessingCanvas" xmlns:cx="http://schemas.microsoft.com/office/drawing/2014/chartex" xmlns:mc="http://schemas.openxmlformats.org/markup-compatibility/2006" xmlns:o="urn:schemas-microsoft-com:office:office" xmlns:r="http://schemas.openxmlformats.org/officeDocument/2006/relationships" xmlns:m="http://schemas.openxmlformats.org/officeDocument/2006/math" xmlns:v="urn:schemas-microsoft-com:vml" xmlns:wp14="http://schemas.microsoft.com/office/word/2010/wordprocessingDrawing" xmlns:wp="http://schemas.openxmlformats.org/drawingml/2006/wordprocessingDrawing" xmlns:w10="urn:schemas-microsoft-com:office:word" xmlns:w="http://schemas.openxmlformats.org/wordprocessingml/2006/main" xmlns:w14="http://schemas.microsoft.com/office/word/2010/wordml" xmlns:w15="http://schemas.microsoft.com/office/word/2012/wordml" xmlns:w16se="http://schemas.microsoft.com/office/word/2015/wordml/symex" xmlns:wpg="http://schemas.microsoft.com/office/word/2010/wordprocessingGroup" xmlns:wpi="http://schemas.microsoft.com/office/word/2010/wordprocessingInk" xmlns:wne="http://schemas.microsoft.com/office/word/2006/wordml" xmlns:wps="http://schemas.microsoft.com/office/word/2010/wordprocessingShape" mc:Ignorable="w14 w15 w16se wp14">
   <w:body>
     <w:p>
       <w:pPr>
@@ -99,10 +99,8 @@
           <w:b/>
           <w:sz w:val="36"/>
         </w:rPr>
-        <w:t>3</w:t>
+        <w:t>4</w:t>
       </w:r>
-      <w:bookmarkStart w:id="0" w:name="_GoBack"/>
-      <w:bookmarkEnd w:id="0"/>
     </w:p>
     <w:p>
       <w:pPr>
@@ -237,9 +235,9 @@
           <w:rFonts w:asciiTheme="minorHAnsi" w:hAnsiTheme="minorHAnsi" w:cstheme="minorHAnsi"/>
         </w:rPr>
       </w:pPr>
-      <w:bookmarkStart w:id="1" w:name="_Toc31615425"/>
-      <w:bookmarkStart w:id="2" w:name="_Toc33618287"/>
-      <w:bookmarkStart w:id="3" w:name="_Toc33831406"/>
+      <w:bookmarkStart w:id="0" w:name="_Toc31615425"/>
+      <w:bookmarkStart w:id="1" w:name="_Toc33618287"/>
+      <w:bookmarkStart w:id="2" w:name="_Toc34163995"/>
       <w:r>
         <w:rPr>
           <w:rFonts w:asciiTheme="minorHAnsi" w:hAnsiTheme="minorHAnsi" w:cstheme="minorHAnsi"/>
@@ -247,9 +245,9 @@
         <w:lastRenderedPageBreak/>
         <w:t>Document Status</w:t>
       </w:r>
+      <w:bookmarkEnd w:id="0"/>
       <w:bookmarkEnd w:id="1"/>
       <w:bookmarkEnd w:id="2"/>
-      <w:bookmarkEnd w:id="3"/>
     </w:p>
     <w:p>
       <w:pPr>
@@ -525,6 +523,119 @@
           </w:p>
         </w:tc>
       </w:tr>
+      <w:tr>
+        <w:trPr>
+          <w:trHeight w:val="65"/>
+        </w:trPr>
+        <w:tc>
+          <w:tcPr>
+            <w:tcW w:w="2062" w:type="dxa"/>
+          </w:tcPr>
+          <w:p>
+            <w:pPr>
+              <w:jc w:val="center"/>
+              <w:rPr>
+                <w:rFonts w:asciiTheme="minorHAnsi" w:hAnsiTheme="minorHAnsi" w:cstheme="minorHAnsi"/>
+                <w:sz w:val="28"/>
+                <w:szCs w:val="28"/>
+              </w:rPr>
+            </w:pPr>
+            <w:r>
+              <w:rPr>
+                <w:rFonts w:asciiTheme="minorHAnsi" w:hAnsiTheme="minorHAnsi" w:cstheme="minorHAnsi"/>
+                <w:sz w:val="28"/>
+                <w:szCs w:val="28"/>
+              </w:rPr>
+              <w:t>03/03/2020</w:t>
+            </w:r>
+          </w:p>
+        </w:tc>
+        <w:tc>
+          <w:tcPr>
+            <w:tcW w:w="1800" w:type="dxa"/>
+          </w:tcPr>
+          <w:p>
+            <w:pPr>
+              <w:tabs>
+                <w:tab w:val="center" w:pos="4680"/>
+                <w:tab w:val="right" w:pos="9360"/>
+              </w:tabs>
+              <w:jc w:val="center"/>
+              <w:rPr>
+                <w:rFonts w:asciiTheme="minorHAnsi" w:hAnsiTheme="minorHAnsi" w:cstheme="minorHAnsi"/>
+                <w:sz w:val="28"/>
+                <w:szCs w:val="28"/>
+                <w:lang w:val="de-DE"/>
+              </w:rPr>
+            </w:pPr>
+            <w:r>
+              <w:rPr>
+                <w:rFonts w:asciiTheme="minorHAnsi" w:hAnsiTheme="minorHAnsi" w:cstheme="minorHAnsi"/>
+                <w:sz w:val="28"/>
+                <w:szCs w:val="28"/>
+                <w:lang w:val="de-DE"/>
+              </w:rPr>
+              <w:t>1.4</w:t>
+            </w:r>
+          </w:p>
+        </w:tc>
+        <w:tc>
+          <w:tcPr>
+            <w:tcW w:w="3396" w:type="dxa"/>
+          </w:tcPr>
+          <w:p>
+            <w:pPr>
+              <w:jc w:val="center"/>
+              <w:rPr>
+                <w:rFonts w:asciiTheme="minorHAnsi" w:hAnsiTheme="minorHAnsi" w:cstheme="minorHAnsi"/>
+                <w:sz w:val="28"/>
+                <w:szCs w:val="28"/>
+              </w:rPr>
+            </w:pPr>
+            <w:r>
+              <w:rPr>
+                <w:rFonts w:asciiTheme="minorHAnsi" w:hAnsiTheme="minorHAnsi" w:cstheme="minorHAnsi"/>
+                <w:sz w:val="28"/>
+                <w:szCs w:val="28"/>
+              </w:rPr>
+              <w:t xml:space="preserve">Draft </w:t>
+            </w:r>
+          </w:p>
+        </w:tc>
+        <w:tc>
+          <w:tcPr>
+            <w:tcW w:w="2814" w:type="dxa"/>
+          </w:tcPr>
+          <w:p>
+            <w:pPr>
+              <w:jc w:val="center"/>
+              <w:rPr>
+                <w:rFonts w:asciiTheme="minorHAnsi" w:hAnsiTheme="minorHAnsi" w:cstheme="minorHAnsi"/>
+                <w:sz w:val="28"/>
+                <w:szCs w:val="28"/>
+              </w:rPr>
+            </w:pPr>
+            <w:r>
+              <w:rPr>
+                <w:rFonts w:asciiTheme="minorHAnsi" w:hAnsiTheme="minorHAnsi" w:cstheme="minorHAnsi"/>
+                <w:sz w:val="28"/>
+                <w:szCs w:val="28"/>
+              </w:rPr>
+              <w:t xml:space="preserve">Mohamad Mustafa </w:t>
+            </w:r>
+            <w:proofErr w:type="spellStart"/>
+            <w:r>
+              <w:rPr>
+                <w:rFonts w:asciiTheme="minorHAnsi" w:hAnsiTheme="minorHAnsi" w:cstheme="minorHAnsi"/>
+                <w:sz w:val="28"/>
+                <w:szCs w:val="28"/>
+              </w:rPr>
+              <w:t>Farag</w:t>
+            </w:r>
+            <w:proofErr w:type="spellEnd"/>
+          </w:p>
+        </w:tc>
+      </w:tr>
     </w:tbl>
     <w:p>
       <w:pPr>
@@ -744,15 +855,14 @@
           <w:rFonts w:asciiTheme="minorHAnsi" w:hAnsiTheme="minorHAnsi" w:cstheme="minorHAnsi"/>
         </w:rPr>
       </w:pPr>
-      <w:bookmarkStart w:id="4" w:name="_Toc33831407"/>
+      <w:bookmarkStart w:id="3" w:name="_Toc34163996"/>
       <w:r>
         <w:rPr>
           <w:rFonts w:asciiTheme="minorHAnsi" w:hAnsiTheme="minorHAnsi" w:cstheme="minorHAnsi"/>
         </w:rPr>
-        <w:lastRenderedPageBreak/>
         <w:t>Document History</w:t>
       </w:r>
-      <w:bookmarkEnd w:id="4"/>
+      <w:bookmarkEnd w:id="3"/>
     </w:p>
     <w:p>
       <w:pPr>
@@ -893,62 +1003,91 @@
           </w:tcPr>
           <w:p>
             <w:pPr>
+              <w:pStyle w:val="Header"/>
               <w:jc w:val="center"/>
               <w:rPr>
                 <w:rFonts w:asciiTheme="minorHAnsi" w:hAnsiTheme="minorHAnsi" w:cstheme="minorHAnsi"/>
-                <w:b/>
                 <w:sz w:val="28"/>
                 <w:szCs w:val="28"/>
               </w:rPr>
             </w:pPr>
-          </w:p>
-        </w:tc>
-        <w:tc>
-          <w:tcPr>
-            <w:tcW w:w="1620" w:type="dxa"/>
-          </w:tcPr>
-          <w:p>
-            <w:pPr>
-              <w:jc w:val="center"/>
-              <w:rPr>
-                <w:rFonts w:asciiTheme="minorHAnsi" w:hAnsiTheme="minorHAnsi" w:cstheme="minorHAnsi"/>
-                <w:b/>
+            <w:r>
+              <w:rPr>
+                <w:rFonts w:asciiTheme="minorHAnsi" w:hAnsiTheme="minorHAnsi" w:cstheme="minorHAnsi"/>
                 <w:sz w:val="28"/>
                 <w:szCs w:val="28"/>
               </w:rPr>
-            </w:pPr>
-          </w:p>
-        </w:tc>
-        <w:tc>
-          <w:tcPr>
-            <w:tcW w:w="2250" w:type="dxa"/>
-          </w:tcPr>
-          <w:p>
-            <w:pPr>
-              <w:jc w:val="center"/>
-              <w:rPr>
-                <w:rFonts w:asciiTheme="minorHAnsi" w:hAnsiTheme="minorHAnsi" w:cstheme="minorHAnsi"/>
-                <w:b/>
+              <w:t>1.0</w:t>
+            </w:r>
+          </w:p>
+        </w:tc>
+        <w:tc>
+          <w:tcPr>
+            <w:tcW w:w="1620" w:type="dxa"/>
+          </w:tcPr>
+          <w:p>
+            <w:pPr>
+              <w:jc w:val="left"/>
+              <w:rPr>
+                <w:rFonts w:asciiTheme="minorHAnsi" w:hAnsiTheme="minorHAnsi" w:cstheme="minorHAnsi"/>
                 <w:sz w:val="28"/>
                 <w:szCs w:val="28"/>
               </w:rPr>
             </w:pPr>
-          </w:p>
-        </w:tc>
-        <w:tc>
-          <w:tcPr>
-            <w:tcW w:w="5760" w:type="dxa"/>
-          </w:tcPr>
-          <w:p>
-            <w:pPr>
-              <w:jc w:val="center"/>
-              <w:rPr>
-                <w:rFonts w:asciiTheme="minorHAnsi" w:hAnsiTheme="minorHAnsi" w:cstheme="minorHAnsi"/>
-                <w:b/>
+            <w:r>
+              <w:rPr>
+                <w:rFonts w:asciiTheme="minorHAnsi" w:hAnsiTheme="minorHAnsi" w:cstheme="minorHAnsi"/>
                 <w:sz w:val="28"/>
                 <w:szCs w:val="28"/>
               </w:rPr>
-            </w:pPr>
+              <w:t>01/24/2020</w:t>
+            </w:r>
+          </w:p>
+        </w:tc>
+        <w:tc>
+          <w:tcPr>
+            <w:tcW w:w="2250" w:type="dxa"/>
+          </w:tcPr>
+          <w:p>
+            <w:pPr>
+              <w:jc w:val="left"/>
+              <w:rPr>
+                <w:rFonts w:asciiTheme="minorHAnsi" w:hAnsiTheme="minorHAnsi" w:cstheme="minorHAnsi"/>
+                <w:sz w:val="28"/>
+                <w:szCs w:val="28"/>
+              </w:rPr>
+            </w:pPr>
+            <w:r>
+              <w:rPr>
+                <w:rFonts w:asciiTheme="minorHAnsi" w:hAnsiTheme="minorHAnsi" w:cstheme="minorHAnsi"/>
+                <w:sz w:val="28"/>
+                <w:szCs w:val="28"/>
+              </w:rPr>
+              <w:t xml:space="preserve">Ali Samir </w:t>
+            </w:r>
+          </w:p>
+        </w:tc>
+        <w:tc>
+          <w:tcPr>
+            <w:tcW w:w="5760" w:type="dxa"/>
+          </w:tcPr>
+          <w:p>
+            <w:pPr>
+              <w:jc w:val="left"/>
+              <w:rPr>
+                <w:rFonts w:asciiTheme="minorHAnsi" w:hAnsiTheme="minorHAnsi" w:cstheme="minorHAnsi"/>
+                <w:sz w:val="28"/>
+                <w:szCs w:val="28"/>
+              </w:rPr>
+            </w:pPr>
+            <w:r>
+              <w:rPr>
+                <w:rFonts w:asciiTheme="minorHAnsi" w:hAnsiTheme="minorHAnsi" w:cstheme="minorHAnsi"/>
+                <w:sz w:val="28"/>
+                <w:szCs w:val="28"/>
+              </w:rPr>
+              <w:t xml:space="preserve">Initial Creation </w:t>
+            </w:r>
           </w:p>
         </w:tc>
       </w:tr>
@@ -973,76 +1112,84 @@
                 <w:sz w:val="28"/>
                 <w:szCs w:val="28"/>
               </w:rPr>
-              <w:t>1.0</w:t>
-            </w:r>
-          </w:p>
-        </w:tc>
-        <w:tc>
-          <w:tcPr>
-            <w:tcW w:w="1620" w:type="dxa"/>
-          </w:tcPr>
-          <w:p>
-            <w:pPr>
-              <w:jc w:val="left"/>
+              <w:t>1.</w:t>
+            </w:r>
+            <w:r>
               <w:rPr>
                 <w:rFonts w:asciiTheme="minorHAnsi" w:hAnsiTheme="minorHAnsi" w:cstheme="minorHAnsi"/>
                 <w:sz w:val="28"/>
                 <w:szCs w:val="28"/>
               </w:rPr>
-            </w:pPr>
-            <w:r>
+              <w:t>1</w:t>
+            </w:r>
+          </w:p>
+        </w:tc>
+        <w:tc>
+          <w:tcPr>
+            <w:tcW w:w="1620" w:type="dxa"/>
+          </w:tcPr>
+          <w:p>
+            <w:pPr>
+              <w:jc w:val="left"/>
               <w:rPr>
                 <w:rFonts w:asciiTheme="minorHAnsi" w:hAnsiTheme="minorHAnsi" w:cstheme="minorHAnsi"/>
                 <w:sz w:val="28"/>
                 <w:szCs w:val="28"/>
               </w:rPr>
-              <w:t>01/24/2020</w:t>
-            </w:r>
-          </w:p>
-        </w:tc>
-        <w:tc>
-          <w:tcPr>
-            <w:tcW w:w="2250" w:type="dxa"/>
-          </w:tcPr>
-          <w:p>
-            <w:pPr>
-              <w:jc w:val="left"/>
+            </w:pPr>
+            <w:r>
               <w:rPr>
                 <w:rFonts w:asciiTheme="minorHAnsi" w:hAnsiTheme="minorHAnsi" w:cstheme="minorHAnsi"/>
                 <w:sz w:val="28"/>
                 <w:szCs w:val="28"/>
               </w:rPr>
-            </w:pPr>
-            <w:r>
+              <w:t>01/24/2020</w:t>
+            </w:r>
+          </w:p>
+        </w:tc>
+        <w:tc>
+          <w:tcPr>
+            <w:tcW w:w="2250" w:type="dxa"/>
+          </w:tcPr>
+          <w:p>
+            <w:pPr>
+              <w:jc w:val="left"/>
               <w:rPr>
                 <w:rFonts w:asciiTheme="minorHAnsi" w:hAnsiTheme="minorHAnsi" w:cstheme="minorHAnsi"/>
                 <w:sz w:val="28"/>
                 <w:szCs w:val="28"/>
               </w:rPr>
-              <w:t xml:space="preserve">Ali Samir </w:t>
-            </w:r>
-          </w:p>
-        </w:tc>
-        <w:tc>
-          <w:tcPr>
-            <w:tcW w:w="5760" w:type="dxa"/>
-          </w:tcPr>
-          <w:p>
-            <w:pPr>
-              <w:jc w:val="left"/>
+            </w:pPr>
+            <w:r>
               <w:rPr>
                 <w:rFonts w:asciiTheme="minorHAnsi" w:hAnsiTheme="minorHAnsi" w:cstheme="minorHAnsi"/>
                 <w:sz w:val="28"/>
                 <w:szCs w:val="28"/>
               </w:rPr>
-            </w:pPr>
-            <w:r>
+              <w:t>Mohamed M. Farag</w:t>
+            </w:r>
+          </w:p>
+        </w:tc>
+        <w:tc>
+          <w:tcPr>
+            <w:tcW w:w="5760" w:type="dxa"/>
+          </w:tcPr>
+          <w:p>
+            <w:pPr>
+              <w:jc w:val="left"/>
               <w:rPr>
                 <w:rFonts w:asciiTheme="minorHAnsi" w:hAnsiTheme="minorHAnsi" w:cstheme="minorHAnsi"/>
                 <w:sz w:val="28"/>
                 <w:szCs w:val="28"/>
               </w:rPr>
-              <w:t xml:space="preserve">Initial Creation </w:t>
+            </w:pPr>
+            <w:r>
+              <w:rPr>
+                <w:rFonts w:asciiTheme="minorHAnsi" w:hAnsiTheme="minorHAnsi" w:cstheme="minorHAnsi"/>
+                <w:sz w:val="28"/>
+                <w:szCs w:val="28"/>
+              </w:rPr>
+              <w:t>Adding initial APIs for components</w:t>
             </w:r>
           </w:p>
         </w:tc>
@@ -1068,62 +1215,64 @@
                 <w:sz w:val="28"/>
                 <w:szCs w:val="28"/>
               </w:rPr>
-              <w:t>1.</w:t>
-            </w:r>
-            <w:r>
+              <w:t>1.2</w:t>
+            </w:r>
+          </w:p>
+        </w:tc>
+        <w:tc>
+          <w:tcPr>
+            <w:tcW w:w="1620" w:type="dxa"/>
+          </w:tcPr>
+          <w:p>
+            <w:pPr>
+              <w:jc w:val="left"/>
               <w:rPr>
                 <w:rFonts w:asciiTheme="minorHAnsi" w:hAnsiTheme="minorHAnsi" w:cstheme="minorHAnsi"/>
                 <w:sz w:val="28"/>
                 <w:szCs w:val="28"/>
               </w:rPr>
-              <w:t>1</w:t>
-            </w:r>
-          </w:p>
-        </w:tc>
-        <w:tc>
-          <w:tcPr>
-            <w:tcW w:w="1620" w:type="dxa"/>
-          </w:tcPr>
-          <w:p>
-            <w:pPr>
-              <w:jc w:val="left"/>
+            </w:pPr>
+            <w:r>
               <w:rPr>
                 <w:rFonts w:asciiTheme="minorHAnsi" w:hAnsiTheme="minorHAnsi" w:cstheme="minorHAnsi"/>
                 <w:sz w:val="28"/>
                 <w:szCs w:val="28"/>
               </w:rPr>
-            </w:pPr>
-            <w:r>
+              <w:t>01/29/2020</w:t>
+            </w:r>
+          </w:p>
+        </w:tc>
+        <w:tc>
+          <w:tcPr>
+            <w:tcW w:w="2250" w:type="dxa"/>
+          </w:tcPr>
+          <w:p>
+            <w:pPr>
+              <w:jc w:val="left"/>
               <w:rPr>
                 <w:rFonts w:asciiTheme="minorHAnsi" w:hAnsiTheme="minorHAnsi" w:cstheme="minorHAnsi"/>
                 <w:sz w:val="28"/>
                 <w:szCs w:val="28"/>
               </w:rPr>
-              <w:t>01/24/2020</w:t>
-            </w:r>
-          </w:p>
-        </w:tc>
-        <w:tc>
-          <w:tcPr>
-            <w:tcW w:w="2250" w:type="dxa"/>
-          </w:tcPr>
-          <w:p>
-            <w:pPr>
-              <w:jc w:val="left"/>
+            </w:pPr>
+            <w:r>
               <w:rPr>
                 <w:rFonts w:asciiTheme="minorHAnsi" w:hAnsiTheme="minorHAnsi" w:cstheme="minorHAnsi"/>
                 <w:sz w:val="28"/>
                 <w:szCs w:val="28"/>
               </w:rPr>
-            </w:pPr>
+              <w:t xml:space="preserve">May </w:t>
+            </w:r>
+            <w:proofErr w:type="spellStart"/>
             <w:r>
               <w:rPr>
                 <w:rFonts w:asciiTheme="minorHAnsi" w:hAnsiTheme="minorHAnsi" w:cstheme="minorHAnsi"/>
                 <w:sz w:val="28"/>
                 <w:szCs w:val="28"/>
               </w:rPr>
-              <w:t>Mohamed M. Farag</w:t>
-            </w:r>
+              <w:t>Alaa</w:t>
+            </w:r>
+            <w:proofErr w:type="spellEnd"/>
           </w:p>
         </w:tc>
         <w:tc>
@@ -1145,7 +1294,7 @@
                 <w:sz w:val="28"/>
                 <w:szCs w:val="28"/>
               </w:rPr>
-              <w:t>Adding initial APIs for components</w:t>
+              <w:t>Adding Requirements and APIs</w:t>
             </w:r>
           </w:p>
         </w:tc>
@@ -1171,7 +1320,7 @@
                 <w:sz w:val="28"/>
                 <w:szCs w:val="28"/>
               </w:rPr>
-              <w:t>1.2</w:t>
+              <w:t>1.3</w:t>
             </w:r>
           </w:p>
         </w:tc>
@@ -1194,7 +1343,7 @@
                 <w:sz w:val="28"/>
                 <w:szCs w:val="28"/>
               </w:rPr>
-              <w:t>01/29/2020</w:t>
+              <w:t>03/02/2020</w:t>
             </w:r>
           </w:p>
         </w:tc>
@@ -1217,113 +1366,113 @@
                 <w:sz w:val="28"/>
                 <w:szCs w:val="28"/>
               </w:rPr>
-              <w:t xml:space="preserve">May </w:t>
-            </w:r>
-            <w:proofErr w:type="spellStart"/>
-            <w:r>
+              <w:t>Ali Samir</w:t>
+            </w:r>
+          </w:p>
+        </w:tc>
+        <w:tc>
+          <w:tcPr>
+            <w:tcW w:w="5760" w:type="dxa"/>
+          </w:tcPr>
+          <w:p>
+            <w:pPr>
+              <w:jc w:val="left"/>
               <w:rPr>
                 <w:rFonts w:asciiTheme="minorHAnsi" w:hAnsiTheme="minorHAnsi" w:cstheme="minorHAnsi"/>
                 <w:sz w:val="28"/>
                 <w:szCs w:val="28"/>
               </w:rPr>
-              <w:t>Alaa</w:t>
-            </w:r>
-            <w:proofErr w:type="spellEnd"/>
-          </w:p>
-        </w:tc>
-        <w:tc>
-          <w:tcPr>
-            <w:tcW w:w="5760" w:type="dxa"/>
-          </w:tcPr>
-          <w:p>
-            <w:pPr>
-              <w:jc w:val="left"/>
+            </w:pPr>
+            <w:r>
               <w:rPr>
                 <w:rFonts w:asciiTheme="minorHAnsi" w:hAnsiTheme="minorHAnsi" w:cstheme="minorHAnsi"/>
                 <w:sz w:val="28"/>
                 <w:szCs w:val="28"/>
               </w:rPr>
-            </w:pPr>
-            <w:r>
+              <w:t xml:space="preserve">Adding Software features and Software context diagram </w:t>
+            </w:r>
+          </w:p>
+        </w:tc>
+      </w:tr>
+      <w:tr>
+        <w:tc>
+          <w:tcPr>
+            <w:tcW w:w="1260" w:type="dxa"/>
+          </w:tcPr>
+          <w:p>
+            <w:pPr>
+              <w:pStyle w:val="Header"/>
+              <w:jc w:val="center"/>
               <w:rPr>
                 <w:rFonts w:asciiTheme="minorHAnsi" w:hAnsiTheme="minorHAnsi" w:cstheme="minorHAnsi"/>
                 <w:sz w:val="28"/>
                 <w:szCs w:val="28"/>
               </w:rPr>
-              <w:t>Adding Requirements and APIs</w:t>
-            </w:r>
-          </w:p>
-        </w:tc>
-      </w:tr>
-      <w:tr>
-        <w:tc>
-          <w:tcPr>
-            <w:tcW w:w="1260" w:type="dxa"/>
-          </w:tcPr>
-          <w:p>
-            <w:pPr>
-              <w:pStyle w:val="Header"/>
-              <w:jc w:val="center"/>
+            </w:pPr>
+            <w:r>
               <w:rPr>
                 <w:rFonts w:asciiTheme="minorHAnsi" w:hAnsiTheme="minorHAnsi" w:cstheme="minorHAnsi"/>
                 <w:sz w:val="28"/>
                 <w:szCs w:val="28"/>
               </w:rPr>
-            </w:pPr>
-            <w:r>
+              <w:t>1.4</w:t>
+            </w:r>
+          </w:p>
+        </w:tc>
+        <w:tc>
+          <w:tcPr>
+            <w:tcW w:w="1620" w:type="dxa"/>
+          </w:tcPr>
+          <w:p>
+            <w:pPr>
+              <w:jc w:val="left"/>
               <w:rPr>
                 <w:rFonts w:asciiTheme="minorHAnsi" w:hAnsiTheme="minorHAnsi" w:cstheme="minorHAnsi"/>
                 <w:sz w:val="28"/>
                 <w:szCs w:val="28"/>
               </w:rPr>
-              <w:t>1.3</w:t>
-            </w:r>
-          </w:p>
-        </w:tc>
-        <w:tc>
-          <w:tcPr>
-            <w:tcW w:w="1620" w:type="dxa"/>
-          </w:tcPr>
-          <w:p>
-            <w:pPr>
-              <w:jc w:val="left"/>
+            </w:pPr>
+            <w:r>
               <w:rPr>
                 <w:rFonts w:asciiTheme="minorHAnsi" w:hAnsiTheme="minorHAnsi" w:cstheme="minorHAnsi"/>
                 <w:sz w:val="28"/>
                 <w:szCs w:val="28"/>
               </w:rPr>
-            </w:pPr>
-            <w:r>
+              <w:t>03/03/2020</w:t>
+            </w:r>
+          </w:p>
+        </w:tc>
+        <w:tc>
+          <w:tcPr>
+            <w:tcW w:w="2250" w:type="dxa"/>
+          </w:tcPr>
+          <w:p>
+            <w:pPr>
+              <w:jc w:val="left"/>
               <w:rPr>
                 <w:rFonts w:asciiTheme="minorHAnsi" w:hAnsiTheme="minorHAnsi" w:cstheme="minorHAnsi"/>
                 <w:sz w:val="28"/>
                 <w:szCs w:val="28"/>
               </w:rPr>
-              <w:t>03/02/2020</w:t>
-            </w:r>
-          </w:p>
-        </w:tc>
-        <w:tc>
-          <w:tcPr>
-            <w:tcW w:w="2250" w:type="dxa"/>
-          </w:tcPr>
-          <w:p>
-            <w:pPr>
-              <w:jc w:val="left"/>
+            </w:pPr>
+            <w:r>
               <w:rPr>
                 <w:rFonts w:asciiTheme="minorHAnsi" w:hAnsiTheme="minorHAnsi" w:cstheme="minorHAnsi"/>
                 <w:sz w:val="28"/>
                 <w:szCs w:val="28"/>
               </w:rPr>
-            </w:pPr>
+              <w:t xml:space="preserve">Mohamed M. </w:t>
+            </w:r>
+            <w:proofErr w:type="spellStart"/>
             <w:r>
               <w:rPr>
                 <w:rFonts w:asciiTheme="minorHAnsi" w:hAnsiTheme="minorHAnsi" w:cstheme="minorHAnsi"/>
                 <w:sz w:val="28"/>
                 <w:szCs w:val="28"/>
               </w:rPr>
-              <w:t>Ali Samir</w:t>
-            </w:r>
+              <w:t>Farag</w:t>
+            </w:r>
+            <w:proofErr w:type="spellEnd"/>
           </w:p>
         </w:tc>
         <w:tc>
@@ -1345,7 +1494,23 @@
                 <w:sz w:val="28"/>
                 <w:szCs w:val="28"/>
               </w:rPr>
-              <w:t xml:space="preserve">Adding Software features and Software context diagram </w:t>
+              <w:t xml:space="preserve">Updating the input </w:t>
+            </w:r>
+            <w:r>
+              <w:rPr>
+                <w:rFonts w:asciiTheme="minorHAnsi" w:hAnsiTheme="minorHAnsi" w:cstheme="minorHAnsi"/>
+                <w:sz w:val="28"/>
+                <w:szCs w:val="28"/>
+              </w:rPr>
+              <w:t xml:space="preserve">and </w:t>
+            </w:r>
+            <w:r>
+              <w:rPr>
+                <w:rFonts w:asciiTheme="minorHAnsi" w:hAnsiTheme="minorHAnsi" w:cstheme="minorHAnsi"/>
+                <w:sz w:val="28"/>
+                <w:szCs w:val="28"/>
+              </w:rPr>
+              <w:t>output signals</w:t>
             </w:r>
           </w:p>
         </w:tc>
@@ -1507,6 +1672,7 @@
         </w:rPr>
       </w:pPr>
     </w:p>
+    <w:p/>
     <w:p>
       <w:pPr>
         <w:pStyle w:val="TOCHeading"/>
@@ -1587,7 +1753,6 @@
               <w:rFonts w:asciiTheme="minorHAnsi" w:eastAsiaTheme="minorEastAsia" w:hAnsiTheme="minorHAnsi" w:cstheme="minorBidi"/>
               <w:sz w:val="22"/>
               <w:szCs w:val="22"/>
-              <w:lang w:eastAsia="ja-JP"/>
             </w:rPr>
           </w:pPr>
           <w:r>
@@ -1608,7 +1773,7 @@
             </w:rPr>
             <w:fldChar w:fldCharType="separate"/>
           </w:r>
-          <w:hyperlink w:anchor="_Toc33831406" w:history="1">
+          <w:hyperlink w:anchor="_Toc34163995" w:history="1">
             <w:r>
               <w:rPr>
                 <w:rStyle w:val="Hyperlink"/>
@@ -1632,7 +1797,7 @@
               <w:rPr>
                 <w:webHidden/>
               </w:rPr>
-              <w:instrText xml:space="preserve"> PAGEREF _Toc33831406 \h </w:instrText>
+              <w:instrText xml:space="preserve"> PAGEREF _Toc34163995 \h </w:instrText>
             </w:r>
             <w:r>
               <w:rPr>
@@ -1666,10 +1831,9 @@
               <w:rFonts w:asciiTheme="minorHAnsi" w:eastAsiaTheme="minorEastAsia" w:hAnsiTheme="minorHAnsi" w:cstheme="minorBidi"/>
               <w:sz w:val="22"/>
               <w:szCs w:val="22"/>
-              <w:lang w:eastAsia="ja-JP"/>
             </w:rPr>
           </w:pPr>
-          <w:hyperlink w:anchor="_Toc33831407" w:history="1">
+          <w:hyperlink w:anchor="_Toc34163996" w:history="1">
             <w:r>
               <w:rPr>
                 <w:rStyle w:val="Hyperlink"/>
@@ -1693,7 +1857,7 @@
               <w:rPr>
                 <w:webHidden/>
               </w:rPr>
-              <w:instrText xml:space="preserve"> PAGEREF _Toc33831407 \h </w:instrText>
+              <w:instrText xml:space="preserve"> PAGEREF _Toc34163996 \h </w:instrText>
             </w:r>
             <w:r>
               <w:rPr>
@@ -1727,10 +1891,9 @@
               <w:rFonts w:asciiTheme="minorHAnsi" w:eastAsiaTheme="minorEastAsia" w:hAnsiTheme="minorHAnsi" w:cstheme="minorBidi"/>
               <w:sz w:val="22"/>
               <w:szCs w:val="22"/>
-              <w:lang w:eastAsia="ja-JP"/>
             </w:rPr>
           </w:pPr>
-          <w:hyperlink w:anchor="_Toc33831408" w:history="1">
+          <w:hyperlink w:anchor="_Toc34163997" w:history="1">
             <w:r>
               <w:rPr>
                 <w:rStyle w:val="Hyperlink"/>
@@ -1754,7 +1917,7 @@
               <w:rPr>
                 <w:webHidden/>
               </w:rPr>
-              <w:instrText xml:space="preserve"> PAGEREF _Toc33831408 \h </w:instrText>
+              <w:instrText xml:space="preserve"> PAGEREF _Toc34163997 \h </w:instrText>
             </w:r>
             <w:r>
               <w:rPr>
@@ -1792,10 +1955,9 @@
               <w:noProof/>
               <w:sz w:val="22"/>
               <w:szCs w:val="22"/>
-              <w:lang w:eastAsia="ja-JP"/>
             </w:rPr>
           </w:pPr>
-          <w:hyperlink w:anchor="_Toc33831409" w:history="1">
+          <w:hyperlink w:anchor="_Toc34163998" w:history="1">
             <w:r>
               <w:rPr>
                 <w:rStyle w:val="Hyperlink"/>
@@ -1824,7 +1986,7 @@
                 <w:noProof/>
                 <w:webHidden/>
               </w:rPr>
-              <w:instrText xml:space="preserve"> PAGEREF _Toc33831409 \h </w:instrText>
+              <w:instrText xml:space="preserve"> PAGEREF _Toc34163998 \h </w:instrText>
             </w:r>
             <w:r>
               <w:rPr>
@@ -1866,10 +2028,9 @@
               <w:noProof/>
               <w:sz w:val="22"/>
               <w:szCs w:val="22"/>
-              <w:lang w:eastAsia="ja-JP"/>
             </w:rPr>
           </w:pPr>
-          <w:hyperlink w:anchor="_Toc33831410" w:history="1">
+          <w:hyperlink w:anchor="_Toc34163999" w:history="1">
             <w:r>
               <w:rPr>
                 <w:rStyle w:val="Hyperlink"/>
@@ -1898,7 +2059,7 @@
                 <w:noProof/>
                 <w:webHidden/>
               </w:rPr>
-              <w:instrText xml:space="preserve"> PAGEREF _Toc33831410 \h </w:instrText>
+              <w:instrText xml:space="preserve"> PAGEREF _Toc34163999 \h </w:instrText>
             </w:r>
             <w:r>
               <w:rPr>
@@ -1936,10 +2097,9 @@
               <w:rFonts w:asciiTheme="minorHAnsi" w:eastAsiaTheme="minorEastAsia" w:hAnsiTheme="minorHAnsi" w:cstheme="minorBidi"/>
               <w:sz w:val="22"/>
               <w:szCs w:val="22"/>
-              <w:lang w:eastAsia="ja-JP"/>
             </w:rPr>
           </w:pPr>
-          <w:hyperlink w:anchor="_Toc33831411" w:history="1">
+          <w:hyperlink w:anchor="_Toc34164000" w:history="1">
             <w:r>
               <w:rPr>
                 <w:rStyle w:val="Hyperlink"/>
@@ -1963,7 +2123,7 @@
               <w:rPr>
                 <w:webHidden/>
               </w:rPr>
-              <w:instrText xml:space="preserve"> PAGEREF _Toc33831411 \h </w:instrText>
+              <w:instrText xml:space="preserve"> PAGEREF _Toc34164000 \h </w:instrText>
             </w:r>
             <w:r>
               <w:rPr>
@@ -1997,10 +2157,9 @@
               <w:rFonts w:asciiTheme="minorHAnsi" w:eastAsiaTheme="minorEastAsia" w:hAnsiTheme="minorHAnsi" w:cstheme="minorBidi"/>
               <w:sz w:val="22"/>
               <w:szCs w:val="22"/>
-              <w:lang w:eastAsia="ja-JP"/>
             </w:rPr>
           </w:pPr>
-          <w:hyperlink w:anchor="_Toc33831412" w:history="1">
+          <w:hyperlink w:anchor="_Toc34164001" w:history="1">
             <w:r>
               <w:rPr>
                 <w:rStyle w:val="Hyperlink"/>
@@ -2024,7 +2183,7 @@
               <w:rPr>
                 <w:webHidden/>
               </w:rPr>
-              <w:instrText xml:space="preserve"> PAGEREF _Toc33831412 \h </w:instrText>
+              <w:instrText xml:space="preserve"> PAGEREF _Toc34164001 \h </w:instrText>
             </w:r>
             <w:r>
               <w:rPr>
@@ -2045,6 +2204,148 @@
             </w:r>
             <w:r>
               <w:rPr>
+                <w:webHidden/>
+              </w:rPr>
+              <w:fldChar w:fldCharType="end"/>
+            </w:r>
+          </w:hyperlink>
+        </w:p>
+        <w:p>
+          <w:pPr>
+            <w:pStyle w:val="TOC2"/>
+            <w:tabs>
+              <w:tab w:val="right" w:leader="dot" w:pos="9350"/>
+            </w:tabs>
+            <w:rPr>
+              <w:rFonts w:asciiTheme="minorHAnsi" w:eastAsiaTheme="minorEastAsia" w:hAnsiTheme="minorHAnsi" w:cstheme="minorBidi"/>
+              <w:noProof/>
+              <w:sz w:val="22"/>
+              <w:szCs w:val="22"/>
+            </w:rPr>
+          </w:pPr>
+          <w:hyperlink w:anchor="_Toc34164002" w:history="1">
+            <w:r>
+              <w:rPr>
+                <w:rStyle w:val="Hyperlink"/>
+                <w:noProof/>
+              </w:rPr>
+              <w:t>Input signals:</w:t>
+            </w:r>
+            <w:r>
+              <w:rPr>
+                <w:noProof/>
+                <w:webHidden/>
+              </w:rPr>
+              <w:tab/>
+            </w:r>
+            <w:r>
+              <w:rPr>
+                <w:noProof/>
+                <w:webHidden/>
+              </w:rPr>
+              <w:fldChar w:fldCharType="begin"/>
+            </w:r>
+            <w:r>
+              <w:rPr>
+                <w:noProof/>
+                <w:webHidden/>
+              </w:rPr>
+              <w:instrText xml:space="preserve"> PAGEREF _Toc34164002 \h </w:instrText>
+            </w:r>
+            <w:r>
+              <w:rPr>
+                <w:noProof/>
+                <w:webHidden/>
+              </w:rPr>
+            </w:r>
+            <w:r>
+              <w:rPr>
+                <w:noProof/>
+                <w:webHidden/>
+              </w:rPr>
+              <w:fldChar w:fldCharType="separate"/>
+            </w:r>
+            <w:r>
+              <w:rPr>
+                <w:noProof/>
+                <w:webHidden/>
+              </w:rPr>
+              <w:t>8</w:t>
+            </w:r>
+            <w:r>
+              <w:rPr>
+                <w:noProof/>
+                <w:webHidden/>
+              </w:rPr>
+              <w:fldChar w:fldCharType="end"/>
+            </w:r>
+          </w:hyperlink>
+        </w:p>
+        <w:p>
+          <w:pPr>
+            <w:pStyle w:val="TOC2"/>
+            <w:tabs>
+              <w:tab w:val="right" w:leader="dot" w:pos="9350"/>
+            </w:tabs>
+            <w:rPr>
+              <w:rFonts w:asciiTheme="minorHAnsi" w:eastAsiaTheme="minorEastAsia" w:hAnsiTheme="minorHAnsi" w:cstheme="minorBidi"/>
+              <w:noProof/>
+              <w:sz w:val="22"/>
+              <w:szCs w:val="22"/>
+            </w:rPr>
+          </w:pPr>
+          <w:hyperlink w:anchor="_Toc34164003" w:history="1">
+            <w:r>
+              <w:rPr>
+                <w:rStyle w:val="Hyperlink"/>
+                <w:noProof/>
+              </w:rPr>
+              <w:t>Output signals:</w:t>
+            </w:r>
+            <w:r>
+              <w:rPr>
+                <w:noProof/>
+                <w:webHidden/>
+              </w:rPr>
+              <w:tab/>
+            </w:r>
+            <w:r>
+              <w:rPr>
+                <w:noProof/>
+                <w:webHidden/>
+              </w:rPr>
+              <w:fldChar w:fldCharType="begin"/>
+            </w:r>
+            <w:r>
+              <w:rPr>
+                <w:noProof/>
+                <w:webHidden/>
+              </w:rPr>
+              <w:instrText xml:space="preserve"> PAGEREF _Toc34164003 \h </w:instrText>
+            </w:r>
+            <w:r>
+              <w:rPr>
+                <w:noProof/>
+                <w:webHidden/>
+              </w:rPr>
+            </w:r>
+            <w:r>
+              <w:rPr>
+                <w:noProof/>
+                <w:webHidden/>
+              </w:rPr>
+              <w:fldChar w:fldCharType="separate"/>
+            </w:r>
+            <w:r>
+              <w:rPr>
+                <w:noProof/>
+                <w:webHidden/>
+              </w:rPr>
+              <w:t>8</w:t>
+            </w:r>
+            <w:r>
+              <w:rPr>
+                <w:noProof/>
                 <w:webHidden/>
               </w:rPr>
               <w:fldChar w:fldCharType="end"/>
@@ -2058,10 +2359,9 @@
               <w:rFonts w:asciiTheme="minorHAnsi" w:eastAsiaTheme="minorEastAsia" w:hAnsiTheme="minorHAnsi" w:cstheme="minorBidi"/>
               <w:sz w:val="22"/>
               <w:szCs w:val="22"/>
-              <w:lang w:eastAsia="ja-JP"/>
             </w:rPr>
           </w:pPr>
-          <w:hyperlink w:anchor="_Toc33831413" w:history="1">
+          <w:hyperlink w:anchor="_Toc34164004" w:history="1">
             <w:r>
               <w:rPr>
                 <w:rStyle w:val="Hyperlink"/>
@@ -2085,7 +2385,7 @@
               <w:rPr>
                 <w:webHidden/>
               </w:rPr>
-              <w:instrText xml:space="preserve"> PAGEREF _Toc33831413 \h </w:instrText>
+              <w:instrText xml:space="preserve"> PAGEREF _Toc34164004 \h </w:instrText>
             </w:r>
             <w:r>
               <w:rPr>
@@ -2119,10 +2419,9 @@
               <w:rFonts w:asciiTheme="minorHAnsi" w:eastAsiaTheme="minorEastAsia" w:hAnsiTheme="minorHAnsi" w:cstheme="minorBidi"/>
               <w:sz w:val="22"/>
               <w:szCs w:val="22"/>
-              <w:lang w:eastAsia="ja-JP"/>
             </w:rPr>
           </w:pPr>
-          <w:hyperlink w:anchor="_Toc33831414" w:history="1">
+          <w:hyperlink w:anchor="_Toc34164005" w:history="1">
             <w:r>
               <w:rPr>
                 <w:rStyle w:val="Hyperlink"/>
@@ -2146,7 +2445,7 @@
               <w:rPr>
                 <w:webHidden/>
               </w:rPr>
-              <w:instrText xml:space="preserve"> PAGEREF _Toc33831414 \h </w:instrText>
+              <w:instrText xml:space="preserve"> PAGEREF _Toc34164005 \h </w:instrText>
             </w:r>
             <w:r>
               <w:rPr>
@@ -2180,10 +2479,9 @@
               <w:rFonts w:asciiTheme="minorHAnsi" w:eastAsiaTheme="minorEastAsia" w:hAnsiTheme="minorHAnsi" w:cstheme="minorBidi"/>
               <w:sz w:val="22"/>
               <w:szCs w:val="22"/>
-              <w:lang w:eastAsia="ja-JP"/>
             </w:rPr>
           </w:pPr>
-          <w:hyperlink w:anchor="_Toc33831415" w:history="1">
+          <w:hyperlink w:anchor="_Toc34164006" w:history="1">
             <w:r>
               <w:rPr>
                 <w:rStyle w:val="Hyperlink"/>
@@ -2208,7 +2506,7 @@
               <w:rPr>
                 <w:webHidden/>
               </w:rPr>
-              <w:instrText xml:space="preserve"> PAGEREF _Toc33831415 \h </w:instrText>
+              <w:instrText xml:space="preserve"> PAGEREF _Toc34164006 \h </w:instrText>
             </w:r>
             <w:r>
               <w:rPr>
@@ -2474,22 +2772,22 @@
           <w:rFonts w:asciiTheme="minorHAnsi" w:hAnsiTheme="minorHAnsi" w:cstheme="minorHAnsi"/>
         </w:rPr>
       </w:pPr>
-      <w:bookmarkStart w:id="5" w:name="_Toc32222654"/>
-      <w:bookmarkStart w:id="6" w:name="_Toc466012295"/>
-      <w:bookmarkStart w:id="7" w:name="_Toc434992860"/>
-      <w:bookmarkStart w:id="8" w:name="_Toc33271669"/>
-      <w:bookmarkStart w:id="9" w:name="_Toc33831408"/>
+      <w:bookmarkStart w:id="4" w:name="_Toc32222654"/>
+      <w:bookmarkStart w:id="5" w:name="_Toc466012295"/>
+      <w:bookmarkStart w:id="6" w:name="_Toc434992860"/>
+      <w:bookmarkStart w:id="7" w:name="_Toc33271669"/>
+      <w:bookmarkStart w:id="8" w:name="_Toc34163997"/>
       <w:r>
         <w:rPr>
           <w:rFonts w:asciiTheme="minorHAnsi" w:hAnsiTheme="minorHAnsi" w:cstheme="minorHAnsi"/>
         </w:rPr>
         <w:t>Introduction</w:t>
       </w:r>
+      <w:bookmarkEnd w:id="4"/>
       <w:bookmarkEnd w:id="5"/>
       <w:bookmarkEnd w:id="6"/>
       <w:bookmarkEnd w:id="7"/>
       <w:bookmarkEnd w:id="8"/>
-      <w:bookmarkEnd w:id="9"/>
     </w:p>
     <w:p>
       <w:pPr>
@@ -2513,9 +2811,9 @@
           <w:szCs w:val="40"/>
         </w:rPr>
       </w:pPr>
-      <w:bookmarkStart w:id="10" w:name="_Toc32222655"/>
-      <w:bookmarkStart w:id="11" w:name="_Toc33271670"/>
-      <w:bookmarkStart w:id="12" w:name="_Toc33831409"/>
+      <w:bookmarkStart w:id="9" w:name="_Toc32222655"/>
+      <w:bookmarkStart w:id="10" w:name="_Toc33271670"/>
+      <w:bookmarkStart w:id="11" w:name="_Toc34163998"/>
       <w:r>
         <w:rPr>
           <w:rFonts w:asciiTheme="minorHAnsi" w:hAnsiTheme="minorHAnsi" w:cstheme="minorHAnsi"/>
@@ -2525,8 +2823,8 @@
         </w:rPr>
         <w:t xml:space="preserve">1.1 </w:t>
       </w:r>
+      <w:bookmarkEnd w:id="9"/>
       <w:bookmarkEnd w:id="10"/>
-      <w:bookmarkEnd w:id="11"/>
       <w:r>
         <w:rPr>
           <w:rFonts w:asciiTheme="minorHAnsi" w:hAnsiTheme="minorHAnsi" w:cstheme="minorHAnsi"/>
@@ -2536,7 +2834,7 @@
         </w:rPr>
         <w:t>Project Description</w:t>
       </w:r>
-      <w:bookmarkEnd w:id="12"/>
+      <w:bookmarkEnd w:id="11"/>
     </w:p>
     <w:p>
       <w:pPr>
@@ -2607,7 +2905,7 @@
           <w:szCs w:val="40"/>
         </w:rPr>
       </w:pPr>
-      <w:bookmarkStart w:id="13" w:name="_Toc33831410"/>
+      <w:bookmarkStart w:id="12" w:name="_Toc34163999"/>
       <w:r>
         <w:rPr>
           <w:rFonts w:asciiTheme="minorHAnsi" w:hAnsiTheme="minorHAnsi" w:cstheme="minorHAnsi"/>
@@ -2617,7 +2915,7 @@
         </w:rPr>
         <w:t>1.2 Block diagram</w:t>
       </w:r>
-      <w:bookmarkEnd w:id="13"/>
+      <w:bookmarkEnd w:id="12"/>
     </w:p>
     <w:p>
       <w:pPr>
@@ -2629,7 +2927,6 @@
         <w:rPr>
           <w:rFonts w:asciiTheme="minorHAnsi" w:hAnsiTheme="minorHAnsi" w:cstheme="minorHAnsi"/>
           <w:noProof/>
-          <w:lang w:eastAsia="ja-JP"/>
         </w:rPr>
         <w:drawing>
           <wp:inline distT="0" distB="0" distL="0" distR="0" wp14:anchorId="775DA53F" wp14:editId="07D1391F">
@@ -2694,7 +2991,7 @@
           <w:rtl/>
         </w:rPr>
       </w:pPr>
-      <w:bookmarkStart w:id="14" w:name="_Toc32412963"/>
+      <w:bookmarkStart w:id="13" w:name="_Toc32412963"/>
       <w:r>
         <w:rPr>
           <w:rFonts w:asciiTheme="minorHAnsi" w:hAnsiTheme="minorHAnsi" w:cstheme="minorHAnsi" w:hint="cs"/>
@@ -2779,7 +3076,7 @@
         </w:rPr>
         <w:t xml:space="preserve"> Block Diagram</w:t>
       </w:r>
-      <w:bookmarkEnd w:id="14"/>
+      <w:bookmarkEnd w:id="13"/>
     </w:p>
     <w:p>
       <w:pPr>
@@ -2796,14 +3093,14 @@
           <w:rtl/>
         </w:rPr>
       </w:pPr>
-      <w:bookmarkStart w:id="15" w:name="_Toc33831411"/>
+      <w:bookmarkStart w:id="14" w:name="_Toc34164000"/>
       <w:r>
         <w:rPr>
           <w:rFonts w:asciiTheme="minorHAnsi" w:hAnsiTheme="minorHAnsi" w:cstheme="minorHAnsi"/>
         </w:rPr>
         <w:t>Software Context Diagram</w:t>
       </w:r>
-      <w:bookmarkEnd w:id="15"/>
+      <w:bookmarkEnd w:id="14"/>
     </w:p>
     <w:p>
       <w:pPr>
@@ -2940,7 +3237,7 @@
           <w:rFonts w:asciiTheme="minorHAnsi" w:hAnsiTheme="minorHAnsi" w:cstheme="minorHAnsi"/>
         </w:rPr>
       </w:pPr>
-      <w:bookmarkStart w:id="16" w:name="_Toc33831412"/>
+      <w:bookmarkStart w:id="15" w:name="_Toc34164001"/>
       <w:r>
         <w:rPr>
           <w:rFonts w:asciiTheme="minorHAnsi" w:hAnsiTheme="minorHAnsi" w:cstheme="minorHAnsi"/>
@@ -2948,33 +3245,317 @@
         <w:lastRenderedPageBreak/>
         <w:t>Input Output signals</w:t>
       </w:r>
-      <w:bookmarkEnd w:id="16"/>
-    </w:p>
-    <w:p>
-      <w:pPr>
-        <w:rPr>
-          <w:rFonts w:asciiTheme="minorHAnsi" w:hAnsiTheme="minorHAnsi" w:cstheme="minorHAnsi"/>
-          <w:b/>
-          <w:bCs/>
-          <w:sz w:val="32"/>
-          <w:szCs w:val="32"/>
-        </w:rPr>
-      </w:pPr>
-    </w:p>
-    <w:p>
-      <w:pPr>
-        <w:rPr>
-          <w:rFonts w:asciiTheme="minorHAnsi" w:hAnsiTheme="minorHAnsi" w:cstheme="minorHAnsi"/>
-        </w:rPr>
-      </w:pPr>
-    </w:p>
-    <w:p>
-      <w:pPr>
-        <w:rPr>
-          <w:rFonts w:asciiTheme="minorHAnsi" w:hAnsiTheme="minorHAnsi" w:cstheme="minorHAnsi"/>
-        </w:rPr>
-      </w:pPr>
-    </w:p>
+      <w:bookmarkStart w:id="16" w:name="_Toc33271668"/>
+      <w:bookmarkEnd w:id="15"/>
+    </w:p>
+    <w:p>
+      <w:pPr>
+        <w:pStyle w:val="Heading2"/>
+      </w:pPr>
+      <w:bookmarkStart w:id="17" w:name="_Toc34164002"/>
+      <w:r>
+        <w:t>Input signals</w:t>
+      </w:r>
+      <w:r>
+        <w:t>:</w:t>
+      </w:r>
+      <w:bookmarkEnd w:id="17"/>
+    </w:p>
+    <w:p/>
+    <w:tbl>
+      <w:tblPr>
+        <w:tblStyle w:val="TableGrid"/>
+        <w:tblW w:w="9540" w:type="dxa"/>
+        <w:tblInd w:w="895" w:type="dxa"/>
+        <w:shd w:val="clear" w:color="auto" w:fill="FFFFFF" w:themeFill="background1"/>
+        <w:tblLayout w:type="fixed"/>
+        <w:tblLook w:val="04A0" w:firstRow="1" w:lastRow="0" w:firstColumn="1" w:lastColumn="0" w:noHBand="0" w:noVBand="1"/>
+      </w:tblPr>
+      <w:tblGrid>
+        <w:gridCol w:w="2230"/>
+        <w:gridCol w:w="2230"/>
+        <w:gridCol w:w="760"/>
+        <w:gridCol w:w="1800"/>
+        <w:gridCol w:w="2520"/>
+      </w:tblGrid>
+      <w:tr>
+        <w:tc>
+          <w:tcPr>
+            <w:tcW w:w="4460" w:type="dxa"/>
+            <w:gridSpan w:val="2"/>
+            <w:shd w:val="clear" w:color="auto" w:fill="FFFFFF" w:themeFill="background1"/>
+          </w:tcPr>
+          <w:p>
+            <w:pPr>
+              <w:jc w:val="center"/>
+            </w:pPr>
+            <w:proofErr w:type="spellStart"/>
+            <w:r>
+              <w:rPr>
+                <w:sz w:val="28"/>
+                <w:szCs w:val="28"/>
+              </w:rPr>
+              <w:t>Signal_SwitchPressed</w:t>
+            </w:r>
+            <w:proofErr w:type="spellEnd"/>
+          </w:p>
+        </w:tc>
+        <w:tc>
+          <w:tcPr>
+            <w:tcW w:w="760" w:type="dxa"/>
+            <w:tcBorders>
+              <w:top w:val="nil"/>
+              <w:bottom w:val="nil"/>
+            </w:tcBorders>
+            <w:shd w:val="clear" w:color="auto" w:fill="FFFFFF" w:themeFill="background1"/>
+          </w:tcPr>
+          <w:p>
+            <w:pPr>
+              <w:jc w:val="center"/>
+            </w:pPr>
+          </w:p>
+        </w:tc>
+        <w:tc>
+          <w:tcPr>
+            <w:tcW w:w="4320" w:type="dxa"/>
+            <w:gridSpan w:val="2"/>
+            <w:shd w:val="clear" w:color="auto" w:fill="FFFFFF" w:themeFill="background1"/>
+          </w:tcPr>
+          <w:p>
+            <w:pPr>
+              <w:tabs>
+                <w:tab w:val="left" w:pos="792"/>
+                <w:tab w:val="center" w:pos="2122"/>
+              </w:tabs>
+            </w:pPr>
+            <w:r>
+              <w:rPr>
+                <w:sz w:val="28"/>
+                <w:szCs w:val="28"/>
+              </w:rPr>
+              <w:tab/>
+            </w:r>
+            <w:r>
+              <w:rPr>
+                <w:sz w:val="28"/>
+                <w:szCs w:val="28"/>
+              </w:rPr>
+              <w:tab/>
+            </w:r>
+            <w:proofErr w:type="spellStart"/>
+            <w:r>
+              <w:rPr>
+                <w:sz w:val="28"/>
+                <w:szCs w:val="28"/>
+              </w:rPr>
+              <w:t>Signal_VoltageSensor</w:t>
+            </w:r>
+            <w:proofErr w:type="spellEnd"/>
+          </w:p>
+        </w:tc>
+      </w:tr>
+      <w:tr>
+        <w:tc>
+          <w:tcPr>
+            <w:tcW w:w="2230" w:type="dxa"/>
+            <w:shd w:val="clear" w:color="auto" w:fill="FFFFFF" w:themeFill="background1"/>
+          </w:tcPr>
+          <w:p>
+            <w:pPr>
+              <w:jc w:val="center"/>
+            </w:pPr>
+            <w:r>
+              <w:rPr>
+                <w:sz w:val="28"/>
+                <w:szCs w:val="28"/>
+              </w:rPr>
+              <w:t>Range</w:t>
+            </w:r>
+          </w:p>
+        </w:tc>
+        <w:tc>
+          <w:tcPr>
+            <w:tcW w:w="2230" w:type="dxa"/>
+            <w:shd w:val="clear" w:color="auto" w:fill="FFFFFF" w:themeFill="background1"/>
+          </w:tcPr>
+          <w:p>
+            <w:pPr>
+              <w:jc w:val="center"/>
+            </w:pPr>
+            <w:r>
+              <w:rPr>
+                <w:sz w:val="28"/>
+                <w:szCs w:val="28"/>
+              </w:rPr>
+              <w:t>[0,</w:t>
+            </w:r>
+            <w:r>
+              <w:rPr>
+                <w:sz w:val="28"/>
+                <w:szCs w:val="28"/>
+              </w:rPr>
+              <w:t xml:space="preserve"> </w:t>
+            </w:r>
+            <w:r>
+              <w:rPr>
+                <w:sz w:val="28"/>
+                <w:szCs w:val="28"/>
+              </w:rPr>
+              <w:t>1]</w:t>
+            </w:r>
+          </w:p>
+        </w:tc>
+        <w:tc>
+          <w:tcPr>
+            <w:tcW w:w="760" w:type="dxa"/>
+            <w:tcBorders>
+              <w:top w:val="nil"/>
+              <w:bottom w:val="nil"/>
+            </w:tcBorders>
+            <w:shd w:val="clear" w:color="auto" w:fill="FFFFFF" w:themeFill="background1"/>
+          </w:tcPr>
+          <w:p>
+            <w:pPr>
+              <w:jc w:val="center"/>
+            </w:pPr>
+          </w:p>
+        </w:tc>
+        <w:tc>
+          <w:tcPr>
+            <w:tcW w:w="1800" w:type="dxa"/>
+            <w:shd w:val="clear" w:color="auto" w:fill="FFFFFF" w:themeFill="background1"/>
+          </w:tcPr>
+          <w:p>
+            <w:pPr>
+              <w:jc w:val="center"/>
+            </w:pPr>
+            <w:r>
+              <w:rPr>
+                <w:sz w:val="28"/>
+                <w:szCs w:val="28"/>
+              </w:rPr>
+              <w:t>Range</w:t>
+            </w:r>
+          </w:p>
+        </w:tc>
+        <w:tc>
+          <w:tcPr>
+            <w:tcW w:w="2520" w:type="dxa"/>
+            <w:shd w:val="clear" w:color="auto" w:fill="FFFFFF" w:themeFill="background1"/>
+          </w:tcPr>
+          <w:p>
+            <w:pPr>
+              <w:jc w:val="center"/>
+            </w:pPr>
+            <w:r>
+              <w:rPr>
+                <w:sz w:val="28"/>
+                <w:szCs w:val="28"/>
+              </w:rPr>
+              <w:t>[0, 5000</w:t>
+            </w:r>
+            <w:r>
+              <w:rPr>
+                <w:sz w:val="28"/>
+                <w:szCs w:val="28"/>
+              </w:rPr>
+              <w:t>]</w:t>
+            </w:r>
+          </w:p>
+        </w:tc>
+      </w:tr>
+      <w:tr>
+        <w:tc>
+          <w:tcPr>
+            <w:tcW w:w="2230" w:type="dxa"/>
+            <w:shd w:val="clear" w:color="auto" w:fill="FFFFFF" w:themeFill="background1"/>
+          </w:tcPr>
+          <w:p>
+            <w:pPr>
+              <w:jc w:val="center"/>
+            </w:pPr>
+            <w:r>
+              <w:rPr>
+                <w:sz w:val="28"/>
+                <w:szCs w:val="28"/>
+              </w:rPr>
+              <w:t>Unit</w:t>
+            </w:r>
+          </w:p>
+        </w:tc>
+        <w:tc>
+          <w:tcPr>
+            <w:tcW w:w="2230" w:type="dxa"/>
+            <w:shd w:val="clear" w:color="auto" w:fill="FFFFFF" w:themeFill="background1"/>
+          </w:tcPr>
+          <w:p>
+            <w:pPr>
+              <w:jc w:val="center"/>
+            </w:pPr>
+            <w:r>
+              <w:rPr>
+                <w:sz w:val="28"/>
+                <w:szCs w:val="28"/>
+              </w:rPr>
+              <w:t>NA</w:t>
+            </w:r>
+          </w:p>
+        </w:tc>
+        <w:tc>
+          <w:tcPr>
+            <w:tcW w:w="760" w:type="dxa"/>
+            <w:tcBorders>
+              <w:top w:val="nil"/>
+              <w:bottom w:val="nil"/>
+            </w:tcBorders>
+            <w:shd w:val="clear" w:color="auto" w:fill="FFFFFF" w:themeFill="background1"/>
+          </w:tcPr>
+          <w:p>
+            <w:pPr>
+              <w:jc w:val="center"/>
+            </w:pPr>
+          </w:p>
+        </w:tc>
+        <w:tc>
+          <w:tcPr>
+            <w:tcW w:w="1800" w:type="dxa"/>
+            <w:shd w:val="clear" w:color="auto" w:fill="FFFFFF" w:themeFill="background1"/>
+          </w:tcPr>
+          <w:p>
+            <w:pPr>
+              <w:jc w:val="center"/>
+            </w:pPr>
+            <w:r>
+              <w:rPr>
+                <w:sz w:val="28"/>
+                <w:szCs w:val="28"/>
+              </w:rPr>
+              <w:t>Unit</w:t>
+            </w:r>
+          </w:p>
+        </w:tc>
+        <w:tc>
+          <w:tcPr>
+            <w:tcW w:w="2520" w:type="dxa"/>
+            <w:shd w:val="clear" w:color="auto" w:fill="FFFFFF" w:themeFill="background1"/>
+          </w:tcPr>
+          <w:p>
+            <w:pPr>
+              <w:jc w:val="center"/>
+            </w:pPr>
+            <w:r>
+              <w:rPr>
+                <w:sz w:val="28"/>
+                <w:szCs w:val="28"/>
+              </w:rPr>
+              <w:t>mV</w:t>
+            </w:r>
+            <w:bookmarkStart w:id="18" w:name="_GoBack"/>
+            <w:bookmarkEnd w:id="18"/>
+          </w:p>
+        </w:tc>
+      </w:tr>
+    </w:tbl>
     <w:p>
       <w:pPr>
         <w:spacing w:before="0" w:after="160" w:line="259" w:lineRule="auto"/>
@@ -2983,7 +3564,6 @@
           <w:rFonts w:asciiTheme="minorHAnsi" w:hAnsiTheme="minorHAnsi" w:cstheme="minorHAnsi"/>
         </w:rPr>
       </w:pPr>
-      <w:bookmarkStart w:id="17" w:name="_Toc33271668"/>
     </w:p>
     <w:p>
       <w:pPr>
@@ -2996,155 +3576,294 @@
     </w:p>
     <w:p>
       <w:pPr>
-        <w:spacing w:before="0" w:after="160" w:line="259" w:lineRule="auto"/>
-        <w:jc w:val="left"/>
-        <w:rPr>
-          <w:rFonts w:asciiTheme="minorHAnsi" w:hAnsiTheme="minorHAnsi" w:cstheme="minorHAnsi"/>
-        </w:rPr>
-      </w:pPr>
-    </w:p>
-    <w:p>
-      <w:pPr>
-        <w:spacing w:before="0" w:after="160" w:line="259" w:lineRule="auto"/>
-        <w:jc w:val="left"/>
-        <w:rPr>
-          <w:rFonts w:asciiTheme="minorHAnsi" w:hAnsiTheme="minorHAnsi" w:cstheme="minorHAnsi"/>
-        </w:rPr>
-      </w:pPr>
-    </w:p>
-    <w:p>
-      <w:pPr>
-        <w:spacing w:before="0" w:after="160" w:line="259" w:lineRule="auto"/>
-        <w:jc w:val="left"/>
-        <w:rPr>
-          <w:rFonts w:asciiTheme="minorHAnsi" w:hAnsiTheme="minorHAnsi" w:cstheme="minorHAnsi"/>
-        </w:rPr>
-      </w:pPr>
-    </w:p>
-    <w:p>
-      <w:pPr>
-        <w:spacing w:before="0" w:after="160" w:line="259" w:lineRule="auto"/>
-        <w:jc w:val="left"/>
-        <w:rPr>
-          <w:rFonts w:asciiTheme="minorHAnsi" w:hAnsiTheme="minorHAnsi" w:cstheme="minorHAnsi"/>
-        </w:rPr>
-      </w:pPr>
-    </w:p>
-    <w:p>
-      <w:pPr>
-        <w:spacing w:before="0" w:after="160" w:line="259" w:lineRule="auto"/>
-        <w:jc w:val="left"/>
-        <w:rPr>
-          <w:rFonts w:asciiTheme="minorHAnsi" w:hAnsiTheme="minorHAnsi" w:cstheme="minorHAnsi"/>
-        </w:rPr>
-      </w:pPr>
-    </w:p>
-    <w:p>
-      <w:pPr>
-        <w:spacing w:before="0" w:after="160" w:line="259" w:lineRule="auto"/>
-        <w:jc w:val="left"/>
-        <w:rPr>
-          <w:rFonts w:asciiTheme="minorHAnsi" w:hAnsiTheme="minorHAnsi" w:cstheme="minorHAnsi"/>
-        </w:rPr>
-      </w:pPr>
-    </w:p>
-    <w:p>
-      <w:pPr>
-        <w:spacing w:before="0" w:after="160" w:line="259" w:lineRule="auto"/>
-        <w:jc w:val="left"/>
-        <w:rPr>
-          <w:rFonts w:asciiTheme="minorHAnsi" w:hAnsiTheme="minorHAnsi" w:cstheme="minorHAnsi"/>
-        </w:rPr>
-      </w:pPr>
-    </w:p>
-    <w:p>
-      <w:pPr>
-        <w:spacing w:before="0" w:after="160" w:line="259" w:lineRule="auto"/>
-        <w:jc w:val="left"/>
-        <w:rPr>
-          <w:rFonts w:asciiTheme="minorHAnsi" w:hAnsiTheme="minorHAnsi" w:cstheme="minorHAnsi"/>
-        </w:rPr>
-      </w:pPr>
-    </w:p>
-    <w:p>
-      <w:pPr>
-        <w:spacing w:before="0" w:after="160" w:line="259" w:lineRule="auto"/>
-        <w:jc w:val="left"/>
-        <w:rPr>
-          <w:rFonts w:asciiTheme="minorHAnsi" w:hAnsiTheme="minorHAnsi" w:cstheme="minorHAnsi"/>
-        </w:rPr>
-      </w:pPr>
-    </w:p>
-    <w:p>
-      <w:pPr>
-        <w:spacing w:before="0" w:after="160" w:line="259" w:lineRule="auto"/>
-        <w:jc w:val="left"/>
-        <w:rPr>
-          <w:rFonts w:asciiTheme="minorHAnsi" w:hAnsiTheme="minorHAnsi" w:cstheme="minorHAnsi"/>
-        </w:rPr>
-      </w:pPr>
-    </w:p>
-    <w:p>
-      <w:pPr>
-        <w:spacing w:before="0" w:after="160" w:line="259" w:lineRule="auto"/>
-        <w:jc w:val="left"/>
-        <w:rPr>
-          <w:rFonts w:asciiTheme="minorHAnsi" w:hAnsiTheme="minorHAnsi" w:cstheme="minorHAnsi"/>
-        </w:rPr>
-      </w:pPr>
-    </w:p>
-    <w:p>
-      <w:pPr>
-        <w:spacing w:before="0" w:after="160" w:line="259" w:lineRule="auto"/>
-        <w:jc w:val="left"/>
-        <w:rPr>
-          <w:rFonts w:asciiTheme="minorHAnsi" w:hAnsiTheme="minorHAnsi" w:cstheme="minorHAnsi"/>
-        </w:rPr>
-      </w:pPr>
-    </w:p>
-    <w:bookmarkEnd w:id="17"/>
-    <w:p>
-      <w:pPr>
-        <w:rPr>
-          <w:rFonts w:asciiTheme="minorHAnsi" w:hAnsiTheme="minorHAnsi" w:cstheme="minorHAnsi"/>
-        </w:rPr>
-      </w:pPr>
-    </w:p>
-    <w:p>
-      <w:pPr>
-        <w:rPr>
-          <w:rFonts w:asciiTheme="minorHAnsi" w:hAnsiTheme="minorHAnsi" w:cstheme="minorHAnsi"/>
-        </w:rPr>
-      </w:pPr>
-    </w:p>
-    <w:p>
-      <w:pPr>
-        <w:rPr>
-          <w:rFonts w:asciiTheme="minorHAnsi" w:hAnsiTheme="minorHAnsi" w:cstheme="minorHAnsi"/>
-        </w:rPr>
-      </w:pPr>
-    </w:p>
-    <w:p>
-      <w:pPr>
-        <w:rPr>
-          <w:rFonts w:asciiTheme="minorHAnsi" w:hAnsiTheme="minorHAnsi" w:cstheme="minorHAnsi"/>
-        </w:rPr>
-      </w:pPr>
-    </w:p>
-    <w:p>
-      <w:pPr>
-        <w:rPr>
-          <w:rFonts w:asciiTheme="minorHAnsi" w:hAnsiTheme="minorHAnsi" w:cstheme="minorHAnsi"/>
-        </w:rPr>
-      </w:pPr>
-    </w:p>
-    <w:p>
-      <w:pPr>
-        <w:rPr>
-          <w:rFonts w:asciiTheme="minorHAnsi" w:hAnsiTheme="minorHAnsi" w:cstheme="minorHAnsi"/>
-        </w:rPr>
-      </w:pPr>
-    </w:p>
+        <w:pStyle w:val="Heading2"/>
+      </w:pPr>
+      <w:bookmarkStart w:id="19" w:name="_Toc34164003"/>
+      <w:r>
+        <w:t>Output signals</w:t>
+      </w:r>
+      <w:r>
+        <w:t>:</w:t>
+      </w:r>
+      <w:bookmarkEnd w:id="19"/>
+    </w:p>
+    <w:p/>
+    <w:tbl>
+      <w:tblPr>
+        <w:tblStyle w:val="TableGrid"/>
+        <w:tblW w:w="4410" w:type="dxa"/>
+        <w:tblInd w:w="895" w:type="dxa"/>
+        <w:shd w:val="clear" w:color="auto" w:fill="FFFFFF" w:themeFill="background1"/>
+        <w:tblLayout w:type="fixed"/>
+        <w:tblLook w:val="04A0" w:firstRow="1" w:lastRow="0" w:firstColumn="1" w:lastColumn="0" w:noHBand="0" w:noVBand="1"/>
+      </w:tblPr>
+      <w:tblGrid>
+        <w:gridCol w:w="2230"/>
+        <w:gridCol w:w="2180"/>
+      </w:tblGrid>
+      <w:tr>
+        <w:tc>
+          <w:tcPr>
+            <w:tcW w:w="4410" w:type="dxa"/>
+            <w:gridSpan w:val="2"/>
+            <w:shd w:val="clear" w:color="auto" w:fill="FFFFFF" w:themeFill="background1"/>
+          </w:tcPr>
+          <w:p>
+            <w:pPr>
+              <w:jc w:val="center"/>
+            </w:pPr>
+            <w:proofErr w:type="spellStart"/>
+            <w:r>
+              <w:rPr>
+                <w:sz w:val="28"/>
+                <w:szCs w:val="28"/>
+              </w:rPr>
+              <w:t>Signal_Motor</w:t>
+            </w:r>
+            <w:proofErr w:type="spellEnd"/>
+            <w:r>
+              <w:rPr>
+                <w:sz w:val="28"/>
+                <w:szCs w:val="28"/>
+              </w:rPr>
+              <w:t xml:space="preserve"> </w:t>
+            </w:r>
+          </w:p>
+        </w:tc>
+      </w:tr>
+      <w:tr>
+        <w:tc>
+          <w:tcPr>
+            <w:tcW w:w="2230" w:type="dxa"/>
+            <w:shd w:val="clear" w:color="auto" w:fill="FFFFFF" w:themeFill="background1"/>
+          </w:tcPr>
+          <w:p>
+            <w:pPr>
+              <w:jc w:val="center"/>
+            </w:pPr>
+            <w:r>
+              <w:rPr>
+                <w:sz w:val="28"/>
+                <w:szCs w:val="28"/>
+              </w:rPr>
+              <w:t>Range</w:t>
+            </w:r>
+          </w:p>
+        </w:tc>
+        <w:tc>
+          <w:tcPr>
+            <w:tcW w:w="2180" w:type="dxa"/>
+            <w:shd w:val="clear" w:color="auto" w:fill="FFFFFF" w:themeFill="background1"/>
+          </w:tcPr>
+          <w:p>
+            <w:pPr>
+              <w:jc w:val="center"/>
+            </w:pPr>
+            <w:r>
+              <w:rPr>
+                <w:sz w:val="28"/>
+                <w:szCs w:val="28"/>
+              </w:rPr>
+              <w:t>[0,</w:t>
+            </w:r>
+            <w:r>
+              <w:rPr>
+                <w:sz w:val="28"/>
+                <w:szCs w:val="28"/>
+              </w:rPr>
+              <w:t xml:space="preserve"> </w:t>
+            </w:r>
+            <w:r>
+              <w:rPr>
+                <w:sz w:val="28"/>
+                <w:szCs w:val="28"/>
+              </w:rPr>
+              <w:t>5000</w:t>
+            </w:r>
+            <w:r>
+              <w:rPr>
+                <w:sz w:val="28"/>
+                <w:szCs w:val="28"/>
+              </w:rPr>
+              <w:t>]</w:t>
+            </w:r>
+          </w:p>
+        </w:tc>
+      </w:tr>
+      <w:tr>
+        <w:tc>
+          <w:tcPr>
+            <w:tcW w:w="2230" w:type="dxa"/>
+            <w:shd w:val="clear" w:color="auto" w:fill="FFFFFF" w:themeFill="background1"/>
+          </w:tcPr>
+          <w:p>
+            <w:pPr>
+              <w:jc w:val="center"/>
+            </w:pPr>
+            <w:r>
+              <w:rPr>
+                <w:sz w:val="28"/>
+                <w:szCs w:val="28"/>
+              </w:rPr>
+              <w:t>Unit</w:t>
+            </w:r>
+          </w:p>
+        </w:tc>
+        <w:tc>
+          <w:tcPr>
+            <w:tcW w:w="2180" w:type="dxa"/>
+            <w:shd w:val="clear" w:color="auto" w:fill="FFFFFF" w:themeFill="background1"/>
+          </w:tcPr>
+          <w:p>
+            <w:pPr>
+              <w:jc w:val="center"/>
+            </w:pPr>
+            <w:r>
+              <w:rPr>
+                <w:sz w:val="28"/>
+                <w:szCs w:val="28"/>
+              </w:rPr>
+              <w:t>mV</w:t>
+            </w:r>
+          </w:p>
+        </w:tc>
+      </w:tr>
+    </w:tbl>
+    <w:tbl>
+      <w:tblPr>
+        <w:tblStyle w:val="TableGrid"/>
+        <w:tblpPr w:leftFromText="180" w:rightFromText="180" w:vertAnchor="text" w:horzAnchor="page" w:tblpX="7525" w:tblpY="-1258"/>
+        <w:tblW w:w="4410" w:type="dxa"/>
+        <w:shd w:val="clear" w:color="auto" w:fill="FFFFFF" w:themeFill="background1"/>
+        <w:tblLayout w:type="fixed"/>
+        <w:tblLook w:val="04A0" w:firstRow="1" w:lastRow="0" w:firstColumn="1" w:lastColumn="0" w:noHBand="0" w:noVBand="1"/>
+      </w:tblPr>
+      <w:tblGrid>
+        <w:gridCol w:w="2230"/>
+        <w:gridCol w:w="2180"/>
+      </w:tblGrid>
+      <w:tr>
+        <w:tc>
+          <w:tcPr>
+            <w:tcW w:w="4410" w:type="dxa"/>
+            <w:gridSpan w:val="2"/>
+            <w:shd w:val="clear" w:color="auto" w:fill="FFFFFF" w:themeFill="background1"/>
+          </w:tcPr>
+          <w:p>
+            <w:pPr>
+              <w:jc w:val="center"/>
+            </w:pPr>
+            <w:proofErr w:type="spellStart"/>
+            <w:r>
+              <w:rPr>
+                <w:sz w:val="28"/>
+                <w:szCs w:val="28"/>
+              </w:rPr>
+              <w:t>Signal_Led</w:t>
+            </w:r>
+            <w:proofErr w:type="spellEnd"/>
+          </w:p>
+        </w:tc>
+      </w:tr>
+      <w:tr>
+        <w:tc>
+          <w:tcPr>
+            <w:tcW w:w="2230" w:type="dxa"/>
+            <w:shd w:val="clear" w:color="auto" w:fill="FFFFFF" w:themeFill="background1"/>
+          </w:tcPr>
+          <w:p>
+            <w:pPr>
+              <w:jc w:val="center"/>
+            </w:pPr>
+            <w:r>
+              <w:rPr>
+                <w:sz w:val="28"/>
+                <w:szCs w:val="28"/>
+              </w:rPr>
+              <w:t>Range</w:t>
+            </w:r>
+          </w:p>
+        </w:tc>
+        <w:tc>
+          <w:tcPr>
+            <w:tcW w:w="2180" w:type="dxa"/>
+            <w:shd w:val="clear" w:color="auto" w:fill="FFFFFF" w:themeFill="background1"/>
+          </w:tcPr>
+          <w:p>
+            <w:pPr>
+              <w:jc w:val="center"/>
+            </w:pPr>
+            <w:r>
+              <w:rPr>
+                <w:sz w:val="28"/>
+                <w:szCs w:val="28"/>
+              </w:rPr>
+              <w:t>[0,</w:t>
+            </w:r>
+            <w:r>
+              <w:rPr>
+                <w:sz w:val="28"/>
+                <w:szCs w:val="28"/>
+              </w:rPr>
+              <w:t xml:space="preserve"> </w:t>
+            </w:r>
+            <w:r>
+              <w:rPr>
+                <w:sz w:val="28"/>
+                <w:szCs w:val="28"/>
+              </w:rPr>
+              <w:t>5000</w:t>
+            </w:r>
+            <w:r>
+              <w:rPr>
+                <w:sz w:val="28"/>
+                <w:szCs w:val="28"/>
+              </w:rPr>
+              <w:t>]</w:t>
+            </w:r>
+          </w:p>
+        </w:tc>
+      </w:tr>
+      <w:tr>
+        <w:tc>
+          <w:tcPr>
+            <w:tcW w:w="2230" w:type="dxa"/>
+            <w:shd w:val="clear" w:color="auto" w:fill="FFFFFF" w:themeFill="background1"/>
+          </w:tcPr>
+          <w:p>
+            <w:pPr>
+              <w:jc w:val="center"/>
+            </w:pPr>
+            <w:r>
+              <w:rPr>
+                <w:sz w:val="28"/>
+                <w:szCs w:val="28"/>
+              </w:rPr>
+              <w:t>Unit</w:t>
+            </w:r>
+          </w:p>
+        </w:tc>
+        <w:tc>
+          <w:tcPr>
+            <w:tcW w:w="2180" w:type="dxa"/>
+            <w:shd w:val="clear" w:color="auto" w:fill="FFFFFF" w:themeFill="background1"/>
+          </w:tcPr>
+          <w:p>
+            <w:pPr>
+              <w:jc w:val="center"/>
+            </w:pPr>
+            <w:r>
+              <w:rPr>
+                <w:sz w:val="28"/>
+                <w:szCs w:val="28"/>
+              </w:rPr>
+              <w:t>mV</w:t>
+            </w:r>
+          </w:p>
+        </w:tc>
+      </w:tr>
+      <w:bookmarkEnd w:id="16"/>
+    </w:tbl>
     <w:p>
       <w:pPr>
         <w:rPr>
@@ -3178,6 +3897,102 @@
     </w:p>
     <w:p>
       <w:pPr>
+        <w:ind w:firstLine="720"/>
+        <w:rPr>
+          <w:rFonts w:asciiTheme="minorHAnsi" w:hAnsiTheme="minorHAnsi" w:cstheme="minorHAnsi"/>
+        </w:rPr>
+      </w:pPr>
+    </w:p>
+    <w:p>
+      <w:pPr>
+        <w:ind w:firstLine="720"/>
+        <w:rPr>
+          <w:rFonts w:asciiTheme="minorHAnsi" w:hAnsiTheme="minorHAnsi" w:cstheme="minorHAnsi"/>
+        </w:rPr>
+      </w:pPr>
+    </w:p>
+    <w:p>
+      <w:pPr>
+        <w:ind w:firstLine="720"/>
+        <w:rPr>
+          <w:rFonts w:asciiTheme="minorHAnsi" w:hAnsiTheme="minorHAnsi" w:cstheme="minorHAnsi"/>
+        </w:rPr>
+      </w:pPr>
+    </w:p>
+    <w:p>
+      <w:pPr>
+        <w:ind w:firstLine="720"/>
+        <w:rPr>
+          <w:rFonts w:asciiTheme="minorHAnsi" w:hAnsiTheme="minorHAnsi" w:cstheme="minorHAnsi"/>
+        </w:rPr>
+      </w:pPr>
+    </w:p>
+    <w:p>
+      <w:pPr>
+        <w:ind w:firstLine="720"/>
+        <w:rPr>
+          <w:rFonts w:asciiTheme="minorHAnsi" w:hAnsiTheme="minorHAnsi" w:cstheme="minorHAnsi"/>
+        </w:rPr>
+      </w:pPr>
+    </w:p>
+    <w:p>
+      <w:pPr>
+        <w:ind w:firstLine="720"/>
+        <w:rPr>
+          <w:rFonts w:asciiTheme="minorHAnsi" w:hAnsiTheme="minorHAnsi" w:cstheme="minorHAnsi"/>
+        </w:rPr>
+      </w:pPr>
+    </w:p>
+    <w:p>
+      <w:pPr>
+        <w:ind w:firstLine="720"/>
+        <w:rPr>
+          <w:rFonts w:asciiTheme="minorHAnsi" w:hAnsiTheme="minorHAnsi" w:cstheme="minorHAnsi"/>
+        </w:rPr>
+      </w:pPr>
+    </w:p>
+    <w:p>
+      <w:pPr>
+        <w:ind w:firstLine="720"/>
+        <w:rPr>
+          <w:rFonts w:asciiTheme="minorHAnsi" w:hAnsiTheme="minorHAnsi" w:cstheme="minorHAnsi"/>
+        </w:rPr>
+      </w:pPr>
+    </w:p>
+    <w:p>
+      <w:pPr>
+        <w:ind w:firstLine="720"/>
+        <w:rPr>
+          <w:rFonts w:asciiTheme="minorHAnsi" w:hAnsiTheme="minorHAnsi" w:cstheme="minorHAnsi"/>
+        </w:rPr>
+      </w:pPr>
+    </w:p>
+    <w:p>
+      <w:pPr>
+        <w:ind w:firstLine="720"/>
+        <w:rPr>
+          <w:rFonts w:asciiTheme="minorHAnsi" w:hAnsiTheme="minorHAnsi" w:cstheme="minorHAnsi"/>
+        </w:rPr>
+      </w:pPr>
+    </w:p>
+    <w:p>
+      <w:pPr>
+        <w:ind w:firstLine="720"/>
+        <w:rPr>
+          <w:rFonts w:asciiTheme="minorHAnsi" w:hAnsiTheme="minorHAnsi" w:cstheme="minorHAnsi"/>
+        </w:rPr>
+      </w:pPr>
+    </w:p>
+    <w:p>
+      <w:pPr>
+        <w:ind w:firstLine="720"/>
+        <w:rPr>
+          <w:rFonts w:asciiTheme="minorHAnsi" w:hAnsiTheme="minorHAnsi" w:cstheme="minorHAnsi"/>
+        </w:rPr>
+      </w:pPr>
+    </w:p>
+    <w:p>
+      <w:pPr>
         <w:rPr>
           <w:rFonts w:asciiTheme="minorHAnsi" w:hAnsiTheme="minorHAnsi" w:cstheme="minorHAnsi"/>
         </w:rPr>
@@ -3190,7 +4005,7 @@
           <w:rFonts w:asciiTheme="minorHAnsi" w:hAnsiTheme="minorHAnsi" w:cstheme="minorHAnsi"/>
         </w:rPr>
       </w:pPr>
-      <w:bookmarkStart w:id="18" w:name="_Toc33831413"/>
+      <w:bookmarkStart w:id="20" w:name="_Toc34164004"/>
       <w:r>
         <w:rPr>
           <w:rFonts w:asciiTheme="minorHAnsi" w:hAnsiTheme="minorHAnsi" w:cstheme="minorHAnsi"/>
@@ -3198,7 +4013,7 @@
         <w:lastRenderedPageBreak/>
         <w:t>Software features</w:t>
       </w:r>
-      <w:bookmarkEnd w:id="18"/>
+      <w:bookmarkEnd w:id="20"/>
       <w:r>
         <w:rPr>
           <w:rFonts w:asciiTheme="minorHAnsi" w:hAnsiTheme="minorHAnsi" w:cstheme="minorHAnsi"/>
@@ -3222,7 +4037,6 @@
       <w:r>
         <w:rPr>
           <w:noProof/>
-          <w:lang w:val="en-GB" w:eastAsia="en-GB"/>
         </w:rPr>
         <mc:AlternateContent>
           <mc:Choice Requires="wps">
@@ -3331,7 +4145,6 @@
       <w:r>
         <w:rPr>
           <w:noProof/>
-          <w:lang w:val="en-GB" w:eastAsia="en-GB"/>
         </w:rPr>
         <mc:AlternateContent>
           <mc:Choice Requires="wps">
@@ -3445,7 +4258,6 @@
       <w:r>
         <w:rPr>
           <w:noProof/>
-          <w:lang w:val="en-GB" w:eastAsia="en-GB"/>
         </w:rPr>
         <mc:AlternateContent>
           <mc:Choice Requires="wps">
@@ -3562,7 +4374,6 @@
       <w:r>
         <w:rPr>
           <w:noProof/>
-          <w:lang w:val="en-GB" w:eastAsia="en-GB"/>
         </w:rPr>
         <mc:AlternateContent>
           <mc:Choice Requires="wps">
@@ -3620,10 +4431,7 @@
                         <w:txbxContent>
                           <w:p>
                             <w:r>
-                              <w:t>Voltage_sensor</w:t>
-                            </w:r>
-                            <w:r>
-                              <w:t>_Status_Signal</w:t>
+                              <w:t>Voltage_sensor_Status_Signal</w:t>
                             </w:r>
                           </w:p>
                         </w:txbxContent>
@@ -3657,10 +4465,7 @@
                   <w:txbxContent>
                     <w:p>
                       <w:r>
-                        <w:t>Voltage_sensor</w:t>
-                      </w:r>
-                      <w:r>
-                        <w:t>_Status_Signal</w:t>
+                        <w:t>Voltage_sensor_Status_Signal</w:t>
                       </w:r>
                     </w:p>
                   </w:txbxContent>
@@ -3688,7 +4493,6 @@
       <w:r>
         <w:rPr>
           <w:noProof/>
-          <w:lang w:val="en-GB" w:eastAsia="en-GB"/>
         </w:rPr>
         <mc:AlternateContent>
           <mc:Choice Requires="wps">
@@ -3746,7 +4550,7 @@
               </wp:anchor>
             </w:drawing>
           </mc:Choice>
-          <mc:Fallback>
+          <mc:Fallback xmlns:cx1="http://schemas.microsoft.com/office/drawing/2015/9/8/chartex" xmlns:cx2="http://schemas.microsoft.com/office/drawing/2015/10/21/chartex" xmlns:cx3="http://schemas.microsoft.com/office/drawing/2016/5/9/chartex" xmlns:cx4="http://schemas.microsoft.com/office/drawing/2016/5/10/chartex" xmlns:cx5="http://schemas.microsoft.com/office/drawing/2016/5/11/chartex" xmlns:cx6="http://schemas.microsoft.com/office/drawing/2016/5/12/chartex" xmlns:cx7="http://schemas.microsoft.com/office/drawing/2016/5/13/chartex" xmlns:cx8="http://schemas.microsoft.com/office/drawing/2016/5/14/chartex" xmlns:aink="http://schemas.microsoft.com/office/drawing/2016/ink" xmlns:am3d="http://schemas.microsoft.com/office/drawing/2017/model3d" xmlns:w16cid="http://schemas.microsoft.com/office/word/2016/wordml/cid">
             <w:pict>
               <v:shapetype w14:anchorId="40DA0A25" id="_x0000_t32" coordsize="21600,21600" o:spt="32" o:oned="t" path="m,l21600,21600e" filled="f">
                 <v:path arrowok="t" fillok="f" o:connecttype="none"/>
@@ -3767,7 +4571,6 @@
       <w:r>
         <w:rPr>
           <w:noProof/>
-          <w:lang w:val="en-GB" w:eastAsia="en-GB"/>
         </w:rPr>
         <mc:AlternateContent>
           <mc:Choice Requires="wps">
@@ -3828,7 +4631,7 @@
               </wp:anchor>
             </w:drawing>
           </mc:Choice>
-          <mc:Fallback>
+          <mc:Fallback xmlns:cx1="http://schemas.microsoft.com/office/drawing/2015/9/8/chartex" xmlns:cx2="http://schemas.microsoft.com/office/drawing/2015/10/21/chartex" xmlns:cx3="http://schemas.microsoft.com/office/drawing/2016/5/9/chartex" xmlns:cx4="http://schemas.microsoft.com/office/drawing/2016/5/10/chartex" xmlns:cx5="http://schemas.microsoft.com/office/drawing/2016/5/11/chartex" xmlns:cx6="http://schemas.microsoft.com/office/drawing/2016/5/12/chartex" xmlns:cx7="http://schemas.microsoft.com/office/drawing/2016/5/13/chartex" xmlns:cx8="http://schemas.microsoft.com/office/drawing/2016/5/14/chartex" xmlns:aink="http://schemas.microsoft.com/office/drawing/2016/ink" xmlns:am3d="http://schemas.microsoft.com/office/drawing/2017/model3d" xmlns:w16cid="http://schemas.microsoft.com/office/word/2016/wordml/cid">
             <w:pict>
               <v:shape w14:anchorId="3BC74B81" id="Straight Arrow Connector 59" o:spid="_x0000_s1026" type="#_x0000_t32" style="position:absolute;margin-left:300.25pt;margin-top:7.3pt;width:79.9pt;height:3.55pt;z-index:251662336;visibility:visible;mso-wrap-style:square;mso-width-percent:0;mso-height-percent:0;mso-wrap-distance-left:9pt;mso-wrap-distance-top:0;mso-wrap-distance-right:9pt;mso-wrap-distance-bottom:0;mso-position-horizontal:absolute;mso-position-horizontal-relative:text;mso-position-vertical:absolute;mso-position-vertical-relative:text;mso-width-percent:0;mso-height-percent:0;mso-width-relative:margin;mso-height-relative:margin" o:gfxdata="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" strokecolor="#4472c4 [3204]" strokeweight=".5pt">
                 <v:stroke endarrow="open" joinstyle="miter"/>
@@ -3851,7 +4654,6 @@
       <w:r>
         <w:rPr>
           <w:noProof/>
-          <w:lang w:val="en-GB" w:eastAsia="en-GB"/>
         </w:rPr>
         <mc:AlternateContent>
           <mc:Choice Requires="wps">
@@ -3957,7 +4759,6 @@
       <w:r>
         <w:rPr>
           <w:noProof/>
-          <w:lang w:val="en-GB" w:eastAsia="en-GB"/>
         </w:rPr>
         <mc:AlternateContent>
           <mc:Choice Requires="wps">
@@ -4122,7 +4923,6 @@
       <w:r>
         <w:rPr>
           <w:noProof/>
-          <w:lang w:val="en-GB" w:eastAsia="en-GB"/>
         </w:rPr>
         <mc:AlternateContent>
           <mc:Choice Requires="wps">
@@ -4180,7 +4980,7 @@
               </wp:anchor>
             </w:drawing>
           </mc:Choice>
-          <mc:Fallback>
+          <mc:Fallback xmlns:cx1="http://schemas.microsoft.com/office/drawing/2015/9/8/chartex" xmlns:cx2="http://schemas.microsoft.com/office/drawing/2015/10/21/chartex" xmlns:cx3="http://schemas.microsoft.com/office/drawing/2016/5/9/chartex" xmlns:cx4="http://schemas.microsoft.com/office/drawing/2016/5/10/chartex" xmlns:cx5="http://schemas.microsoft.com/office/drawing/2016/5/11/chartex" xmlns:cx6="http://schemas.microsoft.com/office/drawing/2016/5/12/chartex" xmlns:cx7="http://schemas.microsoft.com/office/drawing/2016/5/13/chartex" xmlns:cx8="http://schemas.microsoft.com/office/drawing/2016/5/14/chartex" xmlns:aink="http://schemas.microsoft.com/office/drawing/2016/ink" xmlns:am3d="http://schemas.microsoft.com/office/drawing/2017/model3d" xmlns:w16cid="http://schemas.microsoft.com/office/word/2016/wordml/cid">
             <w:pict>
               <v:shape w14:anchorId="51D40B92" id="Straight Arrow Connector 7" o:spid="_x0000_s1026" type="#_x0000_t32" style="position:absolute;margin-left:87.75pt;margin-top:6.7pt;width:129pt;height:0;z-index:251676672;visibility:visible;mso-wrap-style:square;mso-width-percent:0;mso-wrap-distance-left:9pt;mso-wrap-distance-top:0;mso-wrap-distance-right:9pt;mso-wrap-distance-bottom:0;mso-position-horizontal:absolute;mso-position-horizontal-relative:text;mso-position-vertical:absolute;mso-position-vertical-relative:text;mso-width-percent:0;mso-width-relative:margin" o:gfxdata="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" strokecolor="#4472c4 [3204]" strokeweight=".5pt">
                 <v:stroke endarrow="open" joinstyle="miter"/>
@@ -4202,7 +5002,6 @@
       <w:r>
         <w:rPr>
           <w:noProof/>
-          <w:lang w:val="en-GB" w:eastAsia="en-GB"/>
         </w:rPr>
         <mc:AlternateContent>
           <mc:Choice Requires="wps">
@@ -4263,7 +5062,7 @@
               </wp:anchor>
             </w:drawing>
           </mc:Choice>
-          <mc:Fallback>
+          <mc:Fallback xmlns:cx1="http://schemas.microsoft.com/office/drawing/2015/9/8/chartex" xmlns:cx2="http://schemas.microsoft.com/office/drawing/2015/10/21/chartex" xmlns:cx3="http://schemas.microsoft.com/office/drawing/2016/5/9/chartex" xmlns:cx4="http://schemas.microsoft.com/office/drawing/2016/5/10/chartex" xmlns:cx5="http://schemas.microsoft.com/office/drawing/2016/5/11/chartex" xmlns:cx6="http://schemas.microsoft.com/office/drawing/2016/5/12/chartex" xmlns:cx7="http://schemas.microsoft.com/office/drawing/2016/5/13/chartex" xmlns:cx8="http://schemas.microsoft.com/office/drawing/2016/5/14/chartex" xmlns:aink="http://schemas.microsoft.com/office/drawing/2016/ink" xmlns:am3d="http://schemas.microsoft.com/office/drawing/2017/model3d" xmlns:w16cid="http://schemas.microsoft.com/office/word/2016/wordml/cid">
             <w:pict>
               <v:shape w14:anchorId="7F02CF65" id="Straight Arrow Connector 9" o:spid="_x0000_s1026" type="#_x0000_t32" style="position:absolute;margin-left:308.5pt;margin-top:5.05pt;width:69.75pt;height:0;z-index:251680768;visibility:visible;mso-wrap-style:square;mso-width-percent:0;mso-height-percent:0;mso-wrap-distance-left:9pt;mso-wrap-distance-top:0;mso-wrap-distance-right:9pt;mso-wrap-distance-bottom:0;mso-position-horizontal:absolute;mso-position-horizontal-relative:text;mso-position-vertical:absolute;mso-position-vertical-relative:text;mso-width-percent:0;mso-height-percent:0;mso-width-relative:margin;mso-height-relative:margin" o:gfxdata="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" strokecolor="#4472c4 [3204]" strokeweight=".5pt">
                 <v:stroke endarrow="open" joinstyle="miter"/>
@@ -4285,7 +5084,6 @@
       <w:r>
         <w:rPr>
           <w:noProof/>
-          <w:lang w:val="en-GB" w:eastAsia="en-GB"/>
         </w:rPr>
         <mc:AlternateContent>
           <mc:Choice Requires="wps">
@@ -4343,7 +5141,7 @@
               </wp:anchor>
             </w:drawing>
           </mc:Choice>
-          <mc:Fallback>
+          <mc:Fallback xmlns:cx1="http://schemas.microsoft.com/office/drawing/2015/9/8/chartex" xmlns:cx2="http://schemas.microsoft.com/office/drawing/2015/10/21/chartex" xmlns:cx3="http://schemas.microsoft.com/office/drawing/2016/5/9/chartex" xmlns:cx4="http://schemas.microsoft.com/office/drawing/2016/5/10/chartex" xmlns:cx5="http://schemas.microsoft.com/office/drawing/2016/5/11/chartex" xmlns:cx6="http://schemas.microsoft.com/office/drawing/2016/5/12/chartex" xmlns:cx7="http://schemas.microsoft.com/office/drawing/2016/5/13/chartex" xmlns:cx8="http://schemas.microsoft.com/office/drawing/2016/5/14/chartex" xmlns:aink="http://schemas.microsoft.com/office/drawing/2016/ink" xmlns:am3d="http://schemas.microsoft.com/office/drawing/2017/model3d" xmlns:w16cid="http://schemas.microsoft.com/office/word/2016/wordml/cid">
             <w:pict>
               <v:shape w14:anchorId="388C5DA9" id="Straight Arrow Connector 55" o:spid="_x0000_s1026" type="#_x0000_t32" style="position:absolute;margin-left:57.6pt;margin-top:3.5pt;width:0;height:180.7pt;flip:y;z-index:251665408;visibility:visible;mso-wrap-style:square;mso-height-percent:0;mso-wrap-distance-left:9pt;mso-wrap-distance-top:0;mso-wrap-distance-right:9pt;mso-wrap-distance-bottom:0;mso-position-horizontal:absolute;mso-position-horizontal-relative:text;mso-position-vertical:absolute;mso-position-vertical-relative:text;mso-height-percent:0;mso-height-relative:margin" o:gfxdata="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" strokecolor="#4472c4 [3204]" strokeweight=".5pt">
                 <v:stroke endarrow="open" joinstyle="miter"/>
@@ -4355,7 +5153,6 @@
       <w:r>
         <w:rPr>
           <w:noProof/>
-          <w:lang w:val="en-GB" w:eastAsia="en-GB"/>
         </w:rPr>
         <mc:AlternateContent>
           <mc:Choice Requires="wps">
@@ -4413,7 +5210,7 @@
               </wp:anchor>
             </w:drawing>
           </mc:Choice>
-          <mc:Fallback>
+          <mc:Fallback xmlns:cx1="http://schemas.microsoft.com/office/drawing/2015/9/8/chartex" xmlns:cx2="http://schemas.microsoft.com/office/drawing/2015/10/21/chartex" xmlns:cx3="http://schemas.microsoft.com/office/drawing/2016/5/9/chartex" xmlns:cx4="http://schemas.microsoft.com/office/drawing/2016/5/10/chartex" xmlns:cx5="http://schemas.microsoft.com/office/drawing/2016/5/11/chartex" xmlns:cx6="http://schemas.microsoft.com/office/drawing/2016/5/12/chartex" xmlns:cx7="http://schemas.microsoft.com/office/drawing/2016/5/13/chartex" xmlns:cx8="http://schemas.microsoft.com/office/drawing/2016/5/14/chartex" xmlns:aink="http://schemas.microsoft.com/office/drawing/2016/ink" xmlns:am3d="http://schemas.microsoft.com/office/drawing/2017/model3d" xmlns:w16cid="http://schemas.microsoft.com/office/word/2016/wordml/cid">
             <w:pict>
               <v:shape w14:anchorId="168A9C88" id="Straight Arrow Connector 4" o:spid="_x0000_s1026" type="#_x0000_t32" style="position:absolute;margin-left:37.35pt;margin-top:3.15pt;width:0;height:180.7pt;flip:y;z-index:251672576;visibility:visible;mso-wrap-style:square;mso-height-percent:0;mso-wrap-distance-left:9pt;mso-wrap-distance-top:0;mso-wrap-distance-right:9pt;mso-wrap-distance-bottom:0;mso-position-horizontal:absolute;mso-position-horizontal-relative:margin;mso-position-vertical:absolute;mso-position-vertical-relative:text;mso-height-percent:0;mso-height-relative:margin" o:gfxdata="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" strokecolor="#4472c4 [3204]" strokeweight=".5pt">
                 <v:stroke endarrow="open" joinstyle="miter"/>
@@ -4436,7 +5233,6 @@
       <w:r>
         <w:rPr>
           <w:noProof/>
-          <w:lang w:val="en-GB" w:eastAsia="en-GB"/>
         </w:rPr>
         <mc:AlternateContent>
           <mc:Choice Requires="wps">
@@ -4493,10 +5289,7 @@
                               <w:jc w:val="center"/>
                             </w:pPr>
                             <w:r>
-                              <w:t xml:space="preserve">        </w:t>
-                            </w:r>
-                            <w:r>
-                              <w:t>Signal switch</w:t>
+                              <w:t xml:space="preserve">        Signal switch</w:t>
                             </w:r>
                           </w:p>
                           <w:p>
@@ -4504,10 +5297,7 @@
                               <w:jc w:val="center"/>
                             </w:pPr>
                             <w:r>
-                              <w:t xml:space="preserve">        </w:t>
-                            </w:r>
-                            <w:r>
-                              <w:t>Voltage sensor</w:t>
+                              <w:t xml:space="preserve">        Voltage sensor</w:t>
                             </w:r>
                           </w:p>
                           <w:p>
@@ -4553,10 +5343,7 @@
                         <w:jc w:val="center"/>
                       </w:pPr>
                       <w:r>
-                        <w:t xml:space="preserve">        </w:t>
-                      </w:r>
-                      <w:r>
-                        <w:t>Signal switch</w:t>
+                        <w:t xml:space="preserve">        Signal switch</w:t>
                       </w:r>
                     </w:p>
                     <w:p>
@@ -4564,10 +5351,7 @@
                         <w:jc w:val="center"/>
                       </w:pPr>
                       <w:r>
-                        <w:t xml:space="preserve">        </w:t>
-                      </w:r>
-                      <w:r>
-                        <w:t>Voltage sensor</w:t>
+                        <w:t xml:space="preserve">        Voltage sensor</w:t>
                       </w:r>
                     </w:p>
                     <w:p>
@@ -4659,7 +5443,6 @@
       <w:r>
         <w:rPr>
           <w:noProof/>
-          <w:lang w:val="en-GB" w:eastAsia="en-GB"/>
         </w:rPr>
         <mc:AlternateContent>
           <mc:Choice Requires="wps">
@@ -4878,14 +5661,14 @@
           <w:rFonts w:asciiTheme="minorHAnsi" w:hAnsiTheme="minorHAnsi" w:cstheme="minorHAnsi"/>
         </w:rPr>
       </w:pPr>
-      <w:bookmarkStart w:id="19" w:name="_Toc33831414"/>
+      <w:bookmarkStart w:id="21" w:name="_Toc34164005"/>
       <w:r>
         <w:rPr>
           <w:rFonts w:asciiTheme="minorHAnsi" w:hAnsiTheme="minorHAnsi" w:cstheme="minorHAnsi"/>
         </w:rPr>
         <w:t>Static Architecture</w:t>
       </w:r>
-      <w:bookmarkEnd w:id="19"/>
+      <w:bookmarkEnd w:id="21"/>
     </w:p>
     <w:p>
       <w:pPr>
@@ -4918,7 +5701,6 @@
         <w:rPr>
           <w:rFonts w:asciiTheme="minorHAnsi" w:hAnsiTheme="minorHAnsi" w:cstheme="minorHAnsi"/>
           <w:noProof/>
-          <w:lang w:eastAsia="ja-JP"/>
         </w:rPr>
         <w:drawing>
           <wp:inline distT="0" distB="0" distL="0" distR="0" wp14:anchorId="74124B6C" wp14:editId="745FE939">
@@ -5293,7 +6075,7 @@
           <w:szCs w:val="44"/>
         </w:rPr>
       </w:pPr>
-      <w:bookmarkStart w:id="20" w:name="_Toc33831415"/>
+      <w:bookmarkStart w:id="22" w:name="_Toc34164006"/>
       <w:r>
         <w:rPr>
           <w:b/>
@@ -5315,7 +6097,7 @@
         </w:rPr>
         <w:t>:</w:t>
       </w:r>
-      <w:bookmarkEnd w:id="20"/>
+      <w:bookmarkEnd w:id="22"/>
     </w:p>
     <w:p>
       <w:pPr>
@@ -6226,7 +7008,6 @@
               </w:rPr>
               <w:t xml:space="preserve">This API shall turn the </w:t>
             </w:r>
-            <w:proofErr w:type="gramStart"/>
             <w:r>
               <w:rPr>
                 <w:rFonts w:asciiTheme="minorHAnsi" w:hAnsiTheme="minorHAnsi" w:cstheme="minorHAnsi"/>
@@ -6239,7 +7020,6 @@
               </w:rPr>
               <w:t xml:space="preserve"> Off</w:t>
             </w:r>
-            <w:proofErr w:type="gramEnd"/>
             <w:r>
               <w:rPr>
                 <w:rFonts w:asciiTheme="minorHAnsi" w:hAnsiTheme="minorHAnsi" w:cstheme="minorHAnsi"/>
@@ -15352,21 +16132,7 @@
               <w:rPr>
                 <w:rFonts w:asciiTheme="minorHAnsi" w:hAnsiTheme="minorHAnsi" w:cstheme="minorHAnsi"/>
               </w:rPr>
-              <w:t xml:space="preserve">: Denotes the </w:t>
-            </w:r>
-            <w:proofErr w:type="gramStart"/>
-            <w:r>
-              <w:rPr>
-                <w:rFonts w:asciiTheme="minorHAnsi" w:hAnsiTheme="minorHAnsi" w:cstheme="minorHAnsi"/>
-              </w:rPr>
-              <w:t>desired ON</w:t>
-            </w:r>
-            <w:proofErr w:type="gramEnd"/>
-            <w:r>
-              <w:rPr>
-                <w:rFonts w:asciiTheme="minorHAnsi" w:hAnsiTheme="minorHAnsi" w:cstheme="minorHAnsi"/>
-              </w:rPr>
-              <w:t xml:space="preserve"> period.</w:t>
+              <w:t>: Denotes the desired ON period.</w:t>
             </w:r>
           </w:p>
           <w:p>
@@ -15631,7 +16397,7 @@
 </file>
 
 <file path=word/endnotes.xml><?xml version="1.0" encoding="utf-8"?>
-<w:endnotes xmlns:wpc="http://schemas.microsoft.com/office/word/2010/wordprocessingCanvas" xmlns:cx="http://schemas.microsoft.com/office/drawing/2014/chartex" xmlns:cx1="http://schemas.microsoft.com/office/drawing/2015/9/8/chartex" xmlns:cx2="http://schemas.microsoft.com/office/drawing/2015/10/21/chartex" xmlns:cx3="http://schemas.microsoft.com/office/drawing/2016/5/9/chartex" xmlns:cx4="http://schemas.microsoft.com/office/drawing/2016/5/10/chartex" xmlns:cx5="http://schemas.microsoft.com/office/drawing/2016/5/11/chartex" xmlns:cx6="http://schemas.microsoft.com/office/drawing/2016/5/12/chartex" xmlns:cx7="http://schemas.microsoft.com/office/drawing/2016/5/13/chartex" xmlns:cx8="http://schemas.microsoft.com/office/drawing/2016/5/14/chartex" xmlns:mc="http://schemas.openxmlformats.org/markup-compatibility/2006" xmlns:aink="http://schemas.microsoft.com/office/drawing/2016/ink" xmlns:am3d="http://schemas.microsoft.com/office/drawing/2017/model3d" xmlns:o="urn:schemas-microsoft-com:office:office" xmlns:r="http://schemas.openxmlformats.org/officeDocument/2006/relationships" xmlns:m="http://schemas.openxmlformats.org/officeDocument/2006/math" xmlns:v="urn:schemas-microsoft-com:vml" xmlns:wp14="http://schemas.microsoft.com/office/word/2010/wordprocessingDrawing" xmlns:wp="http://schemas.openxmlformats.org/drawingml/2006/wordprocessingDrawing" xmlns:w10="urn:schemas-microsoft-com:office:word" xmlns:w="http://schemas.openxmlformats.org/wordprocessingml/2006/main" xmlns:w14="http://schemas.microsoft.com/office/word/2010/wordml" xmlns:w15="http://schemas.microsoft.com/office/word/2012/wordml" xmlns:w16cid="http://schemas.microsoft.com/office/word/2016/wordml/cid" xmlns:w16se="http://schemas.microsoft.com/office/word/2015/wordml/symex" xmlns:wpg="http://schemas.microsoft.com/office/word/2010/wordprocessingGroup" xmlns:wpi="http://schemas.microsoft.com/office/word/2010/wordprocessingInk" xmlns:wne="http://schemas.microsoft.com/office/word/2006/wordml" xmlns:wps="http://schemas.microsoft.com/office/word/2010/wordprocessingShape" mc:Ignorable="w14 w15 w16se w16cid wp14">
+<w:endnotes xmlns:wpc="http://schemas.microsoft.com/office/word/2010/wordprocessingCanvas" xmlns:cx="http://schemas.microsoft.com/office/drawing/2014/chartex" xmlns:mc="http://schemas.openxmlformats.org/markup-compatibility/2006" xmlns:o="urn:schemas-microsoft-com:office:office" xmlns:r="http://schemas.openxmlformats.org/officeDocument/2006/relationships" xmlns:m="http://schemas.openxmlformats.org/officeDocument/2006/math" xmlns:v="urn:schemas-microsoft-com:vml" xmlns:wp14="http://schemas.microsoft.com/office/word/2010/wordprocessingDrawing" xmlns:wp="http://schemas.openxmlformats.org/drawingml/2006/wordprocessingDrawing" xmlns:w10="urn:schemas-microsoft-com:office:word" xmlns:w="http://schemas.openxmlformats.org/wordprocessingml/2006/main" xmlns:w14="http://schemas.microsoft.com/office/word/2010/wordml" xmlns:w15="http://schemas.microsoft.com/office/word/2012/wordml" xmlns:w16se="http://schemas.microsoft.com/office/word/2015/wordml/symex" xmlns:wpg="http://schemas.microsoft.com/office/word/2010/wordprocessingGroup" xmlns:wpi="http://schemas.microsoft.com/office/word/2010/wordprocessingInk" xmlns:wne="http://schemas.microsoft.com/office/word/2006/wordml" xmlns:wps="http://schemas.microsoft.com/office/word/2010/wordprocessingShape" mc:Ignorable="w14 w15 w16se wp14">
   <w:endnote w:type="separator" w:id="-1">
     <w:p>
       <w:pPr>
@@ -15656,7 +16422,7 @@
 </file>
 
 <file path=word/footer1.xml><?xml version="1.0" encoding="utf-8"?>
-<w:ftr xmlns:wpc="http://schemas.microsoft.com/office/word/2010/wordprocessingCanvas" xmlns:cx="http://schemas.microsoft.com/office/drawing/2014/chartex" xmlns:cx1="http://schemas.microsoft.com/office/drawing/2015/9/8/chartex" xmlns:cx2="http://schemas.microsoft.com/office/drawing/2015/10/21/chartex" xmlns:cx3="http://schemas.microsoft.com/office/drawing/2016/5/9/chartex" xmlns:cx4="http://schemas.microsoft.com/office/drawing/2016/5/10/chartex" xmlns:cx5="http://schemas.microsoft.com/office/drawing/2016/5/11/chartex" xmlns:cx6="http://schemas.microsoft.com/office/drawing/2016/5/12/chartex" xmlns:cx7="http://schemas.microsoft.com/office/drawing/2016/5/13/chartex" xmlns:cx8="http://schemas.microsoft.com/office/drawing/2016/5/14/chartex" xmlns:mc="http://schemas.openxmlformats.org/markup-compatibility/2006" xmlns:aink="http://schemas.microsoft.com/office/drawing/2016/ink" xmlns:am3d="http://schemas.microsoft.com/office/drawing/2017/model3d" xmlns:o="urn:schemas-microsoft-com:office:office" xmlns:r="http://schemas.openxmlformats.org/officeDocument/2006/relationships" xmlns:m="http://schemas.openxmlformats.org/officeDocument/2006/math" xmlns:v="urn:schemas-microsoft-com:vml" xmlns:wp14="http://schemas.microsoft.com/office/word/2010/wordprocessingDrawing" xmlns:wp="http://schemas.openxmlformats.org/drawingml/2006/wordprocessingDrawing" xmlns:w10="urn:schemas-microsoft-com:office:word" xmlns:w="http://schemas.openxmlformats.org/wordprocessingml/2006/main" xmlns:w14="http://schemas.microsoft.com/office/word/2010/wordml" xmlns:w15="http://schemas.microsoft.com/office/word/2012/wordml" xmlns:w16cid="http://schemas.microsoft.com/office/word/2016/wordml/cid" xmlns:w16se="http://schemas.microsoft.com/office/word/2015/wordml/symex" xmlns:wpg="http://schemas.microsoft.com/office/word/2010/wordprocessingGroup" xmlns:wpi="http://schemas.microsoft.com/office/word/2010/wordprocessingInk" xmlns:wne="http://schemas.microsoft.com/office/word/2006/wordml" xmlns:wps="http://schemas.microsoft.com/office/word/2010/wordprocessingShape" mc:Ignorable="w14 w15 w16se w16cid wp14">
+<w:ftr xmlns:wpc="http://schemas.microsoft.com/office/word/2010/wordprocessingCanvas" xmlns:cx="http://schemas.microsoft.com/office/drawing/2014/chartex" xmlns:mc="http://schemas.openxmlformats.org/markup-compatibility/2006" xmlns:o="urn:schemas-microsoft-com:office:office" xmlns:r="http://schemas.openxmlformats.org/officeDocument/2006/relationships" xmlns:m="http://schemas.openxmlformats.org/officeDocument/2006/math" xmlns:v="urn:schemas-microsoft-com:vml" xmlns:wp14="http://schemas.microsoft.com/office/word/2010/wordprocessingDrawing" xmlns:wp="http://schemas.openxmlformats.org/drawingml/2006/wordprocessingDrawing" xmlns:w10="urn:schemas-microsoft-com:office:word" xmlns:w="http://schemas.openxmlformats.org/wordprocessingml/2006/main" xmlns:w14="http://schemas.microsoft.com/office/word/2010/wordml" xmlns:w15="http://schemas.microsoft.com/office/word/2012/wordml" xmlns:w16se="http://schemas.microsoft.com/office/word/2015/wordml/symex" xmlns:wpg="http://schemas.microsoft.com/office/word/2010/wordprocessingGroup" xmlns:wpi="http://schemas.microsoft.com/office/word/2010/wordprocessingInk" xmlns:wne="http://schemas.microsoft.com/office/word/2006/wordml" xmlns:wps="http://schemas.microsoft.com/office/word/2010/wordprocessingShape" mc:Ignorable="w14 w15 w16se wp14">
   <w:p>
     <w:pPr>
       <w:pStyle w:val="Footer"/>
@@ -15686,7 +16452,7 @@
 </file>
 
 <file path=word/footnotes.xml><?xml version="1.0" encoding="utf-8"?>
-<w:footnotes xmlns:wpc="http://schemas.microsoft.com/office/word/2010/wordprocessingCanvas" xmlns:cx="http://schemas.microsoft.com/office/drawing/2014/chartex" xmlns:cx1="http://schemas.microsoft.com/office/drawing/2015/9/8/chartex" xmlns:cx2="http://schemas.microsoft.com/office/drawing/2015/10/21/chartex" xmlns:cx3="http://schemas.microsoft.com/office/drawing/2016/5/9/chartex" xmlns:cx4="http://schemas.microsoft.com/office/drawing/2016/5/10/chartex" xmlns:cx5="http://schemas.microsoft.com/office/drawing/2016/5/11/chartex" xmlns:cx6="http://schemas.microsoft.com/office/drawing/2016/5/12/chartex" xmlns:cx7="http://schemas.microsoft.com/office/drawing/2016/5/13/chartex" xmlns:cx8="http://schemas.microsoft.com/office/drawing/2016/5/14/chartex" xmlns:mc="http://schemas.openxmlformats.org/markup-compatibility/2006" xmlns:aink="http://schemas.microsoft.com/office/drawing/2016/ink" xmlns:am3d="http://schemas.microsoft.com/office/drawing/2017/model3d" xmlns:o="urn:schemas-microsoft-com:office:office" xmlns:r="http://schemas.openxmlformats.org/officeDocument/2006/relationships" xmlns:m="http://schemas.openxmlformats.org/officeDocument/2006/math" xmlns:v="urn:schemas-microsoft-com:vml" xmlns:wp14="http://schemas.microsoft.com/office/word/2010/wordprocessingDrawing" xmlns:wp="http://schemas.openxmlformats.org/drawingml/2006/wordprocessingDrawing" xmlns:w10="urn:schemas-microsoft-com:office:word" xmlns:w="http://schemas.openxmlformats.org/wordprocessingml/2006/main" xmlns:w14="http://schemas.microsoft.com/office/word/2010/wordml" xmlns:w15="http://schemas.microsoft.com/office/word/2012/wordml" xmlns:w16cid="http://schemas.microsoft.com/office/word/2016/wordml/cid" xmlns:w16se="http://schemas.microsoft.com/office/word/2015/wordml/symex" xmlns:wpg="http://schemas.microsoft.com/office/word/2010/wordprocessingGroup" xmlns:wpi="http://schemas.microsoft.com/office/word/2010/wordprocessingInk" xmlns:wne="http://schemas.microsoft.com/office/word/2006/wordml" xmlns:wps="http://schemas.microsoft.com/office/word/2010/wordprocessingShape" mc:Ignorable="w14 w15 w16se w16cid wp14">
+<w:footnotes xmlns:wpc="http://schemas.microsoft.com/office/word/2010/wordprocessingCanvas" xmlns:cx="http://schemas.microsoft.com/office/drawing/2014/chartex" xmlns:mc="http://schemas.openxmlformats.org/markup-compatibility/2006" xmlns:o="urn:schemas-microsoft-com:office:office" xmlns:r="http://schemas.openxmlformats.org/officeDocument/2006/relationships" xmlns:m="http://schemas.openxmlformats.org/officeDocument/2006/math" xmlns:v="urn:schemas-microsoft-com:vml" xmlns:wp14="http://schemas.microsoft.com/office/word/2010/wordprocessingDrawing" xmlns:wp="http://schemas.openxmlformats.org/drawingml/2006/wordprocessingDrawing" xmlns:w10="urn:schemas-microsoft-com:office:word" xmlns:w="http://schemas.openxmlformats.org/wordprocessingml/2006/main" xmlns:w14="http://schemas.microsoft.com/office/word/2010/wordml" xmlns:w15="http://schemas.microsoft.com/office/word/2012/wordml" xmlns:w16se="http://schemas.microsoft.com/office/word/2015/wordml/symex" xmlns:wpg="http://schemas.microsoft.com/office/word/2010/wordprocessingGroup" xmlns:wpi="http://schemas.microsoft.com/office/word/2010/wordprocessingInk" xmlns:wne="http://schemas.microsoft.com/office/word/2006/wordml" xmlns:wps="http://schemas.microsoft.com/office/word/2010/wordprocessingShape" mc:Ignorable="w14 w15 w16se wp14">
   <w:footnote w:type="separator" w:id="-1">
     <w:p>
       <w:pPr>
@@ -15711,7 +16477,7 @@
 </file>
 
 <file path=word/header1.xml><?xml version="1.0" encoding="utf-8"?>
-<w:hdr xmlns:wpc="http://schemas.microsoft.com/office/word/2010/wordprocessingCanvas" xmlns:cx="http://schemas.microsoft.com/office/drawing/2014/chartex" xmlns:cx1="http://schemas.microsoft.com/office/drawing/2015/9/8/chartex" xmlns:cx2="http://schemas.microsoft.com/office/drawing/2015/10/21/chartex" xmlns:cx3="http://schemas.microsoft.com/office/drawing/2016/5/9/chartex" xmlns:cx4="http://schemas.microsoft.com/office/drawing/2016/5/10/chartex" xmlns:cx5="http://schemas.microsoft.com/office/drawing/2016/5/11/chartex" xmlns:cx6="http://schemas.microsoft.com/office/drawing/2016/5/12/chartex" xmlns:cx7="http://schemas.microsoft.com/office/drawing/2016/5/13/chartex" xmlns:cx8="http://schemas.microsoft.com/office/drawing/2016/5/14/chartex" xmlns:mc="http://schemas.openxmlformats.org/markup-compatibility/2006" xmlns:aink="http://schemas.microsoft.com/office/drawing/2016/ink" xmlns:am3d="http://schemas.microsoft.com/office/drawing/2017/model3d" xmlns:o="urn:schemas-microsoft-com:office:office" xmlns:r="http://schemas.openxmlformats.org/officeDocument/2006/relationships" xmlns:m="http://schemas.openxmlformats.org/officeDocument/2006/math" xmlns:v="urn:schemas-microsoft-com:vml" xmlns:wp14="http://schemas.microsoft.com/office/word/2010/wordprocessingDrawing" xmlns:wp="http://schemas.openxmlformats.org/drawingml/2006/wordprocessingDrawing" xmlns:w10="urn:schemas-microsoft-com:office:word" xmlns:w="http://schemas.openxmlformats.org/wordprocessingml/2006/main" xmlns:w14="http://schemas.microsoft.com/office/word/2010/wordml" xmlns:w15="http://schemas.microsoft.com/office/word/2012/wordml" xmlns:w16cid="http://schemas.microsoft.com/office/word/2016/wordml/cid" xmlns:w16se="http://schemas.microsoft.com/office/word/2015/wordml/symex" xmlns:wpg="http://schemas.microsoft.com/office/word/2010/wordprocessingGroup" xmlns:wpi="http://schemas.microsoft.com/office/word/2010/wordprocessingInk" xmlns:wne="http://schemas.microsoft.com/office/word/2006/wordml" xmlns:wps="http://schemas.microsoft.com/office/word/2010/wordprocessingShape" mc:Ignorable="w14 w15 w16se w16cid wp14">
+<w:hdr xmlns:wpc="http://schemas.microsoft.com/office/word/2010/wordprocessingCanvas" xmlns:cx="http://schemas.microsoft.com/office/drawing/2014/chartex" xmlns:mc="http://schemas.openxmlformats.org/markup-compatibility/2006" xmlns:o="urn:schemas-microsoft-com:office:office" xmlns:r="http://schemas.openxmlformats.org/officeDocument/2006/relationships" xmlns:m="http://schemas.openxmlformats.org/officeDocument/2006/math" xmlns:v="urn:schemas-microsoft-com:vml" xmlns:wp14="http://schemas.microsoft.com/office/word/2010/wordprocessingDrawing" xmlns:wp="http://schemas.openxmlformats.org/drawingml/2006/wordprocessingDrawing" xmlns:w10="urn:schemas-microsoft-com:office:word" xmlns:w="http://schemas.openxmlformats.org/wordprocessingml/2006/main" xmlns:w14="http://schemas.microsoft.com/office/word/2010/wordml" xmlns:w15="http://schemas.microsoft.com/office/word/2012/wordml" xmlns:w16se="http://schemas.microsoft.com/office/word/2015/wordml/symex" xmlns:wpg="http://schemas.microsoft.com/office/word/2010/wordprocessingGroup" xmlns:wpi="http://schemas.microsoft.com/office/word/2010/wordprocessingInk" xmlns:wne="http://schemas.microsoft.com/office/word/2006/wordml" xmlns:wps="http://schemas.microsoft.com/office/word/2010/wordprocessingShape" mc:Ignorable="w14 w15 w16se wp14">
   <w:p>
     <w:pPr>
       <w:pStyle w:val="Header"/>
@@ -15846,13 +16612,7 @@
             <w:rPr>
               <w:color w:val="767171" w:themeColor="background2" w:themeShade="80"/>
             </w:rPr>
-            <w:t xml:space="preserve"> Version:  1.</w:t>
-          </w:r>
-          <w:r>
-            <w:rPr>
-              <w:color w:val="767171" w:themeColor="background2" w:themeShade="80"/>
-            </w:rPr>
-            <w:t>3</w:t>
+            <w:t xml:space="preserve"> Version:  1.4</w:t>
           </w:r>
         </w:p>
       </w:tc>
@@ -15935,13 +16695,7 @@
             <w:rPr>
               <w:color w:val="767171" w:themeColor="background2" w:themeShade="80"/>
             </w:rPr>
-            <w:t>0</w:t>
-          </w:r>
-          <w:r>
-            <w:rPr>
-              <w:color w:val="767171" w:themeColor="background2" w:themeShade="80"/>
-            </w:rPr>
-            <w:t>3</w:t>
+            <w:t>03</w:t>
           </w:r>
           <w:r>
             <w:rPr>
@@ -15953,7 +16707,7 @@
             <w:rPr>
               <w:color w:val="767171" w:themeColor="background2" w:themeShade="80"/>
             </w:rPr>
-            <w:t>02</w:t>
+            <w:t>03</w:t>
           </w:r>
           <w:r>
             <w:rPr>
@@ -15974,7 +16728,7 @@
 </file>
 
 <file path=word/numbering.xml><?xml version="1.0" encoding="utf-8"?>
-<w:numbering xmlns:wpc="http://schemas.microsoft.com/office/word/2010/wordprocessingCanvas" xmlns:cx="http://schemas.microsoft.com/office/drawing/2014/chartex" xmlns:cx1="http://schemas.microsoft.com/office/drawing/2015/9/8/chartex" xmlns:cx2="http://schemas.microsoft.com/office/drawing/2015/10/21/chartex" xmlns:cx3="http://schemas.microsoft.com/office/drawing/2016/5/9/chartex" xmlns:cx4="http://schemas.microsoft.com/office/drawing/2016/5/10/chartex" xmlns:cx5="http://schemas.microsoft.com/office/drawing/2016/5/11/chartex" xmlns:cx6="http://schemas.microsoft.com/office/drawing/2016/5/12/chartex" xmlns:cx7="http://schemas.microsoft.com/office/drawing/2016/5/13/chartex" xmlns:cx8="http://schemas.microsoft.com/office/drawing/2016/5/14/chartex" xmlns:mc="http://schemas.openxmlformats.org/markup-compatibility/2006" xmlns:aink="http://schemas.microsoft.com/office/drawing/2016/ink" xmlns:am3d="http://schemas.microsoft.com/office/drawing/2017/model3d" xmlns:o="urn:schemas-microsoft-com:office:office" xmlns:r="http://schemas.openxmlformats.org/officeDocument/2006/relationships" xmlns:m="http://schemas.openxmlformats.org/officeDocument/2006/math" xmlns:v="urn:schemas-microsoft-com:vml" xmlns:wp14="http://schemas.microsoft.com/office/word/2010/wordprocessingDrawing" xmlns:wp="http://schemas.openxmlformats.org/drawingml/2006/wordprocessingDrawing" xmlns:w10="urn:schemas-microsoft-com:office:word" xmlns:w="http://schemas.openxmlformats.org/wordprocessingml/2006/main" xmlns:w14="http://schemas.microsoft.com/office/word/2010/wordml" xmlns:w15="http://schemas.microsoft.com/office/word/2012/wordml" xmlns:w16cid="http://schemas.microsoft.com/office/word/2016/wordml/cid" xmlns:w16se="http://schemas.microsoft.com/office/word/2015/wordml/symex" xmlns:wpg="http://schemas.microsoft.com/office/word/2010/wordprocessingGroup" xmlns:wpi="http://schemas.microsoft.com/office/word/2010/wordprocessingInk" xmlns:wne="http://schemas.microsoft.com/office/word/2006/wordml" xmlns:wps="http://schemas.microsoft.com/office/word/2010/wordprocessingShape" mc:Ignorable="w14 w15 w16se w16cid wp14">
+<w:numbering xmlns:wpc="http://schemas.microsoft.com/office/word/2010/wordprocessingCanvas" xmlns:cx="http://schemas.microsoft.com/office/drawing/2014/chartex" xmlns:mc="http://schemas.openxmlformats.org/markup-compatibility/2006" xmlns:o="urn:schemas-microsoft-com:office:office" xmlns:r="http://schemas.openxmlformats.org/officeDocument/2006/relationships" xmlns:m="http://schemas.openxmlformats.org/officeDocument/2006/math" xmlns:v="urn:schemas-microsoft-com:vml" xmlns:wp14="http://schemas.microsoft.com/office/word/2010/wordprocessingDrawing" xmlns:wp="http://schemas.openxmlformats.org/drawingml/2006/wordprocessingDrawing" xmlns:w10="urn:schemas-microsoft-com:office:word" xmlns:w="http://schemas.openxmlformats.org/wordprocessingml/2006/main" xmlns:w14="http://schemas.microsoft.com/office/word/2010/wordml" xmlns:w15="http://schemas.microsoft.com/office/word/2012/wordml" xmlns:w16se="http://schemas.microsoft.com/office/word/2015/wordml/symex" xmlns:wpg="http://schemas.microsoft.com/office/word/2010/wordprocessingGroup" xmlns:wpi="http://schemas.microsoft.com/office/word/2010/wordprocessingInk" xmlns:wne="http://schemas.microsoft.com/office/word/2006/wordml" xmlns:wps="http://schemas.microsoft.com/office/word/2010/wordprocessingShape" mc:Ignorable="w14 w15 w16se wp14">
   <w:abstractNum w:abstractNumId="0" w15:restartNumberingAfterBreak="0">
     <w:nsid w:val="6CD85B9C"/>
     <w:multiLevelType w:val="hybridMultilevel"/>
@@ -16157,7 +16911,7 @@
 </file>
 
 <file path=word/styles.xml><?xml version="1.0" encoding="utf-8"?>
-<w:styles xmlns:mc="http://schemas.openxmlformats.org/markup-compatibility/2006" xmlns:r="http://schemas.openxmlformats.org/officeDocument/2006/relationships" xmlns:w="http://schemas.openxmlformats.org/wordprocessingml/2006/main" xmlns:w14="http://schemas.microsoft.com/office/word/2010/wordml" xmlns:w15="http://schemas.microsoft.com/office/word/2012/wordml" xmlns:w16cid="http://schemas.microsoft.com/office/word/2016/wordml/cid" xmlns:w16se="http://schemas.microsoft.com/office/word/2015/wordml/symex" mc:Ignorable="w14 w15 w16se w16cid">
+<w:styles xmlns:mc="http://schemas.openxmlformats.org/markup-compatibility/2006" xmlns:r="http://schemas.openxmlformats.org/officeDocument/2006/relationships" xmlns:w="http://schemas.openxmlformats.org/wordprocessingml/2006/main" xmlns:w14="http://schemas.microsoft.com/office/word/2010/wordml" xmlns:w15="http://schemas.microsoft.com/office/word/2012/wordml" xmlns:w16se="http://schemas.microsoft.com/office/word/2015/wordml/symex" mc:Ignorable="w14 w15 w16se">
   <w:docDefaults>
     <w:rPrDefault>
       <w:rPr>
@@ -16173,7 +16927,7 @@
       </w:pPr>
     </w:pPrDefault>
   </w:docDefaults>
-  <w:latentStyles w:defLockedState="0" w:defUIPriority="99" w:defSemiHidden="0" w:defUnhideWhenUsed="0" w:defQFormat="0" w:count="375">
+  <w:latentStyles w:defLockedState="0" w:defUIPriority="99" w:defSemiHidden="0" w:defUnhideWhenUsed="0" w:defQFormat="0" w:count="371">
     <w:lsdException w:name="Normal" w:uiPriority="0" w:qFormat="1"/>
     <w:lsdException w:name="heading 1" w:uiPriority="9" w:qFormat="1"/>
     <w:lsdException w:name="heading 2" w:semiHidden="1" w:uiPriority="9" w:unhideWhenUsed="1" w:qFormat="1"/>
@@ -16545,10 +17299,6 @@
     <w:lsdException w:name="List Table 5 Dark Accent 6" w:uiPriority="50"/>
     <w:lsdException w:name="List Table 6 Colorful Accent 6" w:uiPriority="51"/>
     <w:lsdException w:name="List Table 7 Colorful Accent 6" w:uiPriority="52"/>
-    <w:lsdException w:name="Mention" w:semiHidden="1" w:unhideWhenUsed="1"/>
-    <w:lsdException w:name="Smart Hyperlink" w:semiHidden="1" w:unhideWhenUsed="1"/>
-    <w:lsdException w:name="Hashtag" w:semiHidden="1" w:unhideWhenUsed="1"/>
-    <w:lsdException w:name="Unresolved Mention" w:semiHidden="1" w:unhideWhenUsed="1"/>
   </w:latentStyles>
   <w:style w:type="paragraph" w:default="1" w:styleId="Normal">
     <w:name w:val="Normal"/>
@@ -16591,7 +17341,6 @@
     <w:next w:val="Normal"/>
     <w:link w:val="Heading2Char"/>
     <w:uiPriority w:val="9"/>
-    <w:semiHidden/>
     <w:unhideWhenUsed/>
     <w:qFormat/>
     <w:rsid w:val="007825C3"/>
@@ -16826,7 +17575,6 @@
     <w:basedOn w:val="DefaultParagraphFont"/>
     <w:link w:val="Heading2"/>
     <w:uiPriority w:val="9"/>
-    <w:semiHidden/>
     <w:rsid w:val="007825C3"/>
     <w:rPr>
       <w:rFonts w:asciiTheme="majorHAnsi" w:eastAsiaTheme="majorEastAsia" w:hAnsiTheme="majorHAnsi" w:cstheme="majorBidi"/>

</xml_diff>